<commit_message>
Finished with Document, Scientist and Main Module entities
</commit_message>
<xml_diff>
--- a/app/assets/templates/template.docx
+++ b/app/assets/templates/template.docx
@@ -308,23 +308,23 @@
       <w:r>
         <w:rPr>
           <w:b/>
-          <w:lang w:val="uk-UA"/>
-        </w:rPr>
-        <w:t>3.</w:t>
+          <w:lang w:val="en-US"/>
+        </w:rPr>
+        <w:t>{</w:t>
       </w:r>
       <w:r>
         <w:rPr>
           <w:b/>
           <w:lang w:val="en-US"/>
         </w:rPr>
-        <w:t>7</w:t>
+        <w:t>discipline_code</w:t>
       </w:r>
       <w:r>
         <w:rPr>
           <w:b/>
-          <w:lang w:val="uk-UA"/>
-        </w:rPr>
-        <w:t>.</w:t>
+          <w:lang w:val="en-US"/>
+        </w:rPr>
+        <w:t>}</w:t>
       </w:r>
       <w:r>
         <w:t xml:space="preserve"> </w:t>
@@ -335,412 +335,7 @@
           <w:i/>
           <w:szCs w:val="28"/>
         </w:rPr>
-        <w:t>Комп'ютерні мережі</w:t>
-      </w:r>
-    </w:p>
-    <w:p>
-      <w:pPr>
-        <w:jc w:val="center"/>
-        <w:rPr>
-          <w:sz w:val="16"/>
-          <w:lang w:val="uk-UA"/>
-        </w:rPr>
-      </w:pPr>
-      <w:r>
-        <w:t xml:space="preserve"> </w:t>
-      </w:r>
-      <w:r>
-        <w:rPr>
-          <w:lang w:val="uk-UA"/>
-        </w:rPr>
-        <w:t>_________________________________________________________</w:t>
-      </w:r>
-    </w:p>
-    <w:p>
-      <w:pPr>
-        <w:jc w:val="center"/>
-        <w:rPr>
-          <w:lang w:val="uk-UA"/>
-        </w:rPr>
-      </w:pPr>
-      <w:r>
-        <w:rPr>
-          <w:sz w:val="16"/>
-          <w:lang w:val="uk-UA"/>
-        </w:rPr>
-        <w:t>(шифр і назва навчальної дисципліни)</w:t>
-      </w:r>
-    </w:p>
-    <w:p>
-      <w:pPr>
-        <w:ind w:firstLine="708"/>
-        <w:rPr>
-          <w:sz w:val="16"/>
-          <w:lang w:val="uk-UA"/>
-        </w:rPr>
-      </w:pPr>
-      <w:r>
-        <w:rPr>
-          <w:lang w:val="uk-UA"/>
-        </w:rPr>
-        <w:t>напрям підготовки_______</w:t>
-      </w:r>
-      <w:r>
-        <w:t xml:space="preserve"> </w:t>
-      </w:r>
-      <w:r>
-        <w:rPr>
-          <w:u w:val="single"/>
-        </w:rPr>
-        <w:t>6.040301 Прикладна математика</w:t>
-      </w:r>
-      <w:r>
-        <w:rPr>
-          <w:lang w:val="uk-UA"/>
-        </w:rPr>
-        <w:t xml:space="preserve"> _____________________</w:t>
-      </w:r>
-    </w:p>
-    <w:p>
-      <w:pPr>
-        <w:jc w:val="center"/>
-        <w:rPr>
-          <w:lang w:val="uk-UA"/>
-        </w:rPr>
-      </w:pPr>
-      <w:r>
-        <w:rPr>
-          <w:sz w:val="16"/>
-          <w:lang w:val="uk-UA"/>
-        </w:rPr>
-        <w:t>(шифр і назва напряму підготовки)</w:t>
-      </w:r>
-    </w:p>
-    <w:p>
-      <w:pPr>
-        <w:ind w:firstLine="708"/>
-        <w:rPr>
-          <w:sz w:val="16"/>
-          <w:lang w:val="uk-UA"/>
-        </w:rPr>
-      </w:pPr>
-      <w:r>
-        <w:rPr>
-          <w:lang w:val="uk-UA"/>
-        </w:rPr>
-        <w:t>спеціальність ______</w:t>
-      </w:r>
-      <w:r>
-        <w:t>____</w:t>
-      </w:r>
-      <w:r>
-        <w:rPr>
-          <w:lang w:val="uk-UA"/>
-        </w:rPr>
-        <w:t>_____</w:t>
-      </w:r>
-      <w:r>
-        <w:rPr>
-          <w:u w:val="single"/>
-        </w:rPr>
-        <w:t xml:space="preserve"> </w:t>
-      </w:r>
-      <w:r>
-        <w:rPr>
-          <w:u w:val="single"/>
-        </w:rPr>
-        <w:t>Прикладна математика</w:t>
-      </w:r>
-      <w:r>
-        <w:rPr>
-          <w:lang w:val="uk-UA"/>
-        </w:rPr>
-        <w:t xml:space="preserve"> </w:t>
-      </w:r>
-      <w:r>
-        <w:rPr>
-          <w:lang w:val="uk-UA"/>
-        </w:rPr>
-        <w:t>_____________________</w:t>
-      </w:r>
-    </w:p>
-    <w:p>
-      <w:pPr>
-        <w:jc w:val="center"/>
-        <w:rPr>
-          <w:lang w:val="uk-UA"/>
-        </w:rPr>
-      </w:pPr>
-      <w:r>
-        <w:rPr>
-          <w:sz w:val="16"/>
-          <w:lang w:val="uk-UA"/>
-        </w:rPr>
-        <w:t>(шифр і назва спеціальності)</w:t>
-      </w:r>
-    </w:p>
-    <w:p>
-      <w:pPr>
-        <w:ind w:firstLine="708"/>
-        <w:rPr>
-          <w:sz w:val="16"/>
-          <w:lang w:val="uk-UA"/>
-        </w:rPr>
-      </w:pPr>
-      <w:r>
-        <w:rPr>
-          <w:lang w:val="uk-UA"/>
-        </w:rPr>
-        <w:t>спеціалізація_____________________________________________________________</w:t>
-      </w:r>
-    </w:p>
-    <w:p>
-      <w:pPr>
-        <w:jc w:val="center"/>
-        <w:rPr>
-          <w:lang w:val="uk-UA"/>
-        </w:rPr>
-      </w:pPr>
-      <w:r>
-        <w:rPr>
-          <w:sz w:val="16"/>
-          <w:lang w:val="uk-UA"/>
-        </w:rPr>
-        <w:t>(назва спеціалізації)</w:t>
-      </w:r>
-    </w:p>
-    <w:p>
-      <w:pPr>
-        <w:ind w:firstLine="708"/>
-        <w:rPr>
-          <w:sz w:val="16"/>
-          <w:lang w:val="uk-UA"/>
-        </w:rPr>
-      </w:pPr>
-      <w:r>
-        <w:rPr>
-          <w:lang w:val="uk-UA"/>
-        </w:rPr>
-        <w:t>факультет/центр___________</w:t>
-      </w:r>
-      <w:r>
-        <w:rPr>
-          <w:u w:val="single"/>
-          <w:lang w:val="uk-UA"/>
-        </w:rPr>
-        <w:t>прикладної математики</w:t>
-      </w:r>
-      <w:r>
-        <w:rPr>
-          <w:lang w:val="uk-UA"/>
-        </w:rPr>
-        <w:t>___________________________</w:t>
-      </w:r>
-    </w:p>
-    <w:p>
-      <w:pPr>
-        <w:jc w:val="center"/>
-        <w:rPr>
-          <w:lang w:val="uk-UA"/>
-        </w:rPr>
-      </w:pPr>
-      <w:r>
-        <w:rPr>
-          <w:sz w:val="16"/>
-          <w:lang w:val="uk-UA"/>
-        </w:rPr>
-        <w:t xml:space="preserve">   (назва факультету/центру)</w:t>
-      </w:r>
-    </w:p>
-    <w:p>
-      <w:pPr>
-        <w:jc w:val="both"/>
-        <w:rPr>
-          <w:lang w:val="uk-UA"/>
-        </w:rPr>
-      </w:pPr>
-    </w:p>
-    <w:p>
-      <w:pPr>
-        <w:jc w:val="both"/>
-        <w:rPr>
-          <w:lang w:val="uk-UA"/>
-        </w:rPr>
-      </w:pPr>
-    </w:p>
-    <w:p>
-      <w:pPr>
-        <w:jc w:val="both"/>
-        <w:rPr>
-          <w:lang w:val="uk-UA"/>
-        </w:rPr>
-      </w:pPr>
-    </w:p>
-    <w:p>
-      <w:pPr>
-        <w:jc w:val="both"/>
-        <w:rPr>
-          <w:lang w:val="uk-UA"/>
-        </w:rPr>
-      </w:pPr>
-    </w:p>
-    <w:p>
-      <w:pPr>
-        <w:jc w:val="both"/>
-        <w:rPr>
-          <w:lang w:val="uk-UA"/>
-        </w:rPr>
-      </w:pPr>
-    </w:p>
-    <w:p>
-      <w:pPr>
-        <w:jc w:val="both"/>
-        <w:rPr>
-          <w:lang w:val="uk-UA"/>
-        </w:rPr>
-      </w:pPr>
-    </w:p>
-    <w:p>
-      <w:pPr>
-        <w:jc w:val="both"/>
-        <w:rPr>
-          <w:lang w:val="uk-UA"/>
-        </w:rPr>
-      </w:pPr>
-    </w:p>
-    <w:p>
-      <w:pPr>
-        <w:jc w:val="both"/>
-        <w:rPr>
-          <w:lang w:val="uk-UA"/>
-        </w:rPr>
-      </w:pPr>
-    </w:p>
-    <w:p>
-      <w:pPr>
-        <w:jc w:val="both"/>
-        <w:rPr>
-          <w:lang w:val="uk-UA"/>
-        </w:rPr>
-      </w:pPr>
-    </w:p>
-    <w:p>
-      <w:pPr>
-        <w:jc w:val="both"/>
-        <w:rPr>
-          <w:lang w:val="uk-UA"/>
-        </w:rPr>
-      </w:pPr>
-    </w:p>
-    <w:p>
-      <w:pPr>
-        <w:jc w:val="both"/>
-        <w:rPr>
-          <w:lang w:val="uk-UA"/>
-        </w:rPr>
-      </w:pPr>
-    </w:p>
-    <w:p>
-      <w:pPr>
-        <w:jc w:val="both"/>
-        <w:rPr>
-          <w:lang w:val="uk-UA"/>
-        </w:rPr>
-      </w:pPr>
-    </w:p>
-    <w:p>
-      <w:pPr>
-        <w:jc w:val="both"/>
-        <w:rPr>
-          <w:lang w:val="uk-UA"/>
-        </w:rPr>
-      </w:pPr>
-    </w:p>
-    <w:p>
-      <w:pPr>
-        <w:jc w:val="both"/>
-        <w:rPr>
-          <w:lang w:val="uk-UA"/>
-        </w:rPr>
-      </w:pPr>
-    </w:p>
-    <w:p>
-      <w:pPr>
-        <w:jc w:val="center"/>
-        <w:rPr>
-          <w:lang w:val="uk-UA"/>
-        </w:rPr>
-      </w:pPr>
-      <w:r>
-        <w:rPr>
-          <w:lang w:val="uk-UA"/>
-        </w:rPr>
-        <w:t>Дніпро</w:t>
-      </w:r>
-      <w:r>
-        <w:rPr>
-          <w:lang w:val="uk-UA"/>
-        </w:rPr>
-        <w:t xml:space="preserve"> – 201</w:t>
-      </w:r>
-      <w:r>
-        <w:rPr>
-          <w:lang w:val="en-US"/>
-        </w:rPr>
-        <w:t>6</w:t>
-      </w:r>
-      <w:r>
-        <w:rPr>
-          <w:lang w:val="uk-UA"/>
-        </w:rPr>
-        <w:t xml:space="preserve"> рік</w:t>
-      </w:r>
-    </w:p>
-    <w:p>
-      <w:pPr>
-        <w:pageBreakBefore/>
-        <w:jc w:val="center"/>
-        <w:rPr>
-          <w:lang w:val="uk-UA"/>
-        </w:rPr>
-      </w:pPr>
-      <w:r>
-        <w:rPr>
-          <w:lang w:val="uk-UA"/>
-        </w:rPr>
-        <w:lastRenderedPageBreak/>
-        <w:tab/>
-      </w:r>
-      <w:r>
-        <w:rPr>
-          <w:lang w:val="uk-UA"/>
-        </w:rPr>
-        <w:tab/>
-      </w:r>
-      <w:r>
-        <w:rPr>
-          <w:lang w:val="uk-UA"/>
-        </w:rPr>
-        <w:tab/>
-      </w:r>
-    </w:p>
-    <w:p>
-      <w:pPr>
-        <w:jc w:val="both"/>
-        <w:rPr>
-          <w:sz w:val="16"/>
-          <w:szCs w:val="16"/>
-          <w:lang w:val="uk-UA"/>
-        </w:rPr>
-      </w:pPr>
-      <w:r>
-        <w:rPr>
-          <w:lang w:val="uk-UA"/>
-        </w:rPr>
-        <w:t xml:space="preserve">Робоча програма </w:t>
-      </w:r>
-      <w:r>
-        <w:t>______</w:t>
+        <w:t>{</w:t>
       </w:r>
       <w:r>
         <w:rPr>
@@ -748,7 +343,7 @@
           <w:i/>
           <w:szCs w:val="28"/>
         </w:rPr>
-        <w:t xml:space="preserve"> </w:t>
+        <w:t>discipline_name</w:t>
       </w:r>
       <w:r>
         <w:rPr>
@@ -756,7 +351,452 @@
           <w:i/>
           <w:szCs w:val="28"/>
         </w:rPr>
-        <w:t>Комп'ютерні мережі</w:t>
+        <w:t>}</w:t>
+      </w:r>
+    </w:p>
+    <w:p>
+      <w:pPr>
+        <w:jc w:val="center"/>
+        <w:rPr>
+          <w:sz w:val="16"/>
+          <w:lang w:val="uk-UA"/>
+        </w:rPr>
+      </w:pPr>
+      <w:r>
+        <w:t xml:space="preserve"> </w:t>
+      </w:r>
+      <w:r>
+        <w:rPr>
+          <w:lang w:val="uk-UA"/>
+        </w:rPr>
+        <w:t>_________________________________________________________</w:t>
+      </w:r>
+    </w:p>
+    <w:p>
+      <w:pPr>
+        <w:jc w:val="center"/>
+        <w:rPr>
+          <w:lang w:val="uk-UA"/>
+        </w:rPr>
+      </w:pPr>
+      <w:r>
+        <w:rPr>
+          <w:sz w:val="16"/>
+          <w:lang w:val="uk-UA"/>
+        </w:rPr>
+        <w:t>(шифр і назва навчальної дисципліни)</w:t>
+      </w:r>
+    </w:p>
+    <w:p>
+      <w:pPr>
+        <w:ind w:firstLine="708"/>
+        <w:rPr>
+          <w:sz w:val="16"/>
+          <w:lang w:val="uk-UA"/>
+        </w:rPr>
+      </w:pPr>
+      <w:r>
+        <w:rPr>
+          <w:lang w:val="uk-UA"/>
+        </w:rPr>
+        <w:t>напрям підготовки</w:t>
+      </w:r>
+      <w:r>
+        <w:rPr>
+          <w:lang w:val="uk-UA"/>
+        </w:rPr>
+        <w:t xml:space="preserve"> </w:t>
+      </w:r>
+      <w:r>
+        <w:rPr>
+          <w:u w:val="single"/>
+          <w:lang w:val="uk-UA"/>
+        </w:rPr>
+        <w:t>{</w:t>
+      </w:r>
+      <w:r>
+        <w:rPr>
+          <w:u w:val="single"/>
+        </w:rPr>
+        <w:t>field_of_study</w:t>
+      </w:r>
+      <w:r>
+        <w:rPr>
+          <w:u w:val="single"/>
+        </w:rPr>
+        <w:t>}</w:t>
+      </w:r>
+    </w:p>
+    <w:p>
+      <w:pPr>
+        <w:jc w:val="center"/>
+        <w:rPr>
+          <w:lang w:val="uk-UA"/>
+        </w:rPr>
+      </w:pPr>
+      <w:r>
+        <w:rPr>
+          <w:sz w:val="16"/>
+          <w:lang w:val="uk-UA"/>
+        </w:rPr>
+        <w:t>(шифр і назва напряму підготовки)</w:t>
+      </w:r>
+    </w:p>
+    <w:p>
+      <w:pPr>
+        <w:ind w:firstLine="708"/>
+        <w:rPr>
+          <w:sz w:val="16"/>
+          <w:lang w:val="uk-UA"/>
+        </w:rPr>
+      </w:pPr>
+      <w:r>
+        <w:rPr>
+          <w:lang w:val="uk-UA"/>
+        </w:rPr>
+        <w:t xml:space="preserve">спеціальність </w:t>
+      </w:r>
+      <w:r>
+        <w:rPr>
+          <w:u w:val="single"/>
+        </w:rPr>
+        <w:t>{</w:t>
+      </w:r>
+      <w:r>
+        <w:rPr>
+          <w:u w:val="single"/>
+        </w:rPr>
+        <w:t>speciality_name</w:t>
+      </w:r>
+      <w:r>
+        <w:rPr>
+          <w:u w:val="single"/>
+        </w:rPr>
+        <w:t>}</w:t>
+      </w:r>
+    </w:p>
+    <w:p>
+      <w:pPr>
+        <w:jc w:val="center"/>
+        <w:rPr>
+          <w:lang w:val="uk-UA"/>
+        </w:rPr>
+      </w:pPr>
+      <w:r>
+        <w:rPr>
+          <w:sz w:val="16"/>
+          <w:lang w:val="uk-UA"/>
+        </w:rPr>
+        <w:t>(шифр і назва спеціальності)</w:t>
+      </w:r>
+    </w:p>
+    <w:p>
+      <w:pPr>
+        <w:ind w:firstLine="708"/>
+        <w:rPr>
+          <w:sz w:val="16"/>
+          <w:lang w:val="uk-UA"/>
+        </w:rPr>
+      </w:pPr>
+      <w:r>
+        <w:rPr>
+          <w:lang w:val="uk-UA"/>
+        </w:rPr>
+        <w:t>спеціалізація</w:t>
+      </w:r>
+      <w:r>
+        <w:rPr>
+          <w:lang w:val="uk-UA"/>
+        </w:rPr>
+        <w:t xml:space="preserve"> </w:t>
+      </w:r>
+      <w:r>
+        <w:rPr>
+          <w:u w:val="single"/>
+          <w:lang w:val="uk-UA"/>
+        </w:rPr>
+        <w:t>{specialization_name}</w:t>
+      </w:r>
+    </w:p>
+    <w:p>
+      <w:pPr>
+        <w:jc w:val="center"/>
+        <w:rPr>
+          <w:lang w:val="uk-UA"/>
+        </w:rPr>
+      </w:pPr>
+      <w:r>
+        <w:rPr>
+          <w:sz w:val="16"/>
+          <w:lang w:val="uk-UA"/>
+        </w:rPr>
+        <w:t>(назва спеціалізації)</w:t>
+      </w:r>
+    </w:p>
+    <w:p>
+      <w:pPr>
+        <w:ind w:firstLine="708"/>
+        <w:rPr>
+          <w:sz w:val="16"/>
+          <w:lang w:val="uk-UA"/>
+        </w:rPr>
+      </w:pPr>
+      <w:r>
+        <w:rPr>
+          <w:lang w:val="uk-UA"/>
+        </w:rPr>
+        <w:t>факультет/центр</w:t>
+      </w:r>
+      <w:r>
+        <w:rPr>
+          <w:lang w:val="uk-UA"/>
+        </w:rPr>
+        <w:t xml:space="preserve"> </w:t>
+      </w:r>
+      <w:r>
+        <w:rPr>
+          <w:u w:val="single"/>
+          <w:lang w:val="uk-UA"/>
+        </w:rPr>
+        <w:t>{</w:t>
+      </w:r>
+      <w:r>
+        <w:rPr>
+          <w:u w:val="single"/>
+          <w:lang w:val="uk-UA"/>
+        </w:rPr>
+        <w:t>faculty_name</w:t>
+      </w:r>
+      <w:r>
+        <w:rPr>
+          <w:u w:val="single"/>
+          <w:lang w:val="uk-UA"/>
+        </w:rPr>
+        <w:t>}</w:t>
+      </w:r>
+    </w:p>
+    <w:p>
+      <w:pPr>
+        <w:jc w:val="center"/>
+        <w:rPr>
+          <w:lang w:val="uk-UA"/>
+        </w:rPr>
+      </w:pPr>
+      <w:r>
+        <w:rPr>
+          <w:sz w:val="16"/>
+          <w:lang w:val="uk-UA"/>
+        </w:rPr>
+        <w:t xml:space="preserve">   (назва факультету/центру)</w:t>
+      </w:r>
+    </w:p>
+    <w:p>
+      <w:pPr>
+        <w:jc w:val="both"/>
+        <w:rPr>
+          <w:lang w:val="uk-UA"/>
+        </w:rPr>
+      </w:pPr>
+    </w:p>
+    <w:p>
+      <w:pPr>
+        <w:jc w:val="both"/>
+        <w:rPr>
+          <w:lang w:val="uk-UA"/>
+        </w:rPr>
+      </w:pPr>
+    </w:p>
+    <w:p>
+      <w:pPr>
+        <w:jc w:val="both"/>
+        <w:rPr>
+          <w:lang w:val="uk-UA"/>
+        </w:rPr>
+      </w:pPr>
+    </w:p>
+    <w:p>
+      <w:pPr>
+        <w:jc w:val="both"/>
+        <w:rPr>
+          <w:lang w:val="uk-UA"/>
+        </w:rPr>
+      </w:pPr>
+    </w:p>
+    <w:p>
+      <w:pPr>
+        <w:jc w:val="both"/>
+        <w:rPr>
+          <w:lang w:val="uk-UA"/>
+        </w:rPr>
+      </w:pPr>
+    </w:p>
+    <w:p>
+      <w:pPr>
+        <w:jc w:val="both"/>
+        <w:rPr>
+          <w:lang w:val="uk-UA"/>
+        </w:rPr>
+      </w:pPr>
+    </w:p>
+    <w:p>
+      <w:pPr>
+        <w:jc w:val="both"/>
+        <w:rPr>
+          <w:lang w:val="uk-UA"/>
+        </w:rPr>
+      </w:pPr>
+    </w:p>
+    <w:p>
+      <w:pPr>
+        <w:jc w:val="both"/>
+        <w:rPr>
+          <w:lang w:val="uk-UA"/>
+        </w:rPr>
+      </w:pPr>
+    </w:p>
+    <w:p>
+      <w:pPr>
+        <w:jc w:val="both"/>
+        <w:rPr>
+          <w:lang w:val="uk-UA"/>
+        </w:rPr>
+      </w:pPr>
+    </w:p>
+    <w:p>
+      <w:pPr>
+        <w:jc w:val="both"/>
+        <w:rPr>
+          <w:lang w:val="uk-UA"/>
+        </w:rPr>
+      </w:pPr>
+    </w:p>
+    <w:p>
+      <w:pPr>
+        <w:jc w:val="both"/>
+        <w:rPr>
+          <w:lang w:val="uk-UA"/>
+        </w:rPr>
+      </w:pPr>
+    </w:p>
+    <w:p>
+      <w:pPr>
+        <w:jc w:val="both"/>
+        <w:rPr>
+          <w:lang w:val="uk-UA"/>
+        </w:rPr>
+      </w:pPr>
+    </w:p>
+    <w:p>
+      <w:pPr>
+        <w:jc w:val="both"/>
+        <w:rPr>
+          <w:lang w:val="uk-UA"/>
+        </w:rPr>
+      </w:pPr>
+    </w:p>
+    <w:p>
+      <w:pPr>
+        <w:jc w:val="both"/>
+        <w:rPr>
+          <w:lang w:val="uk-UA"/>
+        </w:rPr>
+      </w:pPr>
+    </w:p>
+    <w:p>
+      <w:pPr>
+        <w:jc w:val="center"/>
+        <w:rPr>
+          <w:lang w:val="uk-UA"/>
+        </w:rPr>
+      </w:pPr>
+      <w:r>
+        <w:rPr>
+          <w:lang w:val="uk-UA"/>
+        </w:rPr>
+        <w:t>Дніпро</w:t>
+      </w:r>
+      <w:r>
+        <w:rPr>
+          <w:lang w:val="uk-UA"/>
+        </w:rPr>
+        <w:t xml:space="preserve"> – 201</w:t>
+      </w:r>
+      <w:r>
+        <w:rPr>
+          <w:lang w:val="en-US"/>
+        </w:rPr>
+        <w:t>6</w:t>
+      </w:r>
+      <w:r>
+        <w:rPr>
+          <w:lang w:val="uk-UA"/>
+        </w:rPr>
+        <w:t xml:space="preserve"> рік</w:t>
+      </w:r>
+    </w:p>
+    <w:p>
+      <w:pPr>
+        <w:pageBreakBefore/>
+        <w:jc w:val="center"/>
+        <w:rPr>
+          <w:lang w:val="uk-UA"/>
+        </w:rPr>
+      </w:pPr>
+      <w:r>
+        <w:rPr>
+          <w:lang w:val="uk-UA"/>
+        </w:rPr>
+        <w:lastRenderedPageBreak/>
+        <w:tab/>
+      </w:r>
+      <w:r>
+        <w:rPr>
+          <w:lang w:val="uk-UA"/>
+        </w:rPr>
+        <w:tab/>
+      </w:r>
+      <w:r>
+        <w:rPr>
+          <w:lang w:val="uk-UA"/>
+        </w:rPr>
+        <w:tab/>
+      </w:r>
+    </w:p>
+    <w:p>
+      <w:pPr>
+        <w:jc w:val="both"/>
+        <w:rPr>
+          <w:sz w:val="16"/>
+          <w:szCs w:val="16"/>
+          <w:lang w:val="uk-UA"/>
+        </w:rPr>
+      </w:pPr>
+      <w:r>
+        <w:rPr>
+          <w:lang w:val="uk-UA"/>
+        </w:rPr>
+        <w:t xml:space="preserve">Робоча програма </w:t>
+      </w:r>
+      <w:r>
+        <w:t>______</w:t>
+      </w:r>
+      <w:r>
+        <w:rPr>
+          <w:b/>
+          <w:i/>
+          <w:szCs w:val="28"/>
+          <w:u w:val="single"/>
+        </w:rPr>
+        <w:t xml:space="preserve"> </w:t>
+      </w:r>
+      <w:r>
+        <w:rPr>
+          <w:b/>
+          <w:i/>
+          <w:szCs w:val="28"/>
+          <w:u w:val="single"/>
+        </w:rPr>
+        <w:t>{discipline_name}</w:t>
       </w:r>
       <w:r>
         <w:rPr>
@@ -812,8 +852,21 @@
       <w:r>
         <w:rPr>
           <w:u w:val="single"/>
-        </w:rPr>
-        <w:t>6.040301 Прикладна математика</w:t>
+          <w:lang w:val="uk-UA"/>
+        </w:rPr>
+        <w:t>{</w:t>
+      </w:r>
+      <w:r>
+        <w:rPr>
+          <w:u w:val="single"/>
+        </w:rPr>
+        <w:t>field_of_study</w:t>
+      </w:r>
+      <w:r>
+        <w:rPr>
+          <w:u w:val="single"/>
+        </w:rPr>
+        <w:t>}</w:t>
       </w:r>
       <w:r>
         <w:rPr>
@@ -1525,12 +1578,6 @@
         <w:gridCol w:w="1800"/>
       </w:tblGrid>
       <w:tr>
-        <w:tblPrEx>
-          <w:tblCellMar>
-            <w:top w:w="0" w:type="dxa"/>
-            <w:bottom w:w="0" w:type="dxa"/>
-          </w:tblCellMar>
-        </w:tblPrEx>
         <w:trPr>
           <w:trHeight w:val="803"/>
         </w:trPr>
@@ -1551,19 +1598,7 @@
               <w:rPr>
                 <w:lang w:val="uk-UA"/>
               </w:rPr>
-              <w:t>Найменування показн</w:t>
-            </w:r>
-            <w:r>
-              <w:rPr>
-                <w:lang w:val="uk-UA"/>
-              </w:rPr>
-              <w:t>и</w:t>
-            </w:r>
-            <w:r>
-              <w:rPr>
-                <w:lang w:val="uk-UA"/>
-              </w:rPr>
-              <w:t xml:space="preserve">ків </w:t>
+              <w:t xml:space="preserve">Найменування показників </w:t>
             </w:r>
           </w:p>
         </w:tc>
@@ -1584,19 +1619,7 @@
               <w:rPr>
                 <w:lang w:val="uk-UA"/>
               </w:rPr>
-              <w:t>Галузь знань, напрям підг</w:t>
-            </w:r>
-            <w:r>
-              <w:rPr>
-                <w:lang w:val="uk-UA"/>
-              </w:rPr>
-              <w:t>о</w:t>
-            </w:r>
-            <w:r>
-              <w:rPr>
-                <w:lang w:val="uk-UA"/>
-              </w:rPr>
-              <w:t>товки, освітньо-кваліфікаційний рівень</w:t>
+              <w:t>Галузь знань, напрям підготовки, освітньо-кваліфікаційний рівень</w:t>
             </w:r>
           </w:p>
         </w:tc>
@@ -1623,12 +1646,6 @@
         </w:tc>
       </w:tr>
       <w:tr>
-        <w:tblPrEx>
-          <w:tblCellMar>
-            <w:top w:w="0" w:type="dxa"/>
-            <w:bottom w:w="0" w:type="dxa"/>
-          </w:tblCellMar>
-        </w:tblPrEx>
         <w:trPr>
           <w:trHeight w:val="549"/>
         </w:trPr>
@@ -1706,12 +1723,6 @@
         </w:tc>
       </w:tr>
       <w:tr>
-        <w:tblPrEx>
-          <w:tblCellMar>
-            <w:top w:w="0" w:type="dxa"/>
-            <w:bottom w:w="0" w:type="dxa"/>
-          </w:tblCellMar>
-        </w:tblPrEx>
         <w:trPr>
           <w:trHeight w:val="409"/>
         </w:trPr>
@@ -1737,7 +1748,7 @@
               <w:rPr>
                 <w:lang w:val="uk-UA"/>
               </w:rPr>
-              <w:t>4</w:t>
+              <w:t>{credits_count}</w:t>
             </w:r>
           </w:p>
         </w:tc>
@@ -1782,19 +1793,7 @@
               <w:rPr>
                 <w:lang w:val="uk-UA"/>
               </w:rPr>
-              <w:t>Системні науки і кібе</w:t>
-            </w:r>
-            <w:r>
-              <w:rPr>
-                <w:lang w:val="uk-UA"/>
-              </w:rPr>
-              <w:t>р</w:t>
-            </w:r>
-            <w:r>
-              <w:rPr>
-                <w:lang w:val="uk-UA"/>
-              </w:rPr>
-              <w:t>нетика</w:t>
+              <w:t>Системні науки і кібернетика</w:t>
             </w:r>
           </w:p>
           <w:p>
@@ -1850,12 +1849,6 @@
         </w:tc>
       </w:tr>
       <w:tr>
-        <w:tblPrEx>
-          <w:tblCellMar>
-            <w:top w:w="0" w:type="dxa"/>
-            <w:bottom w:w="0" w:type="dxa"/>
-          </w:tblCellMar>
-        </w:tblPrEx>
         <w:trPr>
           <w:trHeight w:val="409"/>
         </w:trPr>
@@ -1910,68 +1903,13 @@
                 <w:u w:val="single"/>
                 <w:lang w:val="uk-UA"/>
               </w:rPr>
-              <w:t>6.0</w:t>
-            </w:r>
-            <w:r>
-              <w:rPr>
-                <w:u w:val="single"/>
-              </w:rPr>
-              <w:t>4</w:t>
-            </w:r>
-            <w:r>
-              <w:rPr>
-                <w:u w:val="single"/>
-                <w:lang w:val="uk-UA"/>
-              </w:rPr>
-              <w:t>03</w:t>
-            </w:r>
-            <w:r>
-              <w:rPr>
-                <w:u w:val="single"/>
-                <w:lang w:val="uk-UA"/>
-              </w:rPr>
-              <w:t>0</w:t>
-            </w:r>
-            <w:r>
-              <w:rPr>
-                <w:u w:val="single"/>
-                <w:lang w:val="uk-UA"/>
-              </w:rPr>
-              <w:t>1</w:t>
-            </w:r>
-            <w:r>
-              <w:rPr>
-                <w:u w:val="single"/>
-                <w:lang w:val="uk-UA"/>
-              </w:rPr>
-              <w:t xml:space="preserve"> </w:t>
-            </w:r>
-            <w:r>
-              <w:rPr>
-                <w:u w:val="single"/>
-                <w:lang w:val="uk-UA"/>
-              </w:rPr>
-              <w:t>Прикладна мат</w:t>
-            </w:r>
-            <w:r>
-              <w:rPr>
-                <w:u w:val="single"/>
-                <w:lang w:val="uk-UA"/>
-              </w:rPr>
-              <w:t>е</w:t>
-            </w:r>
-            <w:r>
-              <w:rPr>
-                <w:u w:val="single"/>
-                <w:lang w:val="uk-UA"/>
-              </w:rPr>
-              <w:t>матика</w:t>
-            </w:r>
-            <w:r>
-              <w:rPr>
-                <w:lang w:val="uk-UA"/>
-              </w:rPr>
-              <w:t>____</w:t>
+              <w:t>{field_of_study}</w:t>
+            </w:r>
+            <w:r>
+              <w:rPr>
+                <w:lang w:val="uk-UA"/>
+              </w:rPr>
+              <w:t>_</w:t>
             </w:r>
           </w:p>
           <w:p>
@@ -2011,12 +1949,6 @@
         </w:tc>
       </w:tr>
       <w:tr>
-        <w:tblPrEx>
-          <w:tblCellMar>
-            <w:top w:w="0" w:type="dxa"/>
-            <w:bottom w:w="0" w:type="dxa"/>
-          </w:tblCellMar>
-        </w:tblPrEx>
         <w:trPr>
           <w:trHeight w:val="170"/>
         </w:trPr>
@@ -2129,12 +2061,6 @@
         </w:tc>
       </w:tr>
       <w:tr>
-        <w:tblPrEx>
-          <w:tblCellMar>
-            <w:top w:w="0" w:type="dxa"/>
-            <w:bottom w:w="0" w:type="dxa"/>
-          </w:tblCellMar>
-        </w:tblPrEx>
         <w:trPr>
           <w:trHeight w:val="207"/>
         </w:trPr>
@@ -2194,7 +2120,7 @@
               <w:rPr>
                 <w:lang w:val="uk-UA"/>
               </w:rPr>
-              <w:t>3</w:t>
+              <w:t>{year_of_studying}</w:t>
             </w:r>
             <w:r>
               <w:rPr>
@@ -2226,12 +2152,6 @@
         </w:tc>
       </w:tr>
       <w:tr>
-        <w:tblPrEx>
-          <w:tblCellMar>
-            <w:top w:w="0" w:type="dxa"/>
-            <w:bottom w:w="0" w:type="dxa"/>
-          </w:tblCellMar>
-        </w:tblPrEx>
         <w:trPr>
           <w:trHeight w:val="232"/>
         </w:trPr>
@@ -2243,7 +2163,7 @@
           <w:p>
             <w:pPr>
               <w:rPr>
-                <w:lang w:val="uk-UA"/>
+                <w:lang w:val="en-US"/>
               </w:rPr>
             </w:pPr>
             <w:r>
@@ -2338,12 +2258,6 @@
         </w:tc>
       </w:tr>
       <w:tr>
-        <w:tblPrEx>
-          <w:tblCellMar>
-            <w:top w:w="0" w:type="dxa"/>
-            <w:bottom w:w="0" w:type="dxa"/>
-          </w:tblCellMar>
-        </w:tblPrEx>
         <w:trPr>
           <w:trHeight w:val="323"/>
         </w:trPr>
@@ -2381,15 +2295,7 @@
               <w:rPr>
                 <w:lang w:val="en-US"/>
               </w:rPr>
-              <w:t>{total_hours_count</w:t>
-            </w:r>
-            <w:bookmarkStart w:id="0" w:name="_GoBack"/>
-            <w:bookmarkEnd w:id="0"/>
-            <w:r>
-              <w:rPr>
-                <w:lang w:val="en-US"/>
-              </w:rPr>
-              <w:t>}</w:t>
+              <w:t>{total_hours_count}</w:t>
             </w:r>
           </w:p>
         </w:tc>
@@ -2424,7 +2330,7 @@
               <w:rPr>
                 <w:lang w:val="uk-UA"/>
               </w:rPr>
-              <w:t>5</w:t>
+              <w:t>{semester_number}</w:t>
             </w:r>
           </w:p>
         </w:tc>
@@ -2450,12 +2356,6 @@
         </w:tc>
       </w:tr>
       <w:tr>
-        <w:tblPrEx>
-          <w:tblCellMar>
-            <w:top w:w="0" w:type="dxa"/>
-            <w:bottom w:w="0" w:type="dxa"/>
-          </w:tblCellMar>
-        </w:tblPrEx>
         <w:trPr>
           <w:trHeight w:val="322"/>
         </w:trPr>
@@ -2513,12 +2413,6 @@
         </w:tc>
       </w:tr>
       <w:tr>
-        <w:tblPrEx>
-          <w:tblCellMar>
-            <w:top w:w="0" w:type="dxa"/>
-            <w:bottom w:w="0" w:type="dxa"/>
-          </w:tblCellMar>
-        </w:tblPrEx>
         <w:trPr>
           <w:trHeight w:val="320"/>
         </w:trPr>
@@ -2538,19 +2432,7 @@
               <w:rPr>
                 <w:lang w:val="uk-UA"/>
               </w:rPr>
-              <w:t>Тижневих годин для де</w:t>
-            </w:r>
-            <w:r>
-              <w:rPr>
-                <w:lang w:val="uk-UA"/>
-              </w:rPr>
-              <w:t>н</w:t>
-            </w:r>
-            <w:r>
-              <w:rPr>
-                <w:lang w:val="uk-UA"/>
-              </w:rPr>
-              <w:t>ної форми навчання:</w:t>
+              <w:t>Тижневих годин для денної форми навчання:</w:t>
             </w:r>
           </w:p>
           <w:p>
@@ -2588,19 +2470,7 @@
               <w:rPr>
                 <w:lang w:val="uk-UA"/>
               </w:rPr>
-              <w:t>самостійної роботи ст</w:t>
-            </w:r>
-            <w:r>
-              <w:rPr>
-                <w:lang w:val="uk-UA"/>
-              </w:rPr>
-              <w:t>у</w:t>
-            </w:r>
-            <w:r>
-              <w:rPr>
-                <w:lang w:val="uk-UA"/>
-              </w:rPr>
-              <w:t xml:space="preserve">дента </w:t>
+              <w:t xml:space="preserve">самостійної роботи студента </w:t>
             </w:r>
             <w:r>
               <w:rPr>
@@ -2681,7 +2551,7 @@
               <w:rPr>
                 <w:lang w:val="uk-UA"/>
               </w:rPr>
-              <w:t>18</w:t>
+              <w:t>{lectures_count}</w:t>
             </w:r>
           </w:p>
         </w:tc>
@@ -2707,12 +2577,6 @@
         </w:tc>
       </w:tr>
       <w:tr>
-        <w:tblPrEx>
-          <w:tblCellMar>
-            <w:top w:w="0" w:type="dxa"/>
-            <w:bottom w:w="0" w:type="dxa"/>
-          </w:tblCellMar>
-        </w:tblPrEx>
         <w:trPr>
           <w:trHeight w:val="320"/>
         </w:trPr>
@@ -2770,12 +2634,6 @@
         </w:tc>
       </w:tr>
       <w:tr>
-        <w:tblPrEx>
-          <w:tblCellMar>
-            <w:top w:w="0" w:type="dxa"/>
-            <w:bottom w:w="0" w:type="dxa"/>
-          </w:tblCellMar>
-        </w:tblPrEx>
         <w:trPr>
           <w:trHeight w:val="320"/>
         </w:trPr>
@@ -2850,12 +2708,6 @@
         </w:tc>
       </w:tr>
       <w:tr>
-        <w:tblPrEx>
-          <w:tblCellMar>
-            <w:top w:w="0" w:type="dxa"/>
-            <w:bottom w:w="0" w:type="dxa"/>
-          </w:tblCellMar>
-        </w:tblPrEx>
         <w:trPr>
           <w:trHeight w:val="138"/>
         </w:trPr>
@@ -2914,12 +2766,6 @@
         </w:tc>
       </w:tr>
       <w:tr>
-        <w:tblPrEx>
-          <w:tblCellMar>
-            <w:top w:w="0" w:type="dxa"/>
-            <w:bottom w:w="0" w:type="dxa"/>
-          </w:tblCellMar>
-        </w:tblPrEx>
         <w:trPr>
           <w:trHeight w:val="138"/>
         </w:trPr>
@@ -2969,7 +2815,7 @@
               <w:rPr>
                 <w:lang w:val="uk-UA"/>
               </w:rPr>
-              <w:t>18</w:t>
+              <w:t>{labs_count}</w:t>
             </w:r>
           </w:p>
         </w:tc>
@@ -2997,12 +2843,6 @@
         </w:tc>
       </w:tr>
       <w:tr>
-        <w:tblPrEx>
-          <w:tblCellMar>
-            <w:top w:w="0" w:type="dxa"/>
-            <w:bottom w:w="0" w:type="dxa"/>
-          </w:tblCellMar>
-        </w:tblPrEx>
         <w:trPr>
           <w:trHeight w:val="138"/>
         </w:trPr>
@@ -3061,12 +2901,6 @@
         </w:tc>
       </w:tr>
       <w:tr>
-        <w:tblPrEx>
-          <w:tblCellMar>
-            <w:top w:w="0" w:type="dxa"/>
-            <w:bottom w:w="0" w:type="dxa"/>
-          </w:tblCellMar>
-        </w:tblPrEx>
         <w:trPr>
           <w:trHeight w:val="138"/>
         </w:trPr>
@@ -3116,7 +2950,7 @@
               <w:rPr>
                 <w:lang w:val="uk-UA"/>
               </w:rPr>
-              <w:t>108</w:t>
+              <w:t>{self_hours_count}</w:t>
             </w:r>
           </w:p>
         </w:tc>
@@ -3142,12 +2976,6 @@
         </w:tc>
       </w:tr>
       <w:tr>
-        <w:tblPrEx>
-          <w:tblCellMar>
-            <w:top w:w="0" w:type="dxa"/>
-            <w:bottom w:w="0" w:type="dxa"/>
-          </w:tblCellMar>
-        </w:tblPrEx>
         <w:trPr>
           <w:trHeight w:val="138"/>
         </w:trPr>
@@ -3230,12 +3058,6 @@
         </w:tc>
       </w:tr>
       <w:tr>
-        <w:tblPrEx>
-          <w:tblCellMar>
-            <w:top w:w="0" w:type="dxa"/>
-            <w:bottom w:w="0" w:type="dxa"/>
-          </w:tblCellMar>
-        </w:tblPrEx>
         <w:trPr>
           <w:trHeight w:val="138"/>
         </w:trPr>
@@ -3296,21 +3118,37 @@
                 <w:b/>
                 <w:lang w:val="uk-UA"/>
               </w:rPr>
-              <w:t xml:space="preserve"> за</w:t>
+              <w:t xml:space="preserve"> </w:t>
             </w:r>
             <w:r>
               <w:rPr>
                 <w:b/>
                 <w:lang w:val="uk-UA"/>
               </w:rPr>
-              <w:t>лік (</w:t>
+              <w:t>{type_of_control}</w:t>
             </w:r>
             <w:r>
               <w:rPr>
                 <w:b/>
                 <w:lang w:val="uk-UA"/>
               </w:rPr>
-              <w:t>5</w:t>
+              <w:t xml:space="preserve"> (</w:t>
+            </w:r>
+            <w:r>
+              <w:rPr>
+                <w:b/>
+                <w:lang w:val="uk-UA"/>
+              </w:rPr>
+              <w:t>{semester_number</w:t>
+            </w:r>
+            <w:bookmarkStart w:id="0" w:name="_GoBack"/>
+            <w:bookmarkEnd w:id="0"/>
+            <w:r>
+              <w:rPr>
+                <w:b/>
+                <w:lang w:val="uk-UA"/>
+              </w:rPr>
+              <w:t>}</w:t>
             </w:r>
             <w:r>
               <w:rPr>
@@ -3455,7 +3293,95 @@
           <w:szCs w:val="28"/>
           <w:lang w:val="uk-UA"/>
         </w:rPr>
-        <w:t>комп'ютерних мереж, методи їх застосування в рі</w:t>
+        <w:t xml:space="preserve">комп'ютерних мереж, методи їх застосування в різних сферах, зокрема </w:t>
+      </w:r>
+      <w:r>
+        <w:rPr>
+          <w:color w:val="000000"/>
+          <w:spacing w:val="2"/>
+          <w:sz w:val="28"/>
+          <w:szCs w:val="28"/>
+          <w:lang w:val="uk-UA"/>
+        </w:rPr>
+        <w:t xml:space="preserve">вивчити типові, топології та логічну організацію мереж, застосування. </w:t>
+      </w:r>
+      <w:r>
+        <w:rPr>
+          <w:color w:val="000000"/>
+          <w:spacing w:val="6"/>
+          <w:sz w:val="28"/>
+          <w:szCs w:val="28"/>
+          <w:lang w:val="uk-UA"/>
+        </w:rPr>
+        <w:t xml:space="preserve">локальних обчислювальних мереж при обробці і передачі інформації, у </w:t>
+      </w:r>
+      <w:r>
+        <w:rPr>
+          <w:color w:val="000000"/>
+          <w:spacing w:val="4"/>
+          <w:sz w:val="28"/>
+          <w:szCs w:val="28"/>
+          <w:lang w:val="uk-UA"/>
+        </w:rPr>
+        <w:t>системах керування.</w:t>
+      </w:r>
+      <w:r>
+        <w:rPr>
+          <w:sz w:val="28"/>
+          <w:lang w:val="uk-UA"/>
+        </w:rPr>
+        <w:t xml:space="preserve"> </w:t>
+      </w:r>
+    </w:p>
+    <w:p>
+      <w:pPr>
+        <w:rPr>
+          <w:lang w:val="uk-UA"/>
+        </w:rPr>
+      </w:pPr>
+      <w:r>
+        <w:rPr>
+          <w:lang w:val="uk-UA"/>
+        </w:rPr>
+        <w:t>ЗАДАЧІ</w:t>
+      </w:r>
+    </w:p>
+    <w:p>
+      <w:pPr>
+        <w:jc w:val="both"/>
+        <w:rPr>
+          <w:color w:val="000000"/>
+          <w:sz w:val="28"/>
+          <w:lang w:val="uk-UA"/>
+        </w:rPr>
+      </w:pPr>
+      <w:r>
+        <w:rPr>
+          <w:color w:val="000000"/>
+          <w:sz w:val="28"/>
+          <w:lang w:val="uk-UA"/>
+        </w:rPr>
+        <w:t>В результаті вивчення дисципліни фахівець повинен знати:</w:t>
+      </w:r>
+    </w:p>
+    <w:p>
+      <w:pPr>
+        <w:jc w:val="both"/>
+        <w:rPr>
+          <w:color w:val="000000"/>
+          <w:sz w:val="28"/>
+          <w:lang w:val="uk-UA"/>
+        </w:rPr>
+      </w:pPr>
+      <w:r>
+        <w:rPr>
+          <w:color w:val="000000"/>
+          <w:spacing w:val="6"/>
+          <w:sz w:val="28"/>
+          <w:szCs w:val="28"/>
+          <w:lang w:val="uk-UA"/>
+        </w:rPr>
+        <w:t xml:space="preserve">правила ефективної побудови локальних та глобальних </w:t>
       </w:r>
       <w:r>
         <w:rPr>
@@ -3465,274 +3391,48 @@
           <w:szCs w:val="28"/>
           <w:lang w:val="uk-UA"/>
         </w:rPr>
-        <w:t>з</w:t>
-      </w:r>
-      <w:r>
-        <w:rPr>
-          <w:color w:val="000000"/>
-          <w:spacing w:val="3"/>
+        <w:t>комп'ютерних мереж,</w:t>
+      </w:r>
+    </w:p>
+    <w:p>
+      <w:pPr>
+        <w:jc w:val="both"/>
+        <w:rPr>
+          <w:color w:val="000000"/>
+          <w:spacing w:val="7"/>
           <w:sz w:val="28"/>
           <w:szCs w:val="28"/>
           <w:lang w:val="uk-UA"/>
         </w:rPr>
-        <w:t xml:space="preserve">них сферах, зокрема </w:t>
-      </w:r>
-      <w:r>
-        <w:rPr>
-          <w:color w:val="000000"/>
-          <w:spacing w:val="2"/>
+      </w:pPr>
+      <w:r>
+        <w:rPr>
+          <w:color w:val="000000"/>
+          <w:spacing w:val="7"/>
           <w:sz w:val="28"/>
           <w:szCs w:val="28"/>
           <w:lang w:val="uk-UA"/>
         </w:rPr>
-        <w:t>вивчити т</w:t>
-      </w:r>
-      <w:r>
-        <w:rPr>
-          <w:color w:val="000000"/>
-          <w:spacing w:val="2"/>
+        <w:t>сучасні топології та фізичні засобами з'єднання комп'ютерів у мережі,</w:t>
+      </w:r>
+    </w:p>
+    <w:p>
+      <w:pPr>
+        <w:jc w:val="both"/>
+        <w:rPr>
+          <w:color w:val="000000"/>
+          <w:sz w:val="28"/>
+          <w:lang w:val="uk-UA"/>
+        </w:rPr>
+      </w:pPr>
+      <w:r>
+        <w:rPr>
+          <w:color w:val="000000"/>
           <w:sz w:val="28"/>
           <w:szCs w:val="28"/>
           <w:lang w:val="uk-UA"/>
         </w:rPr>
-        <w:t>и</w:t>
-      </w:r>
-      <w:r>
-        <w:rPr>
-          <w:color w:val="000000"/>
-          <w:spacing w:val="2"/>
-          <w:sz w:val="28"/>
-          <w:szCs w:val="28"/>
-          <w:lang w:val="uk-UA"/>
-        </w:rPr>
-        <w:t xml:space="preserve">пові, топології та логічну організацію мереж, застосування. </w:t>
-      </w:r>
-      <w:r>
-        <w:rPr>
-          <w:color w:val="000000"/>
-          <w:spacing w:val="6"/>
-          <w:sz w:val="28"/>
-          <w:szCs w:val="28"/>
-          <w:lang w:val="uk-UA"/>
-        </w:rPr>
-        <w:t>локальних обчислювальних мереж при обробці і передачі і</w:t>
-      </w:r>
-      <w:r>
-        <w:rPr>
-          <w:color w:val="000000"/>
-          <w:spacing w:val="6"/>
-          <w:sz w:val="28"/>
-          <w:szCs w:val="28"/>
-          <w:lang w:val="uk-UA"/>
-        </w:rPr>
-        <w:t>н</w:t>
-      </w:r>
-      <w:r>
-        <w:rPr>
-          <w:color w:val="000000"/>
-          <w:spacing w:val="6"/>
-          <w:sz w:val="28"/>
-          <w:szCs w:val="28"/>
-          <w:lang w:val="uk-UA"/>
-        </w:rPr>
-        <w:t xml:space="preserve">формації, у </w:t>
-      </w:r>
-      <w:r>
-        <w:rPr>
-          <w:color w:val="000000"/>
-          <w:spacing w:val="4"/>
-          <w:sz w:val="28"/>
-          <w:szCs w:val="28"/>
-          <w:lang w:val="uk-UA"/>
-        </w:rPr>
-        <w:t>сист</w:t>
-      </w:r>
-      <w:r>
-        <w:rPr>
-          <w:color w:val="000000"/>
-          <w:spacing w:val="4"/>
-          <w:sz w:val="28"/>
-          <w:szCs w:val="28"/>
-          <w:lang w:val="uk-UA"/>
-        </w:rPr>
-        <w:t>е</w:t>
-      </w:r>
-      <w:r>
-        <w:rPr>
-          <w:color w:val="000000"/>
-          <w:spacing w:val="4"/>
-          <w:sz w:val="28"/>
-          <w:szCs w:val="28"/>
-          <w:lang w:val="uk-UA"/>
-        </w:rPr>
-        <w:t>мах керування.</w:t>
-      </w:r>
-      <w:r>
-        <w:rPr>
-          <w:sz w:val="28"/>
-          <w:lang w:val="uk-UA"/>
-        </w:rPr>
-        <w:t xml:space="preserve"> </w:t>
-      </w:r>
-    </w:p>
-    <w:p>
-      <w:pPr>
-        <w:rPr>
-          <w:lang w:val="uk-UA"/>
-        </w:rPr>
-      </w:pPr>
-      <w:r>
-        <w:rPr>
-          <w:lang w:val="uk-UA"/>
-        </w:rPr>
-        <w:t>ЗАДАЧІ</w:t>
-      </w:r>
-    </w:p>
-    <w:p>
-      <w:pPr>
-        <w:jc w:val="both"/>
-        <w:rPr>
-          <w:color w:val="000000"/>
-          <w:sz w:val="28"/>
-          <w:lang w:val="uk-UA"/>
-        </w:rPr>
-      </w:pPr>
-      <w:r>
-        <w:rPr>
-          <w:color w:val="000000"/>
-          <w:sz w:val="28"/>
-          <w:lang w:val="uk-UA"/>
-        </w:rPr>
-        <w:t>В результаті вивчення дисципліни фахівець повинен знати:</w:t>
-      </w:r>
-    </w:p>
-    <w:p>
-      <w:pPr>
-        <w:jc w:val="both"/>
-        <w:rPr>
-          <w:color w:val="000000"/>
-          <w:sz w:val="28"/>
-          <w:lang w:val="uk-UA"/>
-        </w:rPr>
-      </w:pPr>
-      <w:r>
-        <w:rPr>
-          <w:color w:val="000000"/>
-          <w:spacing w:val="6"/>
-          <w:sz w:val="28"/>
-          <w:szCs w:val="28"/>
-          <w:lang w:val="uk-UA"/>
-        </w:rPr>
-        <w:t xml:space="preserve">правила ефективної побудови локальних та глобальних </w:t>
-      </w:r>
-      <w:r>
-        <w:rPr>
-          <w:color w:val="000000"/>
-          <w:spacing w:val="3"/>
-          <w:sz w:val="28"/>
-          <w:szCs w:val="28"/>
-          <w:lang w:val="uk-UA"/>
-        </w:rPr>
-        <w:t>комп'ютерних м</w:t>
-      </w:r>
-      <w:r>
-        <w:rPr>
-          <w:color w:val="000000"/>
-          <w:spacing w:val="3"/>
-          <w:sz w:val="28"/>
-          <w:szCs w:val="28"/>
-          <w:lang w:val="uk-UA"/>
-        </w:rPr>
-        <w:t>е</w:t>
-      </w:r>
-      <w:r>
-        <w:rPr>
-          <w:color w:val="000000"/>
-          <w:spacing w:val="3"/>
-          <w:sz w:val="28"/>
-          <w:szCs w:val="28"/>
-          <w:lang w:val="uk-UA"/>
-        </w:rPr>
-        <w:t>реж,</w:t>
-      </w:r>
-    </w:p>
-    <w:p>
-      <w:pPr>
-        <w:jc w:val="both"/>
-        <w:rPr>
-          <w:color w:val="000000"/>
-          <w:spacing w:val="7"/>
-          <w:sz w:val="28"/>
-          <w:szCs w:val="28"/>
-          <w:lang w:val="uk-UA"/>
-        </w:rPr>
-      </w:pPr>
-      <w:r>
-        <w:rPr>
-          <w:color w:val="000000"/>
-          <w:spacing w:val="7"/>
-          <w:sz w:val="28"/>
-          <w:szCs w:val="28"/>
-          <w:lang w:val="uk-UA"/>
-        </w:rPr>
-        <w:t>сучасні топології та фізичні засобами з'єднання комп'ютерів у мер</w:t>
-      </w:r>
-      <w:r>
-        <w:rPr>
-          <w:color w:val="000000"/>
-          <w:spacing w:val="7"/>
-          <w:sz w:val="28"/>
-          <w:szCs w:val="28"/>
-          <w:lang w:val="uk-UA"/>
-        </w:rPr>
-        <w:t>е</w:t>
-      </w:r>
-      <w:r>
-        <w:rPr>
-          <w:color w:val="000000"/>
-          <w:spacing w:val="7"/>
-          <w:sz w:val="28"/>
-          <w:szCs w:val="28"/>
-          <w:lang w:val="uk-UA"/>
-        </w:rPr>
-        <w:t>жі,</w:t>
-      </w:r>
-    </w:p>
-    <w:p>
-      <w:pPr>
-        <w:jc w:val="both"/>
-        <w:rPr>
-          <w:color w:val="000000"/>
-          <w:sz w:val="28"/>
-          <w:lang w:val="uk-UA"/>
-        </w:rPr>
-      </w:pPr>
-      <w:r>
-        <w:rPr>
-          <w:color w:val="000000"/>
-          <w:sz w:val="28"/>
-          <w:szCs w:val="28"/>
-          <w:lang w:val="uk-UA"/>
-        </w:rPr>
-        <w:t>принципи безпеки та таємності даних в локальних та глоб</w:t>
-      </w:r>
-      <w:r>
-        <w:rPr>
-          <w:color w:val="000000"/>
-          <w:sz w:val="28"/>
-          <w:szCs w:val="28"/>
-          <w:lang w:val="uk-UA"/>
-        </w:rPr>
-        <w:t>а</w:t>
-      </w:r>
-      <w:r>
-        <w:rPr>
-          <w:color w:val="000000"/>
-          <w:sz w:val="28"/>
-          <w:szCs w:val="28"/>
-          <w:lang w:val="uk-UA"/>
-        </w:rPr>
-        <w:t>льних мережах.</w:t>
+        <w:t>принципи безпеки та таємності даних в локальних та глобальних мережах.</w:t>
       </w:r>
     </w:p>
     <w:p>
@@ -3790,19 +3490,7 @@
         <w:rPr>
           <w:sz w:val="28"/>
         </w:rPr>
-        <w:t>виконувати проектування систем комп'ютерної мережі для інфо</w:t>
-      </w:r>
-      <w:r>
-        <w:rPr>
-          <w:sz w:val="28"/>
-        </w:rPr>
-        <w:t>р</w:t>
-      </w:r>
-      <w:r>
-        <w:rPr>
-          <w:sz w:val="28"/>
-        </w:rPr>
-        <w:t>маційного середовища;</w:t>
+        <w:t>виконувати проектування систем комп'ютерної мережі для інформаційного середовища;</w:t>
       </w:r>
     </w:p>
     <w:p>
@@ -3822,23 +3510,7 @@
           <w:sz w:val="28"/>
           <w:szCs w:val="28"/>
         </w:rPr>
-        <w:t>заст</w:t>
-      </w:r>
-      <w:r>
-        <w:rPr>
-          <w:spacing w:val="7"/>
-          <w:sz w:val="28"/>
-          <w:szCs w:val="28"/>
-        </w:rPr>
-        <w:t>о</w:t>
-      </w:r>
-      <w:r>
-        <w:rPr>
-          <w:spacing w:val="7"/>
-          <w:sz w:val="28"/>
-          <w:szCs w:val="28"/>
-        </w:rPr>
-        <w:t>сувати мережі у задачах з використанням баз даних</w:t>
+        <w:t>застосувати мережі у задачах з використанням баз даних</w:t>
       </w:r>
     </w:p>
     <w:p>
@@ -4333,27 +4005,7 @@
           <w:szCs w:val="28"/>
           <w:lang w:val="uk-UA"/>
         </w:rPr>
-        <w:t>Програ</w:t>
-      </w:r>
-      <w:r>
-        <w:rPr>
-          <w:color w:val="000000"/>
-          <w:spacing w:val="-7"/>
-          <w:sz w:val="28"/>
-          <w:szCs w:val="28"/>
-          <w:lang w:val="uk-UA"/>
-        </w:rPr>
-        <w:t>м</w:t>
-      </w:r>
-      <w:r>
-        <w:rPr>
-          <w:color w:val="000000"/>
-          <w:spacing w:val="-7"/>
-          <w:sz w:val="28"/>
-          <w:szCs w:val="28"/>
-          <w:lang w:val="uk-UA"/>
-        </w:rPr>
-        <w:t>не забезпечення мереж</w:t>
+        <w:t>Програмне забезпечення мереж</w:t>
       </w:r>
     </w:p>
     <w:p>
@@ -4516,12 +4168,6 @@
         <w:gridCol w:w="518"/>
       </w:tblGrid>
       <w:tr>
-        <w:tblPrEx>
-          <w:tblCellMar>
-            <w:top w:w="0" w:type="dxa"/>
-            <w:bottom w:w="0" w:type="dxa"/>
-          </w:tblCellMar>
-        </w:tblPrEx>
         <w:trPr>
           <w:cantSplit/>
         </w:trPr>
@@ -4541,19 +4187,7 @@
               <w:rPr>
                 <w:lang w:val="uk-UA"/>
               </w:rPr>
-              <w:t>Назви змістових мод</w:t>
-            </w:r>
-            <w:r>
-              <w:rPr>
-                <w:lang w:val="uk-UA"/>
-              </w:rPr>
-              <w:t>у</w:t>
-            </w:r>
-            <w:r>
-              <w:rPr>
-                <w:lang w:val="uk-UA"/>
-              </w:rPr>
-              <w:t>лів і тем</w:t>
+              <w:t>Назви змістових модулів і тем</w:t>
             </w:r>
           </w:p>
         </w:tc>
@@ -4579,12 +4213,6 @@
         </w:tc>
       </w:tr>
       <w:tr>
-        <w:tblPrEx>
-          <w:tblCellMar>
-            <w:top w:w="0" w:type="dxa"/>
-            <w:bottom w:w="0" w:type="dxa"/>
-          </w:tblCellMar>
-        </w:tblPrEx>
         <w:trPr>
           <w:cantSplit/>
         </w:trPr>
@@ -4644,12 +4272,6 @@
         </w:tc>
       </w:tr>
       <w:tr>
-        <w:tblPrEx>
-          <w:tblCellMar>
-            <w:top w:w="0" w:type="dxa"/>
-            <w:bottom w:w="0" w:type="dxa"/>
-          </w:tblCellMar>
-        </w:tblPrEx>
         <w:trPr>
           <w:cantSplit/>
         </w:trPr>
@@ -4755,12 +4377,6 @@
         </w:tc>
       </w:tr>
       <w:tr>
-        <w:tblPrEx>
-          <w:tblCellMar>
-            <w:top w:w="0" w:type="dxa"/>
-            <w:bottom w:w="0" w:type="dxa"/>
-          </w:tblCellMar>
-        </w:tblPrEx>
         <w:trPr>
           <w:cantSplit/>
         </w:trPr>
@@ -5013,12 +4629,6 @@
         </w:tc>
       </w:tr>
       <w:tr>
-        <w:tblPrEx>
-          <w:tblCellMar>
-            <w:top w:w="0" w:type="dxa"/>
-            <w:bottom w:w="0" w:type="dxa"/>
-          </w:tblCellMar>
-        </w:tblPrEx>
         <w:tc>
           <w:tcPr>
             <w:tcW w:w="1380" w:type="pct"/>
@@ -5309,12 +4919,6 @@
         </w:tc>
       </w:tr>
       <w:tr>
-        <w:tblPrEx>
-          <w:tblCellMar>
-            <w:top w:w="0" w:type="dxa"/>
-            <w:bottom w:w="0" w:type="dxa"/>
-          </w:tblCellMar>
-        </w:tblPrEx>
         <w:trPr>
           <w:cantSplit/>
         </w:trPr>
@@ -5343,12 +4947,6 @@
         </w:tc>
       </w:tr>
       <w:tr>
-        <w:tblPrEx>
-          <w:tblCellMar>
-            <w:top w:w="0" w:type="dxa"/>
-            <w:bottom w:w="0" w:type="dxa"/>
-          </w:tblCellMar>
-        </w:tblPrEx>
         <w:trPr>
           <w:cantSplit/>
         </w:trPr>
@@ -5385,12 +4983,6 @@
         </w:tc>
       </w:tr>
       <w:tr>
-        <w:tblPrEx>
-          <w:tblCellMar>
-            <w:top w:w="0" w:type="dxa"/>
-            <w:bottom w:w="0" w:type="dxa"/>
-          </w:tblCellMar>
-        </w:tblPrEx>
         <w:tc>
           <w:tcPr>
             <w:tcW w:w="1380" w:type="pct"/>
@@ -5649,12 +5241,6 @@
         </w:tc>
       </w:tr>
       <w:tr>
-        <w:tblPrEx>
-          <w:tblCellMar>
-            <w:top w:w="0" w:type="dxa"/>
-            <w:bottom w:w="0" w:type="dxa"/>
-          </w:tblCellMar>
-        </w:tblPrEx>
         <w:tc>
           <w:tcPr>
             <w:tcW w:w="1380" w:type="pct"/>
@@ -5917,12 +5503,6 @@
         </w:tc>
       </w:tr>
       <w:tr>
-        <w:tblPrEx>
-          <w:tblCellMar>
-            <w:top w:w="0" w:type="dxa"/>
-            <w:bottom w:w="0" w:type="dxa"/>
-          </w:tblCellMar>
-        </w:tblPrEx>
         <w:tc>
           <w:tcPr>
             <w:tcW w:w="1380" w:type="pct"/>
@@ -6187,12 +5767,6 @@
         </w:tc>
       </w:tr>
       <w:tr>
-        <w:tblPrEx>
-          <w:tblCellMar>
-            <w:top w:w="0" w:type="dxa"/>
-            <w:bottom w:w="0" w:type="dxa"/>
-          </w:tblCellMar>
-        </w:tblPrEx>
         <w:tc>
           <w:tcPr>
             <w:tcW w:w="1380" w:type="pct"/>
@@ -6452,12 +6026,6 @@
         </w:tc>
       </w:tr>
       <w:tr>
-        <w:tblPrEx>
-          <w:tblCellMar>
-            <w:top w:w="0" w:type="dxa"/>
-            <w:bottom w:w="0" w:type="dxa"/>
-          </w:tblCellMar>
-        </w:tblPrEx>
         <w:tc>
           <w:tcPr>
             <w:tcW w:w="1380" w:type="pct"/>
@@ -6474,21 +6042,7 @@
                 <w:bCs/>
                 <w:lang w:val="uk-UA"/>
               </w:rPr>
-              <w:t>Разом за змістовим м</w:t>
-            </w:r>
-            <w:r>
-              <w:rPr>
-                <w:bCs/>
-                <w:lang w:val="uk-UA"/>
-              </w:rPr>
-              <w:t>о</w:t>
-            </w:r>
-            <w:r>
-              <w:rPr>
-                <w:bCs/>
-                <w:lang w:val="uk-UA"/>
-              </w:rPr>
-              <w:t>дулем 1</w:t>
+              <w:t>Разом за змістовим модулем 1</w:t>
             </w:r>
           </w:p>
         </w:tc>
@@ -6725,12 +6279,6 @@
         </w:tc>
       </w:tr>
       <w:tr>
-        <w:tblPrEx>
-          <w:tblCellMar>
-            <w:top w:w="0" w:type="dxa"/>
-            <w:bottom w:w="0" w:type="dxa"/>
-          </w:tblCellMar>
-        </w:tblPrEx>
         <w:tc>
           <w:tcPr>
             <w:tcW w:w="5000" w:type="pct"/>
@@ -6775,12 +6323,6 @@
         </w:tc>
       </w:tr>
       <w:tr>
-        <w:tblPrEx>
-          <w:tblCellMar>
-            <w:top w:w="0" w:type="dxa"/>
-            <w:bottom w:w="0" w:type="dxa"/>
-          </w:tblCellMar>
-        </w:tblPrEx>
         <w:tc>
           <w:tcPr>
             <w:tcW w:w="1380" w:type="pct"/>
@@ -7034,12 +6576,6 @@
         </w:tc>
       </w:tr>
       <w:tr>
-        <w:tblPrEx>
-          <w:tblCellMar>
-            <w:top w:w="0" w:type="dxa"/>
-            <w:bottom w:w="0" w:type="dxa"/>
-          </w:tblCellMar>
-        </w:tblPrEx>
         <w:tc>
           <w:tcPr>
             <w:tcW w:w="1380" w:type="pct"/>
@@ -7293,12 +6829,6 @@
         </w:tc>
       </w:tr>
       <w:tr>
-        <w:tblPrEx>
-          <w:tblCellMar>
-            <w:top w:w="0" w:type="dxa"/>
-            <w:bottom w:w="0" w:type="dxa"/>
-          </w:tblCellMar>
-        </w:tblPrEx>
         <w:tc>
           <w:tcPr>
             <w:tcW w:w="1380" w:type="pct"/>
@@ -7565,12 +7095,6 @@
         </w:tc>
       </w:tr>
       <w:tr>
-        <w:tblPrEx>
-          <w:tblCellMar>
-            <w:top w:w="0" w:type="dxa"/>
-            <w:bottom w:w="0" w:type="dxa"/>
-          </w:tblCellMar>
-        </w:tblPrEx>
         <w:tc>
           <w:tcPr>
             <w:tcW w:w="1380" w:type="pct"/>
@@ -7832,12 +7356,6 @@
         </w:tc>
       </w:tr>
       <w:tr>
-        <w:tblPrEx>
-          <w:tblCellMar>
-            <w:top w:w="0" w:type="dxa"/>
-            <w:bottom w:w="0" w:type="dxa"/>
-          </w:tblCellMar>
-        </w:tblPrEx>
         <w:tc>
           <w:tcPr>
             <w:tcW w:w="1380" w:type="pct"/>
@@ -8074,12 +7592,6 @@
         </w:tc>
       </w:tr>
       <w:tr>
-        <w:tblPrEx>
-          <w:tblCellMar>
-            <w:top w:w="0" w:type="dxa"/>
-            <w:bottom w:w="0" w:type="dxa"/>
-          </w:tblCellMar>
-        </w:tblPrEx>
         <w:tc>
           <w:tcPr>
             <w:tcW w:w="1380" w:type="pct"/>
@@ -8096,21 +7608,7 @@
                 <w:bCs/>
                 <w:lang w:val="uk-UA"/>
               </w:rPr>
-              <w:t>Разом за змістовим м</w:t>
-            </w:r>
-            <w:r>
-              <w:rPr>
-                <w:bCs/>
-                <w:lang w:val="uk-UA"/>
-              </w:rPr>
-              <w:t>о</w:t>
-            </w:r>
-            <w:r>
-              <w:rPr>
-                <w:bCs/>
-                <w:lang w:val="uk-UA"/>
-              </w:rPr>
-              <w:t xml:space="preserve">дулем </w:t>
+              <w:t xml:space="preserve">Разом за змістовим модулем </w:t>
             </w:r>
             <w:r>
               <w:rPr>
@@ -8398,12 +7896,6 @@
         </w:tc>
       </w:tr>
       <w:tr>
-        <w:tblPrEx>
-          <w:tblCellMar>
-            <w:top w:w="0" w:type="dxa"/>
-            <w:bottom w:w="0" w:type="dxa"/>
-          </w:tblCellMar>
-        </w:tblPrEx>
         <w:tc>
           <w:tcPr>
             <w:tcW w:w="1393" w:type="pct"/>
@@ -8422,19 +7914,7 @@
               <w:rPr>
                 <w:b/>
               </w:rPr>
-              <w:t>Усього г</w:t>
-            </w:r>
-            <w:r>
-              <w:rPr>
-                <w:b/>
-              </w:rPr>
-              <w:t>о</w:t>
-            </w:r>
-            <w:r>
-              <w:rPr>
-                <w:b/>
-              </w:rPr>
-              <w:t>дин</w:t>
+              <w:t>Усього годин</w:t>
             </w:r>
           </w:p>
         </w:tc>
@@ -9413,25 +8893,7 @@
                 <w:sz w:val="28"/>
                 <w:lang w:val="uk-UA"/>
               </w:rPr>
-              <w:t>ютерних м</w:t>
-            </w:r>
-            <w:r>
-              <w:rPr>
-                <w:rFonts w:eastAsia="MS Mincho"/>
-                <w:color w:val="000000"/>
-                <w:sz w:val="28"/>
-                <w:lang w:val="uk-UA"/>
-              </w:rPr>
-              <w:t>е</w:t>
-            </w:r>
-            <w:r>
-              <w:rPr>
-                <w:rFonts w:eastAsia="MS Mincho"/>
-                <w:color w:val="000000"/>
-                <w:sz w:val="28"/>
-                <w:lang w:val="uk-UA"/>
-              </w:rPr>
-              <w:t>реж</w:t>
+              <w:t>ютерних мереж</w:t>
             </w:r>
           </w:p>
         </w:tc>
@@ -9506,7 +8968,7 @@
                 <w:szCs w:val="26"/>
                 <w:lang w:val="uk-UA"/>
               </w:rPr>
-              <w:t>гри  для  двох  корист</w:t>
+              <w:t>гри  для  двох  користувачів у локальній мережі</w:t>
             </w:r>
             <w:r>
               <w:rPr>
@@ -9515,8 +8977,58 @@
                 <w:szCs w:val="26"/>
                 <w:lang w:val="uk-UA"/>
               </w:rPr>
-              <w:t>у</w:t>
-            </w:r>
+              <w:t xml:space="preserve"> </w:t>
+            </w:r>
+          </w:p>
+        </w:tc>
+        <w:tc>
+          <w:tcPr>
+            <w:tcW w:w="1560" w:type="dxa"/>
+            <w:shd w:val="clear" w:color="auto" w:fill="auto"/>
+          </w:tcPr>
+          <w:p>
+            <w:pPr>
+              <w:jc w:val="center"/>
+              <w:rPr>
+                <w:lang w:val="uk-UA"/>
+              </w:rPr>
+            </w:pPr>
+            <w:r>
+              <w:rPr>
+                <w:lang w:val="en-US"/>
+              </w:rPr>
+              <w:t>6</w:t>
+            </w:r>
+          </w:p>
+        </w:tc>
+      </w:tr>
+      <w:tr>
+        <w:tc>
+          <w:tcPr>
+            <w:tcW w:w="709" w:type="dxa"/>
+            <w:shd w:val="clear" w:color="auto" w:fill="auto"/>
+          </w:tcPr>
+          <w:p>
+            <w:pPr>
+              <w:jc w:val="center"/>
+              <w:rPr>
+                <w:lang w:val="uk-UA"/>
+              </w:rPr>
+            </w:pPr>
+            <w:r>
+              <w:rPr>
+                <w:lang w:val="uk-UA"/>
+              </w:rPr>
+              <w:t>3</w:t>
+            </w:r>
+          </w:p>
+        </w:tc>
+        <w:tc>
+          <w:tcPr>
+            <w:tcW w:w="7087" w:type="dxa"/>
+            <w:shd w:val="clear" w:color="auto" w:fill="auto"/>
+          </w:tcPr>
+          <w:p>
             <w:r>
               <w:rPr>
                 <w:color w:val="000000"/>
@@ -9524,111 +9036,7 @@
                 <w:szCs w:val="26"/>
                 <w:lang w:val="uk-UA"/>
               </w:rPr>
-              <w:t>вачів у лок</w:t>
-            </w:r>
-            <w:r>
-              <w:rPr>
-                <w:color w:val="000000"/>
-                <w:sz w:val="28"/>
-                <w:szCs w:val="26"/>
-                <w:lang w:val="uk-UA"/>
-              </w:rPr>
-              <w:t>а</w:t>
-            </w:r>
-            <w:r>
-              <w:rPr>
-                <w:color w:val="000000"/>
-                <w:sz w:val="28"/>
-                <w:szCs w:val="26"/>
-                <w:lang w:val="uk-UA"/>
-              </w:rPr>
-              <w:t>льній мережі</w:t>
-            </w:r>
-            <w:r>
-              <w:rPr>
-                <w:color w:val="000000"/>
-                <w:sz w:val="28"/>
-                <w:szCs w:val="26"/>
-                <w:lang w:val="uk-UA"/>
-              </w:rPr>
-              <w:t xml:space="preserve"> </w:t>
-            </w:r>
-          </w:p>
-        </w:tc>
-        <w:tc>
-          <w:tcPr>
-            <w:tcW w:w="1560" w:type="dxa"/>
-            <w:shd w:val="clear" w:color="auto" w:fill="auto"/>
-          </w:tcPr>
-          <w:p>
-            <w:pPr>
-              <w:jc w:val="center"/>
-              <w:rPr>
-                <w:lang w:val="uk-UA"/>
-              </w:rPr>
-            </w:pPr>
-            <w:r>
-              <w:rPr>
-                <w:lang w:val="en-US"/>
-              </w:rPr>
-              <w:t>6</w:t>
-            </w:r>
-          </w:p>
-        </w:tc>
-      </w:tr>
-      <w:tr>
-        <w:tc>
-          <w:tcPr>
-            <w:tcW w:w="709" w:type="dxa"/>
-            <w:shd w:val="clear" w:color="auto" w:fill="auto"/>
-          </w:tcPr>
-          <w:p>
-            <w:pPr>
-              <w:jc w:val="center"/>
-              <w:rPr>
-                <w:lang w:val="uk-UA"/>
-              </w:rPr>
-            </w:pPr>
-            <w:r>
-              <w:rPr>
-                <w:lang w:val="uk-UA"/>
-              </w:rPr>
-              <w:t>3</w:t>
-            </w:r>
-          </w:p>
-        </w:tc>
-        <w:tc>
-          <w:tcPr>
-            <w:tcW w:w="7087" w:type="dxa"/>
-            <w:shd w:val="clear" w:color="auto" w:fill="auto"/>
-          </w:tcPr>
-          <w:p>
-            <w:r>
-              <w:rPr>
-                <w:color w:val="000000"/>
-                <w:sz w:val="28"/>
-                <w:szCs w:val="26"/>
-                <w:lang w:val="uk-UA"/>
-              </w:rPr>
-              <w:t>Програмування  мережевого додатку для роботи з баз</w:t>
-            </w:r>
-            <w:r>
-              <w:rPr>
-                <w:color w:val="000000"/>
-                <w:sz w:val="28"/>
-                <w:szCs w:val="26"/>
-                <w:lang w:val="uk-UA"/>
-              </w:rPr>
-              <w:t>а</w:t>
-            </w:r>
-            <w:r>
-              <w:rPr>
-                <w:color w:val="000000"/>
-                <w:sz w:val="28"/>
-                <w:szCs w:val="26"/>
-                <w:lang w:val="uk-UA"/>
-              </w:rPr>
-              <w:t>ми даних</w:t>
+              <w:t>Програмування  мережевого додатку для роботи з базами даних</w:t>
             </w:r>
           </w:p>
         </w:tc>
@@ -10082,13 +9490,7 @@
               <w:t>Server</w:t>
             </w:r>
             <w:r>
-              <w:t xml:space="preserve"> в режимі м</w:t>
-            </w:r>
-            <w:r>
-              <w:t>е</w:t>
-            </w:r>
-            <w:r>
-              <w:t>режі</w:t>
+              <w:t xml:space="preserve"> в режимі мережі</w:t>
             </w:r>
           </w:p>
         </w:tc>
@@ -10151,21 +9553,7 @@
                 <w:color w:val="000000"/>
                 <w:szCs w:val="28"/>
               </w:rPr>
-              <w:t>Прикладне програмне забезпечення локальних м</w:t>
-            </w:r>
-            <w:r>
-              <w:rPr>
-                <w:color w:val="000000"/>
-                <w:szCs w:val="28"/>
-              </w:rPr>
-              <w:t>е</w:t>
-            </w:r>
-            <w:r>
-              <w:rPr>
-                <w:color w:val="000000"/>
-                <w:szCs w:val="28"/>
-              </w:rPr>
-              <w:t>реж</w:t>
+              <w:t>Прикладне програмне забезпечення локальних мереж</w:t>
             </w:r>
           </w:p>
         </w:tc>
@@ -10443,7 +9831,13 @@
                 <w:sz w:val="26"/>
                 <w:szCs w:val="26"/>
               </w:rPr>
-              <w:t>Програмування  мережевого додатку. Розробка простої ко</w:t>
+              <w:t>Програмування  мережевого додатку. Розробка простої комп'ютерної</w:t>
+            </w:r>
+            <w:r>
+              <w:rPr>
+                <w:sz w:val="20"/>
+              </w:rPr>
+              <w:t xml:space="preserve"> </w:t>
             </w:r>
             <w:r>
               <w:rPr>
@@ -10451,7 +9845,7 @@
                 <w:sz w:val="26"/>
                 <w:szCs w:val="26"/>
               </w:rPr>
-              <w:t>м</w:t>
+              <w:t>гри</w:t>
             </w:r>
             <w:r>
               <w:rPr>
@@ -10459,126 +9853,72 @@
                 <w:sz w:val="26"/>
                 <w:szCs w:val="26"/>
               </w:rPr>
-              <w:t>п'юте</w:t>
-            </w:r>
-            <w:r>
+              <w:t>.</w:t>
+            </w:r>
+          </w:p>
+        </w:tc>
+        <w:tc>
+          <w:tcPr>
+            <w:tcW w:w="1560" w:type="dxa"/>
+            <w:shd w:val="clear" w:color="auto" w:fill="auto"/>
+          </w:tcPr>
+          <w:p>
+            <w:pPr>
+              <w:jc w:val="center"/>
+            </w:pPr>
+            <w:r>
+              <w:rPr>
+                <w:lang w:val="uk-UA"/>
+              </w:rPr>
+              <w:t>8</w:t>
+            </w:r>
+          </w:p>
+        </w:tc>
+      </w:tr>
+      <w:tr>
+        <w:tc>
+          <w:tcPr>
+            <w:tcW w:w="709" w:type="dxa"/>
+            <w:shd w:val="clear" w:color="auto" w:fill="auto"/>
+          </w:tcPr>
+          <w:p>
+            <w:pPr>
+              <w:jc w:val="center"/>
+              <w:rPr>
+                <w:szCs w:val="28"/>
+                <w:lang w:val="en-US"/>
+              </w:rPr>
+            </w:pPr>
+            <w:r>
+              <w:rPr>
+                <w:szCs w:val="28"/>
+                <w:lang w:val="en-US"/>
+              </w:rPr>
+              <w:t>10</w:t>
+            </w:r>
+          </w:p>
+        </w:tc>
+        <w:tc>
+          <w:tcPr>
+            <w:tcW w:w="7087" w:type="dxa"/>
+            <w:shd w:val="clear" w:color="auto" w:fill="auto"/>
+          </w:tcPr>
+          <w:p>
+            <w:pPr>
+              <w:pStyle w:val="BodyText21"/>
               <w:rPr>
                 <w:color w:val="000000"/>
                 <w:sz w:val="26"/>
                 <w:szCs w:val="26"/>
               </w:rPr>
-              <w:t>р</w:t>
-            </w:r>
+            </w:pPr>
             <w:r>
               <w:rPr>
                 <w:color w:val="000000"/>
                 <w:sz w:val="26"/>
                 <w:szCs w:val="26"/>
               </w:rPr>
-              <w:t>ної</w:t>
-            </w:r>
-            <w:r>
-              <w:rPr>
-                <w:sz w:val="20"/>
-              </w:rPr>
-              <w:t xml:space="preserve"> </w:t>
-            </w:r>
-            <w:r>
-              <w:rPr>
-                <w:color w:val="000000"/>
-                <w:sz w:val="26"/>
-                <w:szCs w:val="26"/>
-              </w:rPr>
-              <w:t>гри</w:t>
-            </w:r>
-            <w:r>
-              <w:rPr>
-                <w:color w:val="000000"/>
-                <w:sz w:val="26"/>
-                <w:szCs w:val="26"/>
-              </w:rPr>
-              <w:t>.</w:t>
-            </w:r>
-          </w:p>
-        </w:tc>
-        <w:tc>
-          <w:tcPr>
-            <w:tcW w:w="1560" w:type="dxa"/>
-            <w:shd w:val="clear" w:color="auto" w:fill="auto"/>
-          </w:tcPr>
-          <w:p>
-            <w:pPr>
-              <w:jc w:val="center"/>
-            </w:pPr>
-            <w:r>
-              <w:rPr>
-                <w:lang w:val="uk-UA"/>
-              </w:rPr>
-              <w:t>8</w:t>
-            </w:r>
-          </w:p>
-        </w:tc>
-      </w:tr>
-      <w:tr>
-        <w:tc>
-          <w:tcPr>
-            <w:tcW w:w="709" w:type="dxa"/>
-            <w:shd w:val="clear" w:color="auto" w:fill="auto"/>
-          </w:tcPr>
-          <w:p>
-            <w:pPr>
-              <w:jc w:val="center"/>
-              <w:rPr>
-                <w:szCs w:val="28"/>
-                <w:lang w:val="en-US"/>
-              </w:rPr>
-            </w:pPr>
-            <w:r>
-              <w:rPr>
-                <w:szCs w:val="28"/>
-                <w:lang w:val="en-US"/>
-              </w:rPr>
-              <w:t>10</w:t>
-            </w:r>
-          </w:p>
-        </w:tc>
-        <w:tc>
-          <w:tcPr>
-            <w:tcW w:w="7087" w:type="dxa"/>
-            <w:shd w:val="clear" w:color="auto" w:fill="auto"/>
-          </w:tcPr>
-          <w:p>
-            <w:pPr>
-              <w:pStyle w:val="BodyText21"/>
-              <w:rPr>
-                <w:color w:val="000000"/>
-                <w:sz w:val="26"/>
-                <w:szCs w:val="26"/>
-              </w:rPr>
-            </w:pPr>
-            <w:r>
-              <w:rPr>
-                <w:color w:val="000000"/>
-                <w:sz w:val="26"/>
-                <w:szCs w:val="26"/>
-              </w:rPr>
-              <w:t>Програмування  мережевого додатку для роботи з базами д</w:t>
-            </w:r>
-            <w:r>
-              <w:rPr>
-                <w:color w:val="000000"/>
-                <w:sz w:val="26"/>
-                <w:szCs w:val="26"/>
-              </w:rPr>
-              <w:t>а</w:t>
-            </w:r>
-            <w:r>
-              <w:rPr>
-                <w:color w:val="000000"/>
-                <w:sz w:val="26"/>
-                <w:szCs w:val="26"/>
-              </w:rPr>
-              <w:t>них</w:t>
+              <w:t>Програмування  мережевого додатку для роботи з базами даних</w:t>
             </w:r>
           </w:p>
         </w:tc>
@@ -11180,12 +10520,6 @@
         <w:gridCol w:w="981"/>
       </w:tblGrid>
       <w:tr>
-        <w:tblPrEx>
-          <w:tblCellMar>
-            <w:top w:w="0" w:type="dxa"/>
-            <w:bottom w:w="0" w:type="dxa"/>
-          </w:tblCellMar>
-        </w:tblPrEx>
         <w:trPr>
           <w:cantSplit/>
           <w:jc w:val="center"/>
@@ -11211,45 +10545,21 @@
               <w:rPr>
                 <w:lang w:val="uk-UA"/>
               </w:rPr>
-              <w:t>Змі</w:t>
-            </w:r>
-            <w:r>
-              <w:rPr>
-                <w:lang w:val="uk-UA"/>
-              </w:rPr>
-              <w:t>с</w:t>
-            </w:r>
-            <w:r>
-              <w:rPr>
-                <w:lang w:val="uk-UA"/>
-              </w:rPr>
-              <w:t xml:space="preserve">товий </w:t>
-            </w:r>
-          </w:p>
-          <w:p>
-            <w:pPr>
-              <w:jc w:val="center"/>
-              <w:rPr>
-                <w:lang w:val="uk-UA"/>
-              </w:rPr>
-            </w:pPr>
-            <w:r>
-              <w:rPr>
-                <w:lang w:val="uk-UA"/>
-              </w:rPr>
-              <w:t>м</w:t>
-            </w:r>
-            <w:r>
-              <w:rPr>
-                <w:lang w:val="uk-UA"/>
-              </w:rPr>
-              <w:t>о</w:t>
-            </w:r>
-            <w:r>
-              <w:rPr>
-                <w:lang w:val="uk-UA"/>
-              </w:rPr>
-              <w:t>дуль 1</w:t>
+              <w:t xml:space="preserve">Змістовий </w:t>
+            </w:r>
+          </w:p>
+          <w:p>
+            <w:pPr>
+              <w:jc w:val="center"/>
+              <w:rPr>
+                <w:lang w:val="uk-UA"/>
+              </w:rPr>
+            </w:pPr>
+            <w:r>
+              <w:rPr>
+                <w:lang w:val="uk-UA"/>
+              </w:rPr>
+              <w:t>модуль 1</w:t>
             </w:r>
           </w:p>
         </w:tc>
@@ -11274,19 +10584,7 @@
               <w:rPr>
                 <w:lang w:val="uk-UA"/>
               </w:rPr>
-              <w:t>Зміст</w:t>
-            </w:r>
-            <w:r>
-              <w:rPr>
-                <w:lang w:val="uk-UA"/>
-              </w:rPr>
-              <w:t>о</w:t>
-            </w:r>
-            <w:r>
-              <w:rPr>
-                <w:lang w:val="uk-UA"/>
-              </w:rPr>
-              <w:t xml:space="preserve">вий </w:t>
+              <w:t xml:space="preserve">Змістовий </w:t>
             </w:r>
           </w:p>
           <w:p>
@@ -11335,12 +10633,6 @@
         </w:tc>
       </w:tr>
       <w:tr>
-        <w:tblPrEx>
-          <w:tblCellMar>
-            <w:top w:w="0" w:type="dxa"/>
-            <w:bottom w:w="0" w:type="dxa"/>
-          </w:tblCellMar>
-        </w:tblPrEx>
         <w:trPr>
           <w:cantSplit/>
           <w:jc w:val="center"/>
@@ -11688,12 +10980,6 @@
         </w:tc>
       </w:tr>
       <w:tr>
-        <w:tblPrEx>
-          <w:tblCellMar>
-            <w:top w:w="0" w:type="dxa"/>
-            <w:bottom w:w="0" w:type="dxa"/>
-          </w:tblCellMar>
-        </w:tblPrEx>
         <w:trPr>
           <w:cantSplit/>
           <w:jc w:val="center"/>
@@ -12155,19 +11441,7 @@
               <w:rPr>
                 <w:lang w:val="uk-UA"/>
               </w:rPr>
-              <w:t>для екзамену, курсового пр</w:t>
-            </w:r>
-            <w:r>
-              <w:rPr>
-                <w:lang w:val="uk-UA"/>
-              </w:rPr>
-              <w:t>о</w:t>
-            </w:r>
-            <w:r>
-              <w:rPr>
-                <w:lang w:val="uk-UA"/>
-              </w:rPr>
-              <w:t>екту (роботи), практики</w:t>
+              <w:t>для екзамену, курсового проекту (роботи), практики</w:t>
             </w:r>
           </w:p>
         </w:tc>
@@ -12700,31 +11974,7 @@
               <w:rPr>
                 <w:lang w:val="uk-UA"/>
               </w:rPr>
-              <w:t>не зараховано з можл</w:t>
-            </w:r>
-            <w:r>
-              <w:rPr>
-                <w:lang w:val="uk-UA"/>
-              </w:rPr>
-              <w:t>и</w:t>
-            </w:r>
-            <w:r>
-              <w:rPr>
-                <w:lang w:val="uk-UA"/>
-              </w:rPr>
-              <w:t>вістю повторного скл</w:t>
-            </w:r>
-            <w:r>
-              <w:rPr>
-                <w:lang w:val="uk-UA"/>
-              </w:rPr>
-              <w:t>а</w:t>
-            </w:r>
-            <w:r>
-              <w:rPr>
-                <w:lang w:val="uk-UA"/>
-              </w:rPr>
-              <w:t>дання</w:t>
+              <w:t>не зараховано з можливістю повторного складання</w:t>
             </w:r>
           </w:p>
         </w:tc>
@@ -12794,19 +12044,7 @@
               <w:rPr>
                 <w:lang w:val="uk-UA"/>
               </w:rPr>
-              <w:t>незадовільно з обов’язковим повторним вивченням ди</w:t>
-            </w:r>
-            <w:r>
-              <w:rPr>
-                <w:lang w:val="uk-UA"/>
-              </w:rPr>
-              <w:t>с</w:t>
-            </w:r>
-            <w:r>
-              <w:rPr>
-                <w:lang w:val="uk-UA"/>
-              </w:rPr>
-              <w:t>ципліни</w:t>
+              <w:t>незадовільно з обов’язковим повторним вивченням дисципліни</w:t>
             </w:r>
           </w:p>
         </w:tc>
@@ -12825,31 +12063,7 @@
               <w:rPr>
                 <w:lang w:val="uk-UA"/>
               </w:rPr>
-              <w:t>не зараховано з обов’язковим повто</w:t>
-            </w:r>
-            <w:r>
-              <w:rPr>
-                <w:lang w:val="uk-UA"/>
-              </w:rPr>
-              <w:t>р</w:t>
-            </w:r>
-            <w:r>
-              <w:rPr>
-                <w:lang w:val="uk-UA"/>
-              </w:rPr>
-              <w:t>ним вивченням дисц</w:t>
-            </w:r>
-            <w:r>
-              <w:rPr>
-                <w:lang w:val="uk-UA"/>
-              </w:rPr>
-              <w:t>и</w:t>
-            </w:r>
-            <w:r>
-              <w:rPr>
-                <w:lang w:val="uk-UA"/>
-              </w:rPr>
-              <w:t>пліни</w:t>
+              <w:t>не зараховано з обов’язковим повторним вивченням дисципліни</w:t>
             </w:r>
           </w:p>
         </w:tc>
@@ -12979,47 +12193,7 @@
           <w:szCs w:val="28"/>
           <w:lang w:val="uk-UA" w:eastAsia="uk-UA"/>
         </w:rPr>
-        <w:t>н</w:t>
-      </w:r>
-      <w:r>
-        <w:rPr>
-          <w:sz w:val="28"/>
-          <w:szCs w:val="28"/>
-          <w:lang w:val="uk-UA" w:eastAsia="uk-UA"/>
-        </w:rPr>
-        <w:t>дивідуальні завдання та методичні вказівки до виконання модульних та лабор</w:t>
-      </w:r>
-      <w:r>
-        <w:rPr>
-          <w:sz w:val="28"/>
-          <w:szCs w:val="28"/>
-          <w:lang w:val="uk-UA" w:eastAsia="uk-UA"/>
-        </w:rPr>
-        <w:t>а</w:t>
-      </w:r>
-      <w:r>
-        <w:rPr>
-          <w:sz w:val="28"/>
-          <w:szCs w:val="28"/>
-          <w:lang w:val="uk-UA" w:eastAsia="uk-UA"/>
-        </w:rPr>
-        <w:t>торних робіт у друкованому та електронному в</w:t>
-      </w:r>
-      <w:r>
-        <w:rPr>
-          <w:sz w:val="28"/>
-          <w:szCs w:val="28"/>
-          <w:lang w:val="uk-UA" w:eastAsia="uk-UA"/>
-        </w:rPr>
-        <w:t>и</w:t>
-      </w:r>
-      <w:r>
-        <w:rPr>
-          <w:sz w:val="28"/>
-          <w:szCs w:val="28"/>
-          <w:lang w:val="uk-UA" w:eastAsia="uk-UA"/>
-        </w:rPr>
-        <w:t>гляді.</w:t>
+        <w:t>ндивідуальні завдання та методичні вказівки до виконання модульних та лабораторних робіт у друкованому та електронному вигляді.</w:t>
       </w:r>
     </w:p>
     <w:p>
@@ -13077,23 +12251,7 @@
           <w:color w:val="000000"/>
           <w:sz w:val="28"/>
         </w:rPr>
-        <w:t>Сетевые операционные системы. — СПб.: П</w:t>
-      </w:r>
-      <w:r>
-        <w:rPr>
-          <w:bCs/>
-          <w:color w:val="000000"/>
-          <w:sz w:val="28"/>
-        </w:rPr>
-        <w:t>и</w:t>
-      </w:r>
-      <w:r>
-        <w:rPr>
-          <w:bCs/>
-          <w:color w:val="000000"/>
-          <w:sz w:val="28"/>
-        </w:rPr>
-        <w:t xml:space="preserve">тер, 2001.                                                                                                                                                                                                                                                                                                                                                                                                                                                                                                                                                                                                                                                                                                                                                                                                                                                                                                                                                                                                                                                                                                                                                                                                                          2. </w:t>
+        <w:t xml:space="preserve">Сетевые операционные системы. — СПб.: Питер, 2001.                                                                                                                                                                                                                                                                                                                                                                                                                                                                                                                                                                                                                                                                                                                                                                                                                                                                                                                                                                                                                                                                                                                                                                                                                          2. </w:t>
       </w:r>
       <w:r>
         <w:rPr>
@@ -13216,23 +12374,7 @@
           <w:color w:val="000000"/>
           <w:sz w:val="28"/>
         </w:rPr>
-        <w:t>числительным сетям: Справочник / Под ред. С. И. Самойленко. — М.: Р</w:t>
-      </w:r>
-      <w:r>
-        <w:rPr>
-          <w:bCs/>
-          <w:color w:val="000000"/>
-          <w:sz w:val="28"/>
-        </w:rPr>
-        <w:t>а</w:t>
-      </w:r>
-      <w:r>
-        <w:rPr>
-          <w:bCs/>
-          <w:color w:val="000000"/>
-          <w:sz w:val="28"/>
-        </w:rPr>
-        <w:t>дио</w:t>
+        <w:t>числительным сетям: Справочник / Под ред. С. И. Самойленко. — М.: Радио</w:t>
       </w:r>
       <w:r>
         <w:rPr>
@@ -13588,23 +12730,7 @@
           <w:color w:val="000000"/>
           <w:sz w:val="28"/>
         </w:rPr>
-        <w:t>, Русская р</w:t>
-      </w:r>
-      <w:r>
-        <w:rPr>
-          <w:bCs/>
-          <w:color w:val="000000"/>
-          <w:sz w:val="28"/>
-        </w:rPr>
-        <w:t>е</w:t>
-      </w:r>
-      <w:r>
-        <w:rPr>
-          <w:bCs/>
-          <w:color w:val="000000"/>
-          <w:sz w:val="28"/>
-        </w:rPr>
-        <w:t>дакция, 1998.</w:t>
+        <w:t>, Русская редакция, 1998.</w:t>
       </w:r>
     </w:p>
     <w:p>
@@ -13756,23 +12882,7 @@
           <w:color w:val="000000"/>
           <w:sz w:val="28"/>
         </w:rPr>
-        <w:t>Сетевые операционные системы. — СПб.: П</w:t>
-      </w:r>
-      <w:r>
-        <w:rPr>
-          <w:bCs/>
-          <w:color w:val="000000"/>
-          <w:sz w:val="28"/>
-        </w:rPr>
-        <w:t>и</w:t>
-      </w:r>
-      <w:r>
-        <w:rPr>
-          <w:bCs/>
-          <w:color w:val="000000"/>
-          <w:sz w:val="28"/>
-        </w:rPr>
-        <w:t xml:space="preserve">тер, 2001.                                                                                                                                                                                                                                                                                                                                                                                                                                                                                                                                                                                                                                                                                                                                                                                                                                                                                                                                                                                                                                                                                                                                                                                               </w:t>
+        <w:t xml:space="preserve">Сетевые операционные системы. — СПб.: Питер, 2001.                                                                                                                                                                                                                                                                                                                                                                                                                                                                                                                                                                                                                                                                                                                                                                                                                                                                                                                                                                                                                                                                                                                                                                                               </w:t>
       </w:r>
       <w:r>
         <w:rPr>
@@ -13901,31 +13011,7 @@
         <w:rPr>
           <w:sz w:val="28"/>
         </w:rPr>
-        <w:t>Практическое Руководство по н</w:t>
-      </w:r>
-      <w:r>
-        <w:rPr>
-          <w:sz w:val="28"/>
-        </w:rPr>
-        <w:t>а</w:t>
-      </w:r>
-      <w:r>
-        <w:rPr>
-          <w:sz w:val="28"/>
-        </w:rPr>
-        <w:t>стройке с</w:t>
-      </w:r>
-      <w:r>
-        <w:rPr>
-          <w:sz w:val="28"/>
-        </w:rPr>
-        <w:t>е</w:t>
-      </w:r>
-      <w:r>
-        <w:rPr>
-          <w:sz w:val="28"/>
-        </w:rPr>
-        <w:t>ти</w:t>
+        <w:t>Практическое Руководство по настройке сети</w:t>
       </w:r>
       <w:r>
         <w:rPr>
@@ -14038,23 +13124,7 @@
           <w:color w:val="000000"/>
           <w:sz w:val="28"/>
         </w:rPr>
-        <w:t xml:space="preserve"> трафика. АйТи. — М.: К Компь</w:t>
-      </w:r>
-      <w:r>
-        <w:rPr>
-          <w:bCs/>
-          <w:color w:val="000000"/>
-          <w:sz w:val="28"/>
-        </w:rPr>
-        <w:t>ю</w:t>
-      </w:r>
-      <w:r>
-        <w:rPr>
-          <w:bCs/>
-          <w:color w:val="000000"/>
-          <w:sz w:val="28"/>
-        </w:rPr>
-        <w:t xml:space="preserve">тер-пресс, 1998. </w:t>
+        <w:t xml:space="preserve"> трафика. АйТи. — М.: К Компьютер-пресс, 1998. </w:t>
       </w:r>
     </w:p>
     <w:p>
@@ -14089,23 +13159,7 @@
           <w:color w:val="000000"/>
           <w:sz w:val="28"/>
         </w:rPr>
-        <w:t>Волоконная оптика в локальных и корпоративных сетях связи. А</w:t>
-      </w:r>
-      <w:r>
-        <w:rPr>
-          <w:bCs/>
-          <w:color w:val="000000"/>
-          <w:sz w:val="28"/>
-        </w:rPr>
-        <w:t>й</w:t>
-      </w:r>
-      <w:r>
-        <w:rPr>
-          <w:bCs/>
-          <w:color w:val="000000"/>
-          <w:sz w:val="28"/>
-        </w:rPr>
-        <w:t xml:space="preserve">Ти. — М.: Компьютер-пресс, 1998. </w:t>
+        <w:t xml:space="preserve">Волоконная оптика в локальных и корпоративных сетях связи. АйТи. — М.: Компьютер-пресс, 1998. </w:t>
       </w:r>
     </w:p>
     <w:p>
@@ -14294,23 +13348,7 @@
           <w:color w:val="000000"/>
           <w:sz w:val="28"/>
         </w:rPr>
-        <w:t>Вычислительные системы, сети и тел</w:t>
-      </w:r>
-      <w:r>
-        <w:rPr>
-          <w:bCs/>
-          <w:color w:val="000000"/>
-          <w:sz w:val="28"/>
-        </w:rPr>
-        <w:t>е</w:t>
-      </w:r>
-      <w:r>
-        <w:rPr>
-          <w:bCs/>
-          <w:color w:val="000000"/>
-          <w:sz w:val="28"/>
-        </w:rPr>
-        <w:t>коммуникации, —</w:t>
+        <w:t>Вычислительные системы, сети и телекоммуникации, —</w:t>
       </w:r>
       <w:r>
         <w:rPr>
@@ -14362,23 +13400,7 @@
           <w:color w:val="000000"/>
           <w:sz w:val="28"/>
         </w:rPr>
-        <w:t>Высокопроизводительные сети. Энциклопедия пол</w:t>
-      </w:r>
-      <w:r>
-        <w:rPr>
-          <w:bCs/>
-          <w:color w:val="000000"/>
-          <w:sz w:val="28"/>
-        </w:rPr>
-        <w:t>ь</w:t>
-      </w:r>
-      <w:r>
-        <w:rPr>
-          <w:bCs/>
-          <w:color w:val="000000"/>
-          <w:sz w:val="28"/>
-        </w:rPr>
-        <w:t xml:space="preserve">зователя / Перев. с англ. — Киев, ДиаСофт, 1998. </w:t>
+        <w:t xml:space="preserve">Высокопроизводительные сети. Энциклопедия пользователя / Перев. с англ. — Киев, ДиаСофт, 1998. </w:t>
       </w:r>
     </w:p>
     <w:p>
@@ -14412,23 +13434,7 @@
           <w:color w:val="000000"/>
           <w:sz w:val="28"/>
         </w:rPr>
-        <w:t>Средства связи для «после</w:t>
-      </w:r>
-      <w:r>
-        <w:rPr>
-          <w:bCs/>
-          <w:color w:val="000000"/>
-          <w:sz w:val="28"/>
-        </w:rPr>
-        <w:t>д</w:t>
-      </w:r>
-      <w:r>
-        <w:rPr>
-          <w:bCs/>
-          <w:color w:val="000000"/>
-          <w:sz w:val="28"/>
-        </w:rPr>
-        <w:t>ней мили». - Эко-Трендз,1998.</w:t>
+        <w:t>Средства связи для «последней мили». - Эко-Трендз,1998.</w:t>
       </w:r>
     </w:p>
     <w:p>
@@ -14549,23 +13555,7 @@
           <w:color w:val="000000"/>
           <w:sz w:val="28"/>
         </w:rPr>
-        <w:t xml:space="preserve"> для професси</w:t>
-      </w:r>
-      <w:r>
-        <w:rPr>
-          <w:bCs/>
-          <w:color w:val="000000"/>
-          <w:sz w:val="28"/>
-        </w:rPr>
-        <w:t>о</w:t>
-      </w:r>
-      <w:r>
-        <w:rPr>
-          <w:bCs/>
-          <w:color w:val="000000"/>
-          <w:sz w:val="28"/>
-        </w:rPr>
-        <w:t>на</w:t>
+        <w:t xml:space="preserve"> для профессиона</w:t>
       </w:r>
       <w:r>
         <w:rPr>
@@ -14574,23 +13564,7 @@
           <w:sz w:val="28"/>
         </w:rPr>
         <w:softHyphen/>
-        <w:t>лов / П</w:t>
-      </w:r>
-      <w:r>
-        <w:rPr>
-          <w:bCs/>
-          <w:color w:val="000000"/>
-          <w:sz w:val="28"/>
-        </w:rPr>
-        <w:t>е</w:t>
-      </w:r>
-      <w:r>
-        <w:rPr>
-          <w:bCs/>
-          <w:color w:val="000000"/>
-          <w:sz w:val="28"/>
-        </w:rPr>
-        <w:t>рев. с англ. — СПб.: Питер, 1999.</w:t>
+        <w:t>лов / Перев. с англ. — СПб.: Питер, 1999.</w:t>
       </w:r>
       <w:r>
         <w:rPr>
@@ -14676,23 +13650,7 @@
           <w:color w:val="000000"/>
           <w:sz w:val="28"/>
         </w:rPr>
-        <w:t>. Сертиф</w:t>
-      </w:r>
-      <w:r>
-        <w:rPr>
-          <w:bCs/>
-          <w:color w:val="000000"/>
-          <w:sz w:val="28"/>
-        </w:rPr>
-        <w:t>и</w:t>
-      </w:r>
-      <w:r>
-        <w:rPr>
-          <w:bCs/>
-          <w:color w:val="000000"/>
-          <w:sz w:val="28"/>
-        </w:rPr>
-        <w:t>ка</w:t>
+        <w:t>. Сертифика</w:t>
       </w:r>
       <w:r>
         <w:rPr>
@@ -14744,23 +13702,7 @@
           <w:color w:val="000000"/>
           <w:sz w:val="28"/>
         </w:rPr>
-        <w:t>Основы построения сетей. Учебное рук</w:t>
-      </w:r>
-      <w:r>
-        <w:rPr>
-          <w:bCs/>
-          <w:color w:val="000000"/>
-          <w:sz w:val="28"/>
-        </w:rPr>
-        <w:t>о</w:t>
-      </w:r>
-      <w:r>
-        <w:rPr>
-          <w:bCs/>
-          <w:color w:val="000000"/>
-          <w:sz w:val="28"/>
-        </w:rPr>
-        <w:t>во</w:t>
+        <w:t>Основы построения сетей. Учебное руково</w:t>
       </w:r>
       <w:r>
         <w:rPr>
@@ -14862,23 +13804,7 @@
           <w:color w:val="000000"/>
           <w:sz w:val="28"/>
         </w:rPr>
-        <w:t>Книга 1 / П</w:t>
-      </w:r>
-      <w:r>
-        <w:rPr>
-          <w:bCs/>
-          <w:color w:val="000000"/>
-          <w:sz w:val="28"/>
-        </w:rPr>
-        <w:t>е</w:t>
-      </w:r>
-      <w:r>
-        <w:rPr>
-          <w:bCs/>
-          <w:color w:val="000000"/>
-          <w:sz w:val="28"/>
-        </w:rPr>
-        <w:t xml:space="preserve">рев. с англ. СПб.: — </w:t>
+        <w:t xml:space="preserve">Книга 1 / Перев. с англ. СПб.: — </w:t>
       </w:r>
       <w:r>
         <w:rPr>
@@ -14920,23 +13846,7 @@
           <w:color w:val="000000"/>
           <w:sz w:val="28"/>
         </w:rPr>
-        <w:t>Толковый словарь по вычислительной технике / Перев. с англ. — М.: И</w:t>
-      </w:r>
-      <w:r>
-        <w:rPr>
-          <w:bCs/>
-          <w:color w:val="000000"/>
-          <w:sz w:val="28"/>
-        </w:rPr>
-        <w:t>з</w:t>
-      </w:r>
-      <w:r>
-        <w:rPr>
-          <w:bCs/>
-          <w:color w:val="000000"/>
-          <w:sz w:val="28"/>
-        </w:rPr>
-        <w:t>да</w:t>
+        <w:t>Толковый словарь по вычислительной технике / Перев. с англ. — М.: Изда</w:t>
       </w:r>
       <w:r>
         <w:rPr>
@@ -15482,21 +14392,7 @@
           <w:b/>
           <w:lang w:val="uk-UA"/>
         </w:rPr>
-        <w:t xml:space="preserve">                                                                           С</w:t>
-      </w:r>
-      <w:r>
-        <w:rPr>
-          <w:b/>
-          <w:lang w:val="uk-UA"/>
-        </w:rPr>
-        <w:t>е</w:t>
-      </w:r>
-      <w:r>
-        <w:rPr>
-          <w:b/>
-          <w:lang w:val="uk-UA"/>
-        </w:rPr>
-        <w:t xml:space="preserve">местр </w:t>
+        <w:t xml:space="preserve">                                                                           Семестр </w:t>
       </w:r>
       <w:r>
         <w:rPr>
@@ -15942,25 +14838,7 @@
           <w:szCs w:val="26"/>
           <w:lang w:val="uk-UA"/>
         </w:rPr>
-        <w:t>гри  для  двох  користувачів у лок</w:t>
-      </w:r>
-      <w:r>
-        <w:rPr>
-          <w:color w:val="000000"/>
-          <w:sz w:val="28"/>
-          <w:szCs w:val="26"/>
-          <w:lang w:val="uk-UA"/>
-        </w:rPr>
-        <w:t>а</w:t>
-      </w:r>
-      <w:r>
-        <w:rPr>
-          <w:color w:val="000000"/>
-          <w:sz w:val="28"/>
-          <w:szCs w:val="26"/>
-          <w:lang w:val="uk-UA"/>
-        </w:rPr>
-        <w:t>льній мережі</w:t>
+        <w:t>гри  для  двох  користувачів у локальній мережі</w:t>
       </w:r>
     </w:p>
     <w:p>
@@ -16202,27 +15080,7 @@
           <w:szCs w:val="26"/>
           <w:lang w:val="uk-UA"/>
         </w:rPr>
-        <w:t>Програмування  мережевого додатку для роботи з базами д</w:t>
-      </w:r>
-      <w:r>
-        <w:rPr>
-          <w:bCs/>
-          <w:color w:val="000000"/>
-          <w:sz w:val="28"/>
-          <w:szCs w:val="26"/>
-          <w:lang w:val="uk-UA"/>
-        </w:rPr>
-        <w:t>а</w:t>
-      </w:r>
-      <w:r>
-        <w:rPr>
-          <w:bCs/>
-          <w:color w:val="000000"/>
-          <w:sz w:val="28"/>
-          <w:szCs w:val="26"/>
-          <w:lang w:val="uk-UA"/>
-        </w:rPr>
-        <w:t>них</w:t>
+        <w:t>Програмування  мережевого додатку для роботи з базами даних</w:t>
       </w:r>
     </w:p>
     <w:p>
@@ -16485,27 +15343,7 @@
           <w:szCs w:val="28"/>
           <w:lang w:val="uk-UA"/>
         </w:rPr>
-        <w:t>Програ</w:t>
-      </w:r>
-      <w:r>
-        <w:rPr>
-          <w:color w:val="000000"/>
-          <w:spacing w:val="-7"/>
-          <w:sz w:val="28"/>
-          <w:szCs w:val="28"/>
-          <w:lang w:val="uk-UA"/>
-        </w:rPr>
-        <w:t>м</w:t>
-      </w:r>
-      <w:r>
-        <w:rPr>
-          <w:color w:val="000000"/>
-          <w:spacing w:val="-7"/>
-          <w:sz w:val="28"/>
-          <w:szCs w:val="28"/>
-          <w:lang w:val="uk-UA"/>
-        </w:rPr>
-        <w:t>не забезпечення мереж</w:t>
+        <w:t>Програмне забезпечення мереж</w:t>
       </w:r>
     </w:p>
     <w:p>
@@ -18661,6 +17499,50 @@
     <w:lsdException w:name="Subtitle" w:qFormat="1"/>
     <w:lsdException w:name="Strong" w:qFormat="1"/>
     <w:lsdException w:name="Emphasis" w:qFormat="1"/>
+    <w:lsdException w:name="Normal Table" w:semiHidden="1" w:unhideWhenUsed="1"/>
+    <w:lsdException w:name="Table Simple 1" w:semiHidden="1" w:unhideWhenUsed="1"/>
+    <w:lsdException w:name="Table Simple 2" w:semiHidden="1" w:unhideWhenUsed="1"/>
+    <w:lsdException w:name="Table Simple 3" w:semiHidden="1" w:unhideWhenUsed="1"/>
+    <w:lsdException w:name="Table Classic 1" w:semiHidden="1" w:unhideWhenUsed="1"/>
+    <w:lsdException w:name="Table Classic 2" w:semiHidden="1" w:unhideWhenUsed="1"/>
+    <w:lsdException w:name="Table Classic 3" w:semiHidden="1" w:unhideWhenUsed="1"/>
+    <w:lsdException w:name="Table Classic 4" w:semiHidden="1" w:unhideWhenUsed="1"/>
+    <w:lsdException w:name="Table Colorful 1" w:semiHidden="1" w:unhideWhenUsed="1"/>
+    <w:lsdException w:name="Table Colorful 2" w:semiHidden="1" w:unhideWhenUsed="1"/>
+    <w:lsdException w:name="Table Colorful 3" w:semiHidden="1" w:unhideWhenUsed="1"/>
+    <w:lsdException w:name="Table Columns 1" w:semiHidden="1" w:unhideWhenUsed="1"/>
+    <w:lsdException w:name="Table Columns 2" w:semiHidden="1" w:unhideWhenUsed="1"/>
+    <w:lsdException w:name="Table Columns 3" w:semiHidden="1" w:unhideWhenUsed="1"/>
+    <w:lsdException w:name="Table Columns 4" w:semiHidden="1" w:unhideWhenUsed="1"/>
+    <w:lsdException w:name="Table Columns 5" w:semiHidden="1" w:unhideWhenUsed="1"/>
+    <w:lsdException w:name="Table Grid 1" w:semiHidden="1" w:unhideWhenUsed="1"/>
+    <w:lsdException w:name="Table Grid 2" w:semiHidden="1" w:unhideWhenUsed="1"/>
+    <w:lsdException w:name="Table Grid 3" w:semiHidden="1" w:unhideWhenUsed="1"/>
+    <w:lsdException w:name="Table Grid 4" w:semiHidden="1" w:unhideWhenUsed="1"/>
+    <w:lsdException w:name="Table Grid 5" w:semiHidden="1" w:unhideWhenUsed="1"/>
+    <w:lsdException w:name="Table Grid 6" w:semiHidden="1" w:unhideWhenUsed="1"/>
+    <w:lsdException w:name="Table Grid 7" w:semiHidden="1" w:unhideWhenUsed="1"/>
+    <w:lsdException w:name="Table Grid 8" w:semiHidden="1" w:unhideWhenUsed="1"/>
+    <w:lsdException w:name="Table List 1" w:semiHidden="1" w:unhideWhenUsed="1"/>
+    <w:lsdException w:name="Table List 2" w:semiHidden="1" w:unhideWhenUsed="1"/>
+    <w:lsdException w:name="Table List 3" w:semiHidden="1" w:unhideWhenUsed="1"/>
+    <w:lsdException w:name="Table List 4" w:semiHidden="1" w:unhideWhenUsed="1"/>
+    <w:lsdException w:name="Table List 5" w:semiHidden="1" w:unhideWhenUsed="1"/>
+    <w:lsdException w:name="Table List 6" w:semiHidden="1" w:unhideWhenUsed="1"/>
+    <w:lsdException w:name="Table List 7" w:semiHidden="1" w:unhideWhenUsed="1"/>
+    <w:lsdException w:name="Table List 8" w:semiHidden="1" w:unhideWhenUsed="1"/>
+    <w:lsdException w:name="Table 3D effects 1" w:semiHidden="1" w:unhideWhenUsed="1"/>
+    <w:lsdException w:name="Table 3D effects 2" w:semiHidden="1" w:unhideWhenUsed="1"/>
+    <w:lsdException w:name="Table 3D effects 3" w:semiHidden="1" w:unhideWhenUsed="1"/>
+    <w:lsdException w:name="Table Contemporary" w:semiHidden="1" w:unhideWhenUsed="1"/>
+    <w:lsdException w:name="Table Elegant" w:semiHidden="1" w:unhideWhenUsed="1"/>
+    <w:lsdException w:name="Table Professional" w:semiHidden="1" w:unhideWhenUsed="1"/>
+    <w:lsdException w:name="Table Subtle 1" w:semiHidden="1" w:unhideWhenUsed="1"/>
+    <w:lsdException w:name="Table Subtle 2" w:semiHidden="1" w:unhideWhenUsed="1"/>
+    <w:lsdException w:name="Table Web 1" w:semiHidden="1" w:unhideWhenUsed="1"/>
+    <w:lsdException w:name="Table Web 2" w:semiHidden="1" w:unhideWhenUsed="1"/>
+    <w:lsdException w:name="Table Web 3" w:semiHidden="1" w:unhideWhenUsed="1"/>
+    <w:lsdException w:name="Table Theme" w:semiHidden="1" w:unhideWhenUsed="1"/>
     <w:lsdException w:name="Note Level 1" w:semiHidden="1" w:uiPriority="99" w:unhideWhenUsed="1"/>
     <w:lsdException w:name="Note Level 2" w:semiHidden="1" w:uiPriority="99" w:unhideWhenUsed="1"/>
     <w:lsdException w:name="Note Level 3" w:semiHidden="1" w:uiPriority="99" w:unhideWhenUsed="1"/>
@@ -19038,11 +17920,15 @@
   </w:style>
   <w:style w:type="character" w:default="1" w:styleId="DefaultParagraphFont">
     <w:name w:val="Default Paragraph Font"/>
+    <w:uiPriority w:val="1"/>
     <w:semiHidden/>
+    <w:unhideWhenUsed/>
   </w:style>
   <w:style w:type="table" w:default="1" w:styleId="TableNormal">
     <w:name w:val="Normal Table"/>
+    <w:uiPriority w:val="99"/>
     <w:semiHidden/>
+    <w:unhideWhenUsed/>
     <w:tblPr>
       <w:tblInd w:w="0" w:type="dxa"/>
       <w:tblCellMar>
@@ -19055,7 +17941,9 @@
   </w:style>
   <w:style w:type="numbering" w:default="1" w:styleId="NoList">
     <w:name w:val="No List"/>
+    <w:uiPriority w:val="99"/>
     <w:semiHidden/>
+    <w:unhideWhenUsed/>
   </w:style>
   <w:style w:type="paragraph" w:customStyle="1" w:styleId="BodyText21">
     <w:name w:val="Body Text 21"/>
@@ -19310,6 +18198,16 @@
       <w:sz w:val="24"/>
       <w:szCs w:val="24"/>
       <w:lang w:val="ru-RU" w:eastAsia="ru-RU"/>
+    </w:rPr>
+  </w:style>
+  <w:style w:type="character" w:styleId="Emphasis">
+    <w:name w:val="Emphasis"/>
+    <w:basedOn w:val="DefaultParagraphFont"/>
+    <w:qFormat/>
+    <w:rsid w:val="00060ED9"/>
+    <w:rPr>
+      <w:i/>
+      <w:iCs/>
     </w:rPr>
   </w:style>
 </w:styles>

</xml_diff>

<commit_message>
Create functionality and tests for Sub Module entity
</commit_message>
<xml_diff>
--- a/app/assets/templates/template.docx
+++ b/app/assets/templates/template.docx
@@ -17,6 +17,7 @@
           <w:lang w:val="uk-UA"/>
         </w:rPr>
       </w:pPr>
+      <w:proofErr w:type="spellStart"/>
       <w:r>
         <w:rPr>
           <w:b/>
@@ -36,6 +37,7 @@
         </w:rPr>
         <w:t>ий</w:t>
       </w:r>
+      <w:proofErr w:type="spellEnd"/>
       <w:r>
         <w:rPr>
           <w:b/>
@@ -43,8 +45,19 @@
           <w:sz w:val="32"/>
           <w:szCs w:val="32"/>
         </w:rPr>
-        <w:t xml:space="preserve"> коледж</w:t>
-      </w:r>
+        <w:t xml:space="preserve"> </w:t>
+      </w:r>
+      <w:proofErr w:type="spellStart"/>
+      <w:r>
+        <w:rPr>
+          <w:b/>
+          <w:bCs/>
+          <w:sz w:val="32"/>
+          <w:szCs w:val="32"/>
+        </w:rPr>
+        <w:t>коледж</w:t>
+      </w:r>
+      <w:proofErr w:type="spellEnd"/>
     </w:p>
     <w:p>
       <w:pPr>
@@ -55,6 +68,7 @@
           <w:szCs w:val="32"/>
         </w:rPr>
       </w:pPr>
+      <w:proofErr w:type="spellStart"/>
       <w:r>
         <w:rPr>
           <w:b/>
@@ -62,8 +76,49 @@
           <w:sz w:val="32"/>
           <w:szCs w:val="32"/>
         </w:rPr>
-        <w:t>Дніпропетровського національного університету</w:t>
-      </w:r>
+        <w:t>Дніпропетровського</w:t>
+      </w:r>
+      <w:proofErr w:type="spellEnd"/>
+      <w:r>
+        <w:rPr>
+          <w:b/>
+          <w:bCs/>
+          <w:sz w:val="32"/>
+          <w:szCs w:val="32"/>
+        </w:rPr>
+        <w:t xml:space="preserve"> </w:t>
+      </w:r>
+      <w:proofErr w:type="spellStart"/>
+      <w:r>
+        <w:rPr>
+          <w:b/>
+          <w:bCs/>
+          <w:sz w:val="32"/>
+          <w:szCs w:val="32"/>
+        </w:rPr>
+        <w:t>національного</w:t>
+      </w:r>
+      <w:proofErr w:type="spellEnd"/>
+      <w:r>
+        <w:rPr>
+          <w:b/>
+          <w:bCs/>
+          <w:sz w:val="32"/>
+          <w:szCs w:val="32"/>
+        </w:rPr>
+        <w:t xml:space="preserve"> </w:t>
+      </w:r>
+      <w:proofErr w:type="spellStart"/>
+      <w:r>
+        <w:rPr>
+          <w:b/>
+          <w:bCs/>
+          <w:sz w:val="32"/>
+          <w:szCs w:val="32"/>
+        </w:rPr>
+        <w:t>університету</w:t>
+      </w:r>
+      <w:proofErr w:type="spellEnd"/>
     </w:p>
     <w:p>
       <w:pPr>
@@ -75,6 +130,7 @@
           <w:lang w:val="uk-UA"/>
         </w:rPr>
       </w:pPr>
+      <w:proofErr w:type="spellStart"/>
       <w:r>
         <w:rPr>
           <w:b/>
@@ -82,7 +138,17 @@
           <w:sz w:val="32"/>
           <w:szCs w:val="32"/>
         </w:rPr>
-        <w:t>імені Олеся Гончара</w:t>
+        <w:t>імені</w:t>
+      </w:r>
+      <w:proofErr w:type="spellEnd"/>
+      <w:r>
+        <w:rPr>
+          <w:b/>
+          <w:bCs/>
+          <w:sz w:val="32"/>
+          <w:szCs w:val="32"/>
+        </w:rPr>
+        <w:t xml:space="preserve"> Олеся Гончара</w:t>
       </w:r>
     </w:p>
     <w:p>
@@ -312,6 +378,7 @@
         </w:rPr>
         <w:t>{</w:t>
       </w:r>
+      <w:proofErr w:type="spellStart"/>
       <w:r>
         <w:rPr>
           <w:b/>
@@ -319,6 +386,7 @@
         </w:rPr>
         <w:t>discipline_code</w:t>
       </w:r>
+      <w:proofErr w:type="spellEnd"/>
       <w:r>
         <w:rPr>
           <w:b/>
@@ -337,6 +405,7 @@
         </w:rPr>
         <w:t>{</w:t>
       </w:r>
+      <w:proofErr w:type="spellStart"/>
       <w:r>
         <w:rPr>
           <w:b/>
@@ -345,6 +414,7 @@
         </w:rPr>
         <w:t>discipline_name</w:t>
       </w:r>
+      <w:proofErr w:type="spellEnd"/>
       <w:r>
         <w:rPr>
           <w:b/>
@@ -414,12 +484,14 @@
         </w:rPr>
         <w:t>{</w:t>
       </w:r>
+      <w:proofErr w:type="spellStart"/>
       <w:r>
         <w:rPr>
           <w:u w:val="single"/>
         </w:rPr>
         <w:t>field_of_study</w:t>
       </w:r>
+      <w:proofErr w:type="spellEnd"/>
       <w:r>
         <w:rPr>
           <w:u w:val="single"/>
@@ -462,12 +534,14 @@
         </w:rPr>
         <w:t>{</w:t>
       </w:r>
+      <w:proofErr w:type="spellStart"/>
       <w:r>
         <w:rPr>
           <w:u w:val="single"/>
         </w:rPr>
         <w:t>speciality_name</w:t>
       </w:r>
+      <w:proofErr w:type="spellEnd"/>
       <w:r>
         <w:rPr>
           <w:u w:val="single"/>
@@ -515,7 +589,23 @@
           <w:u w:val="single"/>
           <w:lang w:val="uk-UA"/>
         </w:rPr>
-        <w:t>{specialization_name}</w:t>
+        <w:t>{</w:t>
+      </w:r>
+      <w:proofErr w:type="spellStart"/>
+      <w:r>
+        <w:rPr>
+          <w:u w:val="single"/>
+          <w:lang w:val="uk-UA"/>
+        </w:rPr>
+        <w:t>specialization_name</w:t>
+      </w:r>
+      <w:proofErr w:type="spellEnd"/>
+      <w:r>
+        <w:rPr>
+          <w:u w:val="single"/>
+          <w:lang w:val="uk-UA"/>
+        </w:rPr>
+        <w:t>}</w:t>
       </w:r>
     </w:p>
     <w:p>
@@ -560,6 +650,7 @@
         </w:rPr>
         <w:t>{</w:t>
       </w:r>
+      <w:proofErr w:type="spellStart"/>
       <w:r>
         <w:rPr>
           <w:u w:val="single"/>
@@ -567,6 +658,7 @@
         </w:rPr>
         <w:t>faculty_name</w:t>
       </w:r>
+      <w:proofErr w:type="spellEnd"/>
       <w:r>
         <w:rPr>
           <w:u w:val="single"/>
@@ -796,7 +888,27 @@
           <w:szCs w:val="28"/>
           <w:u w:val="single"/>
         </w:rPr>
-        <w:t>{discipline_name}</w:t>
+        <w:t>{</w:t>
+      </w:r>
+      <w:proofErr w:type="spellStart"/>
+      <w:r>
+        <w:rPr>
+          <w:b/>
+          <w:i/>
+          <w:szCs w:val="28"/>
+          <w:u w:val="single"/>
+        </w:rPr>
+        <w:t>discipline_name</w:t>
+      </w:r>
+      <w:proofErr w:type="spellEnd"/>
+      <w:r>
+        <w:rPr>
+          <w:b/>
+          <w:i/>
+          <w:szCs w:val="28"/>
+          <w:u w:val="single"/>
+        </w:rPr>
+        <w:t>}</w:t>
       </w:r>
       <w:r>
         <w:rPr>
@@ -856,12 +968,14 @@
         </w:rPr>
         <w:t>{</w:t>
       </w:r>
+      <w:proofErr w:type="spellStart"/>
       <w:r>
         <w:rPr>
           <w:u w:val="single"/>
         </w:rPr>
         <w:t>field_of_study</w:t>
       </w:r>
+      <w:proofErr w:type="spellEnd"/>
       <w:r>
         <w:rPr>
           <w:u w:val="single"/>
@@ -968,15 +1082,36 @@
         </w:rPr>
       </w:pPr>
       <w:r>
-        <w:t>ст. викл. Мащенко Л.В.</w:t>
+        <w:t xml:space="preserve">ст. </w:t>
+      </w:r>
+      <w:proofErr w:type="spellStart"/>
+      <w:r>
+        <w:t>викл</w:t>
+      </w:r>
+      <w:proofErr w:type="spellEnd"/>
+      <w:r>
+        <w:t>. Мащенко Л.В.</w:t>
       </w:r>
     </w:p>
     <w:p>
       <w:pPr>
         <w:jc w:val="both"/>
       </w:pPr>
-      <w:r>
-        <w:t>асист. Ризоль О.О.</w:t>
+      <w:proofErr w:type="spellStart"/>
+      <w:r>
+        <w:t>асист</w:t>
+      </w:r>
+      <w:proofErr w:type="spellEnd"/>
+      <w:r>
+        <w:t xml:space="preserve">. </w:t>
+      </w:r>
+      <w:proofErr w:type="spellStart"/>
+      <w:r>
+        <w:t>Ризоль</w:t>
+      </w:r>
+      <w:proofErr w:type="spellEnd"/>
+      <w:r>
+        <w:t xml:space="preserve"> О.О.</w:t>
       </w:r>
     </w:p>
     <w:p>
@@ -1123,13 +1258,23 @@
         </w:rPr>
         <w:t xml:space="preserve">                                                                _______________________ (__</w:t>
       </w:r>
+      <w:proofErr w:type="spellStart"/>
       <w:r>
         <w:rPr>
           <w:b/>
           <w:i/>
           <w:lang w:val="uk-UA"/>
         </w:rPr>
-        <w:t>Байбуз О.Г.</w:t>
+        <w:t>Байбуз</w:t>
+      </w:r>
+      <w:proofErr w:type="spellEnd"/>
+      <w:r>
+        <w:rPr>
+          <w:b/>
+          <w:i/>
+          <w:lang w:val="uk-UA"/>
+        </w:rPr>
+        <w:t xml:space="preserve"> О.Г.</w:t>
       </w:r>
       <w:r>
         <w:rPr>
@@ -1199,7 +1344,25 @@
           <w:i/>
           <w:u w:val="single"/>
         </w:rPr>
-        <w:t>6.040301 - Прикладна математика</w:t>
+        <w:t xml:space="preserve">6.040301 - </w:t>
+      </w:r>
+      <w:proofErr w:type="spellStart"/>
+      <w:r>
+        <w:rPr>
+          <w:b/>
+          <w:i/>
+          <w:u w:val="single"/>
+        </w:rPr>
+        <w:t>Прикладна</w:t>
+      </w:r>
+      <w:proofErr w:type="spellEnd"/>
+      <w:r>
+        <w:rPr>
+          <w:b/>
+          <w:i/>
+          <w:u w:val="single"/>
+        </w:rPr>
+        <w:t xml:space="preserve"> математика</w:t>
       </w:r>
       <w:r>
         <w:rPr>
@@ -1264,13 +1427,23 @@
         </w:rPr>
         <w:t xml:space="preserve">         Голова     _______________ (_____</w:t>
       </w:r>
+      <w:proofErr w:type="spellStart"/>
       <w:r>
         <w:rPr>
           <w:b/>
           <w:i/>
           <w:lang w:val="uk-UA"/>
         </w:rPr>
-        <w:t>Ламзюк В.Д</w:t>
+        <w:t>Ламзюк</w:t>
+      </w:r>
+      <w:proofErr w:type="spellEnd"/>
+      <w:r>
+        <w:rPr>
+          <w:b/>
+          <w:i/>
+          <w:lang w:val="uk-UA"/>
+        </w:rPr>
+        <w:t xml:space="preserve"> В.Д</w:t>
       </w:r>
       <w:r>
         <w:rPr>
@@ -1368,7 +1541,31 @@
           <w:u w:val="single"/>
           <w:lang w:eastAsia="uk-UA"/>
         </w:rPr>
-        <w:t xml:space="preserve"> Прикладної математики</w:t>
+        <w:t xml:space="preserve"> </w:t>
+      </w:r>
+      <w:proofErr w:type="spellStart"/>
+      <w:r>
+        <w:rPr>
+          <w:bCs/>
+          <w:i/>
+          <w:color w:val="000000"/>
+          <w:szCs w:val="28"/>
+          <w:u w:val="single"/>
+          <w:lang w:eastAsia="uk-UA"/>
+        </w:rPr>
+        <w:t>Прикладної</w:t>
+      </w:r>
+      <w:proofErr w:type="spellEnd"/>
+      <w:r>
+        <w:rPr>
+          <w:bCs/>
+          <w:i/>
+          <w:color w:val="000000"/>
+          <w:szCs w:val="28"/>
+          <w:u w:val="single"/>
+          <w:lang w:eastAsia="uk-UA"/>
+        </w:rPr>
+        <w:t xml:space="preserve"> математики</w:t>
       </w:r>
       <w:r>
         <w:rPr>
@@ -1427,13 +1624,23 @@
         </w:rPr>
         <w:t xml:space="preserve">         Голова     _______________ (___</w:t>
       </w:r>
+      <w:proofErr w:type="spellStart"/>
       <w:r>
         <w:rPr>
           <w:b/>
           <w:i/>
           <w:lang w:val="uk-UA"/>
         </w:rPr>
-        <w:t>Кісельова__О.М.</w:t>
+        <w:t>Кісельова</w:t>
+      </w:r>
+      <w:proofErr w:type="spellEnd"/>
+      <w:r>
+        <w:rPr>
+          <w:b/>
+          <w:i/>
+          <w:lang w:val="uk-UA"/>
+        </w:rPr>
+        <w:t>__О.М.</w:t>
       </w:r>
       <w:r>
         <w:rPr>
@@ -1553,8 +1760,49 @@
           <w:b/>
           <w:bCs/>
         </w:rPr>
-        <w:t>1. Опис навчальної дисципліни</w:t>
-      </w:r>
+        <w:t xml:space="preserve">1. </w:t>
+      </w:r>
+      <w:proofErr w:type="spellStart"/>
+      <w:r>
+        <w:rPr>
+          <w:b/>
+          <w:bCs/>
+        </w:rPr>
+        <w:t>Опис</w:t>
+      </w:r>
+      <w:proofErr w:type="spellEnd"/>
+      <w:r>
+        <w:rPr>
+          <w:b/>
+          <w:bCs/>
+        </w:rPr>
+        <w:t xml:space="preserve"> </w:t>
+      </w:r>
+      <w:proofErr w:type="spellStart"/>
+      <w:r>
+        <w:rPr>
+          <w:b/>
+          <w:bCs/>
+        </w:rPr>
+        <w:t>навчальної</w:t>
+      </w:r>
+      <w:proofErr w:type="spellEnd"/>
+      <w:r>
+        <w:rPr>
+          <w:b/>
+          <w:bCs/>
+        </w:rPr>
+        <w:t xml:space="preserve"> </w:t>
+      </w:r>
+      <w:proofErr w:type="spellStart"/>
+      <w:r>
+        <w:rPr>
+          <w:b/>
+          <w:bCs/>
+        </w:rPr>
+        <w:t>дисципліни</w:t>
+      </w:r>
+      <w:proofErr w:type="spellEnd"/>
     </w:p>
     <w:tbl>
       <w:tblPr>
@@ -1748,7 +1996,21 @@
               <w:rPr>
                 <w:lang w:val="uk-UA"/>
               </w:rPr>
-              <w:t>{credits_count}</w:t>
+              <w:t>{</w:t>
+            </w:r>
+            <w:proofErr w:type="spellStart"/>
+            <w:r>
+              <w:rPr>
+                <w:lang w:val="uk-UA"/>
+              </w:rPr>
+              <w:t>credits_count</w:t>
+            </w:r>
+            <w:proofErr w:type="spellEnd"/>
+            <w:r>
+              <w:rPr>
+                <w:lang w:val="uk-UA"/>
+              </w:rPr>
+              <w:t>}</w:t>
             </w:r>
           </w:p>
         </w:tc>
@@ -1903,7 +2165,23 @@
                 <w:u w:val="single"/>
                 <w:lang w:val="uk-UA"/>
               </w:rPr>
-              <w:t>{field_of_study}</w:t>
+              <w:t>{</w:t>
+            </w:r>
+            <w:proofErr w:type="spellStart"/>
+            <w:r>
+              <w:rPr>
+                <w:u w:val="single"/>
+                <w:lang w:val="uk-UA"/>
+              </w:rPr>
+              <w:t>field_of_study</w:t>
+            </w:r>
+            <w:proofErr w:type="spellEnd"/>
+            <w:r>
+              <w:rPr>
+                <w:u w:val="single"/>
+                <w:lang w:val="uk-UA"/>
+              </w:rPr>
+              <w:t>}</w:t>
             </w:r>
             <w:r>
               <w:rPr>
@@ -2120,7 +2398,21 @@
               <w:rPr>
                 <w:lang w:val="uk-UA"/>
               </w:rPr>
-              <w:t>{year_of_studying}</w:t>
+              <w:t>{</w:t>
+            </w:r>
+            <w:proofErr w:type="spellStart"/>
+            <w:r>
+              <w:rPr>
+                <w:lang w:val="uk-UA"/>
+              </w:rPr>
+              <w:t>year_of_studying</w:t>
+            </w:r>
+            <w:proofErr w:type="spellEnd"/>
+            <w:r>
+              <w:rPr>
+                <w:lang w:val="uk-UA"/>
+              </w:rPr>
+              <w:t>}</w:t>
             </w:r>
             <w:r>
               <w:rPr>
@@ -2295,7 +2587,21 @@
               <w:rPr>
                 <w:lang w:val="en-US"/>
               </w:rPr>
-              <w:t>{total_hours_count}</w:t>
+              <w:t>{</w:t>
+            </w:r>
+            <w:proofErr w:type="spellStart"/>
+            <w:r>
+              <w:rPr>
+                <w:lang w:val="en-US"/>
+              </w:rPr>
+              <w:t>total_hours_count</w:t>
+            </w:r>
+            <w:proofErr w:type="spellEnd"/>
+            <w:r>
+              <w:rPr>
+                <w:lang w:val="en-US"/>
+              </w:rPr>
+              <w:t>}</w:t>
             </w:r>
           </w:p>
         </w:tc>
@@ -2330,7 +2636,21 @@
               <w:rPr>
                 <w:lang w:val="uk-UA"/>
               </w:rPr>
-              <w:t>{semester_number}</w:t>
+              <w:t>{</w:t>
+            </w:r>
+            <w:proofErr w:type="spellStart"/>
+            <w:r>
+              <w:rPr>
+                <w:lang w:val="uk-UA"/>
+              </w:rPr>
+              <w:t>semester_number</w:t>
+            </w:r>
+            <w:proofErr w:type="spellEnd"/>
+            <w:r>
+              <w:rPr>
+                <w:lang w:val="uk-UA"/>
+              </w:rPr>
+              <w:t>}</w:t>
             </w:r>
           </w:p>
         </w:tc>
@@ -2551,7 +2871,21 @@
               <w:rPr>
                 <w:lang w:val="uk-UA"/>
               </w:rPr>
-              <w:t>{lectures_count}</w:t>
+              <w:t>{</w:t>
+            </w:r>
+            <w:proofErr w:type="spellStart"/>
+            <w:r>
+              <w:rPr>
+                <w:lang w:val="uk-UA"/>
+              </w:rPr>
+              <w:t>lectures_count</w:t>
+            </w:r>
+            <w:proofErr w:type="spellEnd"/>
+            <w:r>
+              <w:rPr>
+                <w:lang w:val="uk-UA"/>
+              </w:rPr>
+              <w:t>}</w:t>
             </w:r>
           </w:p>
         </w:tc>
@@ -2815,7 +3149,21 @@
               <w:rPr>
                 <w:lang w:val="uk-UA"/>
               </w:rPr>
-              <w:t>{labs_count}</w:t>
+              <w:t>{</w:t>
+            </w:r>
+            <w:proofErr w:type="spellStart"/>
+            <w:r>
+              <w:rPr>
+                <w:lang w:val="uk-UA"/>
+              </w:rPr>
+              <w:t>labs_count</w:t>
+            </w:r>
+            <w:proofErr w:type="spellEnd"/>
+            <w:r>
+              <w:rPr>
+                <w:lang w:val="uk-UA"/>
+              </w:rPr>
+              <w:t>}</w:t>
             </w:r>
           </w:p>
         </w:tc>
@@ -2950,7 +3298,21 @@
               <w:rPr>
                 <w:lang w:val="uk-UA"/>
               </w:rPr>
-              <w:t>{self_hours_count}</w:t>
+              <w:t>{</w:t>
+            </w:r>
+            <w:proofErr w:type="spellStart"/>
+            <w:r>
+              <w:rPr>
+                <w:lang w:val="uk-UA"/>
+              </w:rPr>
+              <w:t>self_hours_count</w:t>
+            </w:r>
+            <w:proofErr w:type="spellEnd"/>
+            <w:r>
+              <w:rPr>
+                <w:lang w:val="uk-UA"/>
+              </w:rPr>
+              <w:t>}</w:t>
             </w:r>
           </w:p>
         </w:tc>
@@ -3125,13 +3487,29 @@
                 <w:b/>
                 <w:lang w:val="uk-UA"/>
               </w:rPr>
-              <w:t>{type_of_control}</w:t>
-            </w:r>
+              <w:t>{</w:t>
+            </w:r>
+            <w:proofErr w:type="spellStart"/>
             <w:r>
               <w:rPr>
                 <w:b/>
                 <w:lang w:val="uk-UA"/>
               </w:rPr>
+              <w:t>type_of_control</w:t>
+            </w:r>
+            <w:proofErr w:type="spellEnd"/>
+            <w:r>
+              <w:rPr>
+                <w:b/>
+                <w:lang w:val="uk-UA"/>
+              </w:rPr>
+              <w:t>}</w:t>
+            </w:r>
+            <w:r>
+              <w:rPr>
+                <w:b/>
+                <w:lang w:val="uk-UA"/>
+              </w:rPr>
               <w:t xml:space="preserve"> (</w:t>
             </w:r>
             <w:r>
@@ -3139,10 +3517,17 @@
                 <w:b/>
                 <w:lang w:val="uk-UA"/>
               </w:rPr>
-              <w:t>{semester_number</w:t>
-            </w:r>
-            <w:bookmarkStart w:id="0" w:name="_GoBack"/>
-            <w:bookmarkEnd w:id="0"/>
+              <w:t>{</w:t>
+            </w:r>
+            <w:proofErr w:type="spellStart"/>
+            <w:r>
+              <w:rPr>
+                <w:b/>
+                <w:lang w:val="uk-UA"/>
+              </w:rPr>
+              <w:t>semester_number</w:t>
+            </w:r>
+            <w:proofErr w:type="spellEnd"/>
             <w:r>
               <w:rPr>
                 <w:b/>
@@ -3486,11 +3871,89 @@
           <w:sz w:val="28"/>
         </w:rPr>
       </w:pPr>
-      <w:r>
-        <w:rPr>
-          <w:sz w:val="28"/>
-        </w:rPr>
-        <w:t>виконувати проектування систем комп'ютерної мережі для інформаційного середовища;</w:t>
+      <w:proofErr w:type="spellStart"/>
+      <w:r>
+        <w:rPr>
+          <w:sz w:val="28"/>
+        </w:rPr>
+        <w:t>виконувати</w:t>
+      </w:r>
+      <w:proofErr w:type="spellEnd"/>
+      <w:r>
+        <w:rPr>
+          <w:sz w:val="28"/>
+        </w:rPr>
+        <w:t xml:space="preserve"> </w:t>
+      </w:r>
+      <w:proofErr w:type="spellStart"/>
+      <w:r>
+        <w:rPr>
+          <w:sz w:val="28"/>
+        </w:rPr>
+        <w:t>проектування</w:t>
+      </w:r>
+      <w:proofErr w:type="spellEnd"/>
+      <w:r>
+        <w:rPr>
+          <w:sz w:val="28"/>
+        </w:rPr>
+        <w:t xml:space="preserve"> систем </w:t>
+      </w:r>
+      <w:proofErr w:type="spellStart"/>
+      <w:r>
+        <w:rPr>
+          <w:sz w:val="28"/>
+        </w:rPr>
+        <w:t>комп'ютерної</w:t>
+      </w:r>
+      <w:proofErr w:type="spellEnd"/>
+      <w:r>
+        <w:rPr>
+          <w:sz w:val="28"/>
+        </w:rPr>
+        <w:t xml:space="preserve"> </w:t>
+      </w:r>
+      <w:proofErr w:type="spellStart"/>
+      <w:r>
+        <w:rPr>
+          <w:sz w:val="28"/>
+        </w:rPr>
+        <w:t>мережі</w:t>
+      </w:r>
+      <w:proofErr w:type="spellEnd"/>
+      <w:r>
+        <w:rPr>
+          <w:sz w:val="28"/>
+        </w:rPr>
+        <w:t xml:space="preserve"> для </w:t>
+      </w:r>
+      <w:proofErr w:type="spellStart"/>
+      <w:r>
+        <w:rPr>
+          <w:sz w:val="28"/>
+        </w:rPr>
+        <w:t>інформаційного</w:t>
+      </w:r>
+      <w:proofErr w:type="spellEnd"/>
+      <w:r>
+        <w:rPr>
+          <w:sz w:val="28"/>
+        </w:rPr>
+        <w:t xml:space="preserve"> </w:t>
+      </w:r>
+      <w:proofErr w:type="spellStart"/>
+      <w:r>
+        <w:rPr>
+          <w:sz w:val="28"/>
+        </w:rPr>
+        <w:t>середовища</w:t>
+      </w:r>
+      <w:proofErr w:type="spellEnd"/>
+      <w:r>
+        <w:rPr>
+          <w:sz w:val="28"/>
+        </w:rPr>
+        <w:t>;</w:t>
       </w:r>
     </w:p>
     <w:p>
@@ -3504,14 +3967,70 @@
         <w:ind w:left="0" w:firstLine="0"/>
         <w:jc w:val="both"/>
       </w:pPr>
+      <w:proofErr w:type="spellStart"/>
       <w:r>
         <w:rPr>
           <w:spacing w:val="7"/>
           <w:sz w:val="28"/>
           <w:szCs w:val="28"/>
         </w:rPr>
-        <w:t>застосувати мережі у задачах з використанням баз даних</w:t>
-      </w:r>
+        <w:t>застосувати</w:t>
+      </w:r>
+      <w:proofErr w:type="spellEnd"/>
+      <w:r>
+        <w:rPr>
+          <w:spacing w:val="7"/>
+          <w:sz w:val="28"/>
+          <w:szCs w:val="28"/>
+        </w:rPr>
+        <w:t xml:space="preserve"> </w:t>
+      </w:r>
+      <w:proofErr w:type="spellStart"/>
+      <w:r>
+        <w:rPr>
+          <w:spacing w:val="7"/>
+          <w:sz w:val="28"/>
+          <w:szCs w:val="28"/>
+        </w:rPr>
+        <w:t>мережі</w:t>
+      </w:r>
+      <w:proofErr w:type="spellEnd"/>
+      <w:r>
+        <w:rPr>
+          <w:spacing w:val="7"/>
+          <w:sz w:val="28"/>
+          <w:szCs w:val="28"/>
+        </w:rPr>
+        <w:t xml:space="preserve"> у задачах з </w:t>
+      </w:r>
+      <w:proofErr w:type="spellStart"/>
+      <w:r>
+        <w:rPr>
+          <w:spacing w:val="7"/>
+          <w:sz w:val="28"/>
+          <w:szCs w:val="28"/>
+        </w:rPr>
+        <w:t>використанням</w:t>
+      </w:r>
+      <w:proofErr w:type="spellEnd"/>
+      <w:r>
+        <w:rPr>
+          <w:spacing w:val="7"/>
+          <w:sz w:val="28"/>
+          <w:szCs w:val="28"/>
+        </w:rPr>
+        <w:t xml:space="preserve"> баз </w:t>
+      </w:r>
+      <w:proofErr w:type="spellStart"/>
+      <w:r>
+        <w:rPr>
+          <w:spacing w:val="7"/>
+          <w:sz w:val="28"/>
+          <w:szCs w:val="28"/>
+        </w:rPr>
+        <w:t>даних</w:t>
+      </w:r>
+      <w:proofErr w:type="spellEnd"/>
     </w:p>
     <w:p>
       <w:pPr>
@@ -3575,8 +4094,73 @@
           <w:sz w:val="28"/>
           <w:lang w:val="uk-UA"/>
         </w:rPr>
-        <w:t>Модуль 1</w:t>
-      </w:r>
+        <w:t>{#</w:t>
+      </w:r>
+      <w:proofErr w:type="spellStart"/>
+      <w:r>
+        <w:rPr>
+          <w:sz w:val="28"/>
+          <w:lang w:val="uk-UA"/>
+        </w:rPr>
+        <w:t>main_modules</w:t>
+      </w:r>
+      <w:proofErr w:type="spellEnd"/>
+      <w:r>
+        <w:rPr>
+          <w:sz w:val="28"/>
+          <w:lang w:val="uk-UA"/>
+        </w:rPr>
+        <w:t>}{</w:t>
+      </w:r>
+      <w:proofErr w:type="spellStart"/>
+      <w:r>
+        <w:rPr>
+          <w:sz w:val="28"/>
+          <w:lang w:val="uk-UA"/>
+        </w:rPr>
+        <w:t>name</w:t>
+      </w:r>
+      <w:proofErr w:type="spellEnd"/>
+      <w:r>
+        <w:rPr>
+          <w:sz w:val="28"/>
+          <w:lang w:val="uk-UA"/>
+        </w:rPr>
+        <w:t>}</w:t>
+      </w:r>
+    </w:p>
+    <w:p>
+      <w:pPr>
+        <w:rPr>
+          <w:sz w:val="28"/>
+          <w:lang w:val="uk-UA"/>
+        </w:rPr>
+      </w:pPr>
+      <w:r>
+        <w:rPr>
+          <w:sz w:val="28"/>
+          <w:lang w:val="uk-UA"/>
+        </w:rPr>
+        <w:t>{/</w:t>
+      </w:r>
+      <w:proofErr w:type="spellStart"/>
+      <w:r>
+        <w:rPr>
+          <w:sz w:val="28"/>
+          <w:lang w:val="uk-UA"/>
+        </w:rPr>
+        <w:t>main_modules</w:t>
+      </w:r>
+      <w:proofErr w:type="spellEnd"/>
+      <w:r>
+        <w:rPr>
+          <w:sz w:val="28"/>
+          <w:lang w:val="uk-UA"/>
+        </w:rPr>
+        <w:t>}</w:t>
+      </w:r>
+      <w:bookmarkStart w:id="0" w:name="_GoBack"/>
+      <w:bookmarkEnd w:id="0"/>
     </w:p>
     <w:p>
       <w:pPr>
@@ -3630,6 +4214,7 @@
         </w:rPr>
         <w:t xml:space="preserve"> </w:t>
       </w:r>
+      <w:proofErr w:type="spellStart"/>
       <w:r>
         <w:rPr>
           <w:rFonts w:ascii="Times New Roman" w:hAnsi="Times New Roman"/>
@@ -3638,6 +4223,7 @@
         </w:rPr>
         <w:t>Комп</w:t>
       </w:r>
+      <w:proofErr w:type="spellEnd"/>
       <w:r>
         <w:rPr>
           <w:rFonts w:ascii="Times New Roman" w:hAnsi="Times New Roman"/>
@@ -3645,13 +4231,23 @@
         </w:rPr>
         <w:t>’</w:t>
       </w:r>
+      <w:proofErr w:type="spellStart"/>
       <w:r>
         <w:rPr>
           <w:rFonts w:ascii="Times New Roman" w:hAnsi="Times New Roman"/>
           <w:sz w:val="24"/>
           <w:lang w:val="uk-UA"/>
         </w:rPr>
-        <w:t>ютерні мережі: поняття, проектування, використання</w:t>
+        <w:t>ютерні</w:t>
+      </w:r>
+      <w:proofErr w:type="spellEnd"/>
+      <w:r>
+        <w:rPr>
+          <w:rFonts w:ascii="Times New Roman" w:hAnsi="Times New Roman"/>
+          <w:sz w:val="24"/>
+          <w:lang w:val="uk-UA"/>
+        </w:rPr>
+        <w:t xml:space="preserve"> мережі: поняття, проектування, використання</w:t>
       </w:r>
     </w:p>
     <w:p>
@@ -3685,7 +4281,27 @@
           <w:szCs w:val="28"/>
           <w:lang w:val="uk-UA"/>
         </w:rPr>
-        <w:t>Основні поняття та терміни.Історія розвитку обчислювальних мереж.</w:t>
+        <w:t xml:space="preserve">Основні поняття та </w:t>
+      </w:r>
+      <w:proofErr w:type="spellStart"/>
+      <w:r>
+        <w:rPr>
+          <w:color w:val="000000"/>
+          <w:sz w:val="28"/>
+          <w:szCs w:val="28"/>
+          <w:lang w:val="uk-UA"/>
+        </w:rPr>
+        <w:t>терміни.Історія</w:t>
+      </w:r>
+      <w:proofErr w:type="spellEnd"/>
+      <w:r>
+        <w:rPr>
+          <w:color w:val="000000"/>
+          <w:sz w:val="28"/>
+          <w:szCs w:val="28"/>
+          <w:lang w:val="uk-UA"/>
+        </w:rPr>
+        <w:t xml:space="preserve"> розвитку обчислювальних мереж.</w:t>
       </w:r>
     </w:p>
     <w:p>
@@ -3790,7 +4406,21 @@
         <w:rPr>
           <w:lang w:val="uk-UA"/>
         </w:rPr>
-        <w:t xml:space="preserve">Тема 4. Робочі станшї та сервери </w:t>
+        <w:t xml:space="preserve">Тема 4. Робочі </w:t>
+      </w:r>
+      <w:proofErr w:type="spellStart"/>
+      <w:r>
+        <w:rPr>
+          <w:lang w:val="uk-UA"/>
+        </w:rPr>
+        <w:t>станшї</w:t>
+      </w:r>
+      <w:proofErr w:type="spellEnd"/>
+      <w:r>
+        <w:rPr>
+          <w:lang w:val="uk-UA"/>
+        </w:rPr>
+        <w:t xml:space="preserve"> та сервери </w:t>
       </w:r>
       <w:r>
         <w:t>мереж.</w:t>
@@ -3959,17 +4589,30 @@
           <w:szCs w:val="28"/>
           <w:lang w:val="uk-UA"/>
         </w:rPr>
-        <w:t>Локальні комп</w:t>
-      </w:r>
+        <w:t xml:space="preserve">Локальні </w:t>
+      </w:r>
+      <w:proofErr w:type="spellStart"/>
       <w:r>
         <w:rPr>
           <w:color w:val="000000"/>
           <w:spacing w:val="-4"/>
           <w:sz w:val="28"/>
           <w:szCs w:val="28"/>
+          <w:lang w:val="uk-UA"/>
+        </w:rPr>
+        <w:t>комп</w:t>
+      </w:r>
+      <w:proofErr w:type="spellEnd"/>
+      <w:r>
+        <w:rPr>
+          <w:color w:val="000000"/>
+          <w:spacing w:val="-4"/>
+          <w:sz w:val="28"/>
+          <w:szCs w:val="28"/>
         </w:rPr>
         <w:t>'</w:t>
       </w:r>
+      <w:proofErr w:type="spellStart"/>
       <w:r>
         <w:rPr>
           <w:color w:val="000000"/>
@@ -3978,7 +4621,18 @@
           <w:szCs w:val="28"/>
           <w:lang w:val="uk-UA"/>
         </w:rPr>
-        <w:t xml:space="preserve">ютерні мережі. </w:t>
+        <w:t>ютерні</w:t>
+      </w:r>
+      <w:proofErr w:type="spellEnd"/>
+      <w:r>
+        <w:rPr>
+          <w:color w:val="000000"/>
+          <w:spacing w:val="-4"/>
+          <w:sz w:val="28"/>
+          <w:szCs w:val="28"/>
+          <w:lang w:val="uk-UA"/>
+        </w:rPr>
+        <w:t xml:space="preserve"> мережі. </w:t>
       </w:r>
     </w:p>
     <w:p>
@@ -4462,12 +5116,14 @@
                 <w:lang w:val="uk-UA"/>
               </w:rPr>
             </w:pPr>
+            <w:proofErr w:type="spellStart"/>
             <w:r>
               <w:rPr>
                 <w:lang w:val="uk-UA"/>
               </w:rPr>
               <w:t>лаб</w:t>
             </w:r>
+            <w:proofErr w:type="spellEnd"/>
           </w:p>
         </w:tc>
         <w:tc>
@@ -4482,12 +5138,14 @@
                 <w:lang w:val="uk-UA"/>
               </w:rPr>
             </w:pPr>
+            <w:proofErr w:type="spellStart"/>
             <w:r>
               <w:rPr>
                 <w:lang w:val="uk-UA"/>
               </w:rPr>
               <w:t>інд</w:t>
             </w:r>
+            <w:proofErr w:type="spellEnd"/>
           </w:p>
         </w:tc>
         <w:tc>
@@ -4502,11 +5160,19 @@
                 <w:lang w:val="uk-UA"/>
               </w:rPr>
             </w:pPr>
-            <w:r>
-              <w:rPr>
-                <w:lang w:val="uk-UA"/>
-              </w:rPr>
-              <w:t>с.р.</w:t>
+            <w:proofErr w:type="spellStart"/>
+            <w:r>
+              <w:rPr>
+                <w:lang w:val="uk-UA"/>
+              </w:rPr>
+              <w:t>с.р</w:t>
+            </w:r>
+            <w:proofErr w:type="spellEnd"/>
+            <w:r>
+              <w:rPr>
+                <w:lang w:val="uk-UA"/>
+              </w:rPr>
+              <w:t>.</w:t>
             </w:r>
           </w:p>
         </w:tc>
@@ -4579,12 +5245,14 @@
                 <w:lang w:val="uk-UA"/>
               </w:rPr>
             </w:pPr>
+            <w:proofErr w:type="spellStart"/>
             <w:r>
               <w:rPr>
                 <w:lang w:val="uk-UA"/>
               </w:rPr>
               <w:t>лаб</w:t>
             </w:r>
+            <w:proofErr w:type="spellEnd"/>
           </w:p>
         </w:tc>
         <w:tc>
@@ -4599,12 +5267,14 @@
                 <w:lang w:val="uk-UA"/>
               </w:rPr>
             </w:pPr>
+            <w:proofErr w:type="spellStart"/>
             <w:r>
               <w:rPr>
                 <w:lang w:val="uk-UA"/>
               </w:rPr>
               <w:t>інд</w:t>
             </w:r>
+            <w:proofErr w:type="spellEnd"/>
           </w:p>
         </w:tc>
         <w:tc>
@@ -4619,11 +5289,19 @@
                 <w:lang w:val="uk-UA"/>
               </w:rPr>
             </w:pPr>
-            <w:r>
-              <w:rPr>
-                <w:lang w:val="uk-UA"/>
-              </w:rPr>
-              <w:t>с.р.</w:t>
+            <w:proofErr w:type="spellStart"/>
+            <w:r>
+              <w:rPr>
+                <w:lang w:val="uk-UA"/>
+              </w:rPr>
+              <w:t>с.р</w:t>
+            </w:r>
+            <w:proofErr w:type="spellEnd"/>
+            <w:r>
+              <w:rPr>
+                <w:lang w:val="uk-UA"/>
+              </w:rPr>
+              <w:t>.</w:t>
             </w:r>
           </w:p>
         </w:tc>
@@ -4976,9 +5654,43 @@
               </w:rPr>
               <w:t xml:space="preserve">. </w:t>
             </w:r>
-            <w:r>
-              <w:t>Комп’ютерні мережі: поняття, проектування, використання</w:t>
-            </w:r>
+            <w:proofErr w:type="spellStart"/>
+            <w:r>
+              <w:t>Комп’ютерні</w:t>
+            </w:r>
+            <w:proofErr w:type="spellEnd"/>
+            <w:r>
+              <w:t xml:space="preserve"> </w:t>
+            </w:r>
+            <w:proofErr w:type="spellStart"/>
+            <w:r>
+              <w:t>мережі</w:t>
+            </w:r>
+            <w:proofErr w:type="spellEnd"/>
+            <w:r>
+              <w:t xml:space="preserve">: </w:t>
+            </w:r>
+            <w:proofErr w:type="spellStart"/>
+            <w:r>
+              <w:t>поняття</w:t>
+            </w:r>
+            <w:proofErr w:type="spellEnd"/>
+            <w:r>
+              <w:t xml:space="preserve">, </w:t>
+            </w:r>
+            <w:proofErr w:type="spellStart"/>
+            <w:r>
+              <w:t>проектування</w:t>
+            </w:r>
+            <w:proofErr w:type="spellEnd"/>
+            <w:r>
+              <w:t xml:space="preserve">, </w:t>
+            </w:r>
+            <w:proofErr w:type="spellStart"/>
+            <w:r>
+              <w:t>використання</w:t>
+            </w:r>
+            <w:proofErr w:type="spellEnd"/>
           </w:p>
         </w:tc>
       </w:tr>
@@ -6312,13 +7024,63 @@
               </w:rPr>
               <w:t xml:space="preserve">. </w:t>
             </w:r>
+            <w:proofErr w:type="spellStart"/>
             <w:r>
               <w:rPr>
                 <w:color w:val="000000"/>
                 <w:szCs w:val="26"/>
               </w:rPr>
-              <w:t>Розробка баз даних в режимі мережі</w:t>
-            </w:r>
+              <w:t>Розробка</w:t>
+            </w:r>
+            <w:proofErr w:type="spellEnd"/>
+            <w:r>
+              <w:rPr>
+                <w:color w:val="000000"/>
+                <w:szCs w:val="26"/>
+              </w:rPr>
+              <w:t xml:space="preserve"> баз </w:t>
+            </w:r>
+            <w:proofErr w:type="spellStart"/>
+            <w:r>
+              <w:rPr>
+                <w:color w:val="000000"/>
+                <w:szCs w:val="26"/>
+              </w:rPr>
+              <w:t>даних</w:t>
+            </w:r>
+            <w:proofErr w:type="spellEnd"/>
+            <w:r>
+              <w:rPr>
+                <w:color w:val="000000"/>
+                <w:szCs w:val="26"/>
+              </w:rPr>
+              <w:t xml:space="preserve"> в </w:t>
+            </w:r>
+            <w:proofErr w:type="spellStart"/>
+            <w:r>
+              <w:rPr>
+                <w:color w:val="000000"/>
+                <w:szCs w:val="26"/>
+              </w:rPr>
+              <w:t>режимі</w:t>
+            </w:r>
+            <w:proofErr w:type="spellEnd"/>
+            <w:r>
+              <w:rPr>
+                <w:color w:val="000000"/>
+                <w:szCs w:val="26"/>
+              </w:rPr>
+              <w:t xml:space="preserve"> </w:t>
+            </w:r>
+            <w:proofErr w:type="spellStart"/>
+            <w:r>
+              <w:rPr>
+                <w:color w:val="000000"/>
+                <w:szCs w:val="26"/>
+              </w:rPr>
+              <w:t>мережі</w:t>
+            </w:r>
+            <w:proofErr w:type="spellEnd"/>
           </w:p>
         </w:tc>
       </w:tr>
@@ -7910,11 +8672,19 @@
                 <w:lang w:val="uk-UA"/>
               </w:rPr>
             </w:pPr>
+            <w:proofErr w:type="spellStart"/>
             <w:r>
               <w:rPr>
                 <w:b/>
               </w:rPr>
-              <w:t>Усього годин</w:t>
+              <w:t>Усього</w:t>
+            </w:r>
+            <w:proofErr w:type="spellEnd"/>
+            <w:r>
+              <w:rPr>
+                <w:b/>
+              </w:rPr>
+              <w:t xml:space="preserve"> годин</w:t>
             </w:r>
           </w:p>
         </w:tc>
@@ -8876,24 +9646,46 @@
                 <w:sz w:val="28"/>
                 <w:lang w:val="uk-UA"/>
               </w:rPr>
-              <w:t>Програмні та апаратні засоби комп</w:t>
-            </w:r>
+              <w:t xml:space="preserve">Програмні та апаратні засоби </w:t>
+            </w:r>
+            <w:proofErr w:type="spellStart"/>
             <w:r>
               <w:rPr>
                 <w:rFonts w:eastAsia="MS Mincho"/>
                 <w:color w:val="000000"/>
                 <w:sz w:val="28"/>
-              </w:rPr>
-              <w:t>’</w:t>
-            </w:r>
+                <w:lang w:val="uk-UA"/>
+              </w:rPr>
+              <w:t>комп</w:t>
+            </w:r>
+            <w:proofErr w:type="spellEnd"/>
             <w:r>
               <w:rPr>
                 <w:rFonts w:eastAsia="MS Mincho"/>
                 <w:color w:val="000000"/>
                 <w:sz w:val="28"/>
-                <w:lang w:val="uk-UA"/>
-              </w:rPr>
-              <w:t>ютерних мереж</w:t>
+              </w:rPr>
+              <w:t>’</w:t>
+            </w:r>
+            <w:proofErr w:type="spellStart"/>
+            <w:r>
+              <w:rPr>
+                <w:rFonts w:eastAsia="MS Mincho"/>
+                <w:color w:val="000000"/>
+                <w:sz w:val="28"/>
+                <w:lang w:val="uk-UA"/>
+              </w:rPr>
+              <w:t>ютерних</w:t>
+            </w:r>
+            <w:proofErr w:type="spellEnd"/>
+            <w:r>
+              <w:rPr>
+                <w:rFonts w:eastAsia="MS Mincho"/>
+                <w:color w:val="000000"/>
+                <w:sz w:val="28"/>
+                <w:lang w:val="uk-UA"/>
+              </w:rPr>
+              <w:t xml:space="preserve"> мереж</w:t>
             </w:r>
           </w:p>
         </w:tc>
@@ -9618,7 +10410,25 @@
                 <w:spacing w:val="-1"/>
                 <w:szCs w:val="28"/>
               </w:rPr>
-              <w:t>Робочі станшї та сервери мереж.</w:t>
+              <w:t xml:space="preserve">Робочі </w:t>
+            </w:r>
+            <w:proofErr w:type="spellStart"/>
+            <w:r>
+              <w:rPr>
+                <w:color w:val="000000"/>
+                <w:spacing w:val="-1"/>
+                <w:szCs w:val="28"/>
+              </w:rPr>
+              <w:t>станшї</w:t>
+            </w:r>
+            <w:proofErr w:type="spellEnd"/>
+            <w:r>
+              <w:rPr>
+                <w:color w:val="000000"/>
+                <w:spacing w:val="-1"/>
+                <w:szCs w:val="28"/>
+              </w:rPr>
+              <w:t xml:space="preserve"> та сервери мереж.</w:t>
             </w:r>
           </w:p>
         </w:tc>
@@ -12236,6 +13046,7 @@
         </w:rPr>
         <w:t xml:space="preserve">1. </w:t>
       </w:r>
+      <w:proofErr w:type="spellStart"/>
       <w:r>
         <w:rPr>
           <w:bCs/>
@@ -12243,7 +13054,37 @@
           <w:color w:val="000000"/>
           <w:sz w:val="28"/>
         </w:rPr>
-        <w:t xml:space="preserve">Олифер В. Г., Олифер Н. А. </w:t>
+        <w:t>Олифер</w:t>
+      </w:r>
+      <w:proofErr w:type="spellEnd"/>
+      <w:r>
+        <w:rPr>
+          <w:bCs/>
+          <w:iCs/>
+          <w:color w:val="000000"/>
+          <w:sz w:val="28"/>
+        </w:rPr>
+        <w:t xml:space="preserve"> В. Г., </w:t>
+      </w:r>
+      <w:proofErr w:type="spellStart"/>
+      <w:r>
+        <w:rPr>
+          <w:bCs/>
+          <w:iCs/>
+          <w:color w:val="000000"/>
+          <w:sz w:val="28"/>
+        </w:rPr>
+        <w:t>Олифер</w:t>
+      </w:r>
+      <w:proofErr w:type="spellEnd"/>
+      <w:r>
+        <w:rPr>
+          <w:bCs/>
+          <w:iCs/>
+          <w:color w:val="000000"/>
+          <w:sz w:val="28"/>
+        </w:rPr>
+        <w:t xml:space="preserve"> Н. А. </w:t>
       </w:r>
       <w:r>
         <w:rPr>
@@ -12253,6 +13094,7 @@
         </w:rPr>
         <w:t xml:space="preserve">Сетевые операционные системы. — СПб.: Питер, 2001.                                                                                                                                                                                                                                                                                                                                                                                                                                                                                                                                                                                                                                                                                                                                                                                                                                                                                                                                                                                                                                                                                                                                                                                                                          2. </w:t>
       </w:r>
+      <w:proofErr w:type="spellStart"/>
       <w:r>
         <w:rPr>
           <w:bCs/>
@@ -12260,7 +13102,37 @@
           <w:color w:val="000000"/>
           <w:sz w:val="28"/>
         </w:rPr>
-        <w:t xml:space="preserve">Олифер В. Г., Олифер Н. А. </w:t>
+        <w:t>Олифер</w:t>
+      </w:r>
+      <w:proofErr w:type="spellEnd"/>
+      <w:r>
+        <w:rPr>
+          <w:bCs/>
+          <w:iCs/>
+          <w:color w:val="000000"/>
+          <w:sz w:val="28"/>
+        </w:rPr>
+        <w:t xml:space="preserve"> В. Г., </w:t>
+      </w:r>
+      <w:proofErr w:type="spellStart"/>
+      <w:r>
+        <w:rPr>
+          <w:bCs/>
+          <w:iCs/>
+          <w:color w:val="000000"/>
+          <w:sz w:val="28"/>
+        </w:rPr>
+        <w:t>Олифер</w:t>
+      </w:r>
+      <w:proofErr w:type="spellEnd"/>
+      <w:r>
+        <w:rPr>
+          <w:bCs/>
+          <w:iCs/>
+          <w:color w:val="000000"/>
+          <w:sz w:val="28"/>
+        </w:rPr>
+        <w:t xml:space="preserve"> Н. А. </w:t>
       </w:r>
       <w:r>
         <w:rPr>
@@ -12277,7 +13149,27 @@
           <w:sz w:val="28"/>
           <w:lang w:val="uk-UA"/>
         </w:rPr>
-        <w:t xml:space="preserve">ІР-сетей. </w:t>
+        <w:t>ІР-</w:t>
+      </w:r>
+      <w:proofErr w:type="spellStart"/>
+      <w:r>
+        <w:rPr>
+          <w:bCs/>
+          <w:color w:val="000000"/>
+          <w:sz w:val="28"/>
+          <w:lang w:val="uk-UA"/>
+        </w:rPr>
+        <w:t>сетей</w:t>
+      </w:r>
+      <w:proofErr w:type="spellEnd"/>
+      <w:r>
+        <w:rPr>
+          <w:bCs/>
+          <w:color w:val="000000"/>
+          <w:sz w:val="28"/>
+          <w:lang w:val="uk-UA"/>
+        </w:rPr>
+        <w:t xml:space="preserve">. </w:t>
       </w:r>
       <w:r>
         <w:rPr>
@@ -12287,6 +13179,7 @@
         </w:rPr>
         <w:t xml:space="preserve">СПб.: БХВ-Санкт-Петербург, 2000.                                                                                                                                                                                                                                                                                                                                                                                                                                                                                                                                                                                                                                          3. </w:t>
       </w:r>
+      <w:proofErr w:type="spellStart"/>
       <w:r>
         <w:rPr>
           <w:bCs/>
@@ -12294,7 +13187,37 @@
           <w:color w:val="000000"/>
           <w:sz w:val="28"/>
         </w:rPr>
-        <w:t xml:space="preserve">Аннабел 3. Дод. </w:t>
+        <w:t>Аннабел</w:t>
+      </w:r>
+      <w:proofErr w:type="spellEnd"/>
+      <w:r>
+        <w:rPr>
+          <w:bCs/>
+          <w:iCs/>
+          <w:color w:val="000000"/>
+          <w:sz w:val="28"/>
+        </w:rPr>
+        <w:t xml:space="preserve"> 3. </w:t>
+      </w:r>
+      <w:proofErr w:type="spellStart"/>
+      <w:r>
+        <w:rPr>
+          <w:bCs/>
+          <w:iCs/>
+          <w:color w:val="000000"/>
+          <w:sz w:val="28"/>
+        </w:rPr>
+        <w:t>Дод</w:t>
+      </w:r>
+      <w:proofErr w:type="spellEnd"/>
+      <w:r>
+        <w:rPr>
+          <w:bCs/>
+          <w:iCs/>
+          <w:color w:val="000000"/>
+          <w:sz w:val="28"/>
+        </w:rPr>
+        <w:t xml:space="preserve">. </w:t>
       </w:r>
       <w:r>
         <w:rPr>
@@ -12304,6 +13227,7 @@
         </w:rPr>
         <w:t xml:space="preserve">Мир телекоммуникаций. Обзор технологий и отрасли. — М.Г ЗАО «Олимп-Бизнес», 2002.                                                                                                                                                                                                                                                                                                                                                                                                                                                                                                                                                                                                                                                                                                                                                                                                                                                                                                                                                           4. </w:t>
       </w:r>
+      <w:proofErr w:type="spellStart"/>
       <w:r>
         <w:rPr>
           <w:bCs/>
@@ -12311,7 +13235,17 @@
           <w:color w:val="000000"/>
           <w:sz w:val="28"/>
         </w:rPr>
-        <w:t xml:space="preserve">Танненбаум Э. </w:t>
+        <w:t>Танненбаум</w:t>
+      </w:r>
+      <w:proofErr w:type="spellEnd"/>
+      <w:r>
+        <w:rPr>
+          <w:bCs/>
+          <w:iCs/>
+          <w:color w:val="000000"/>
+          <w:sz w:val="28"/>
+        </w:rPr>
+        <w:t xml:space="preserve"> Э. </w:t>
       </w:r>
       <w:r>
         <w:rPr>
@@ -12349,7 +13283,27 @@
           <w:color w:val="000000"/>
           <w:sz w:val="28"/>
         </w:rPr>
-        <w:t xml:space="preserve">Щербо В. К., Киреичев В. М., Самойленко С. И. </w:t>
+        <w:t xml:space="preserve">Щербо В. К., </w:t>
+      </w:r>
+      <w:proofErr w:type="spellStart"/>
+      <w:r>
+        <w:rPr>
+          <w:bCs/>
+          <w:iCs/>
+          <w:color w:val="000000"/>
+          <w:sz w:val="28"/>
+        </w:rPr>
+        <w:t>Киреичев</w:t>
+      </w:r>
+      <w:proofErr w:type="spellEnd"/>
+      <w:r>
+        <w:rPr>
+          <w:bCs/>
+          <w:iCs/>
+          <w:color w:val="000000"/>
+          <w:sz w:val="28"/>
+        </w:rPr>
+        <w:t xml:space="preserve"> В. М., Самойленко С. И. </w:t>
       </w:r>
       <w:r>
         <w:rPr>
@@ -12359,15 +13313,37 @@
         </w:rPr>
         <w:t xml:space="preserve">Стандарты по </w:t>
       </w:r>
-      <w:r>
-        <w:rPr>
-          <w:bCs/>
-          <w:color w:val="000000"/>
-          <w:sz w:val="28"/>
-          <w:lang w:val="uk-UA"/>
-        </w:rPr>
-        <w:t>локальным вы</w:t>
-      </w:r>
+      <w:proofErr w:type="spellStart"/>
+      <w:r>
+        <w:rPr>
+          <w:bCs/>
+          <w:color w:val="000000"/>
+          <w:sz w:val="28"/>
+          <w:lang w:val="uk-UA"/>
+        </w:rPr>
+        <w:t>локальным</w:t>
+      </w:r>
+      <w:proofErr w:type="spellEnd"/>
+      <w:r>
+        <w:rPr>
+          <w:bCs/>
+          <w:color w:val="000000"/>
+          <w:sz w:val="28"/>
+          <w:lang w:val="uk-UA"/>
+        </w:rPr>
+        <w:t xml:space="preserve"> </w:t>
+      </w:r>
+      <w:proofErr w:type="spellStart"/>
+      <w:r>
+        <w:rPr>
+          <w:bCs/>
+          <w:color w:val="000000"/>
+          <w:sz w:val="28"/>
+          <w:lang w:val="uk-UA"/>
+        </w:rPr>
+        <w:t>вы</w:t>
+      </w:r>
+      <w:proofErr w:type="spellEnd"/>
       <w:r>
         <w:rPr>
           <w:bCs/>
@@ -12445,6 +13421,7 @@
         </w:rPr>
         <w:t xml:space="preserve">7. </w:t>
       </w:r>
+      <w:proofErr w:type="spellStart"/>
       <w:r>
         <w:rPr>
           <w:bCs/>
@@ -12452,15 +13429,61 @@
           <w:color w:val="000000"/>
           <w:sz w:val="28"/>
         </w:rPr>
-        <w:t xml:space="preserve">Блэк Ю. </w:t>
-      </w:r>
-      <w:r>
-        <w:rPr>
-          <w:bCs/>
-          <w:color w:val="000000"/>
-          <w:sz w:val="28"/>
-        </w:rPr>
-        <w:t xml:space="preserve">Сети ЭВМ: протоколы стандарты, интерфейсы / Перев. с англ» — М,:Мир, 1990.        .                                                                                                                                                                                                                                                                                                                                                                                                                                                                                                                                                                                                                                                                                                       </w:t>
+        <w:t>Блэк</w:t>
+      </w:r>
+      <w:proofErr w:type="spellEnd"/>
+      <w:r>
+        <w:rPr>
+          <w:bCs/>
+          <w:iCs/>
+          <w:color w:val="000000"/>
+          <w:sz w:val="28"/>
+        </w:rPr>
+        <w:t xml:space="preserve"> Ю. </w:t>
+      </w:r>
+      <w:r>
+        <w:rPr>
+          <w:bCs/>
+          <w:color w:val="000000"/>
+          <w:sz w:val="28"/>
+        </w:rPr>
+        <w:t xml:space="preserve">Сети ЭВМ: протоколы стандарты, интерфейсы / Перев. с </w:t>
+      </w:r>
+      <w:proofErr w:type="spellStart"/>
+      <w:r>
+        <w:rPr>
+          <w:bCs/>
+          <w:color w:val="000000"/>
+          <w:sz w:val="28"/>
+        </w:rPr>
+        <w:t>англ</w:t>
+      </w:r>
+      <w:proofErr w:type="spellEnd"/>
+      <w:r>
+        <w:rPr>
+          <w:bCs/>
+          <w:color w:val="000000"/>
+          <w:sz w:val="28"/>
+        </w:rPr>
+        <w:t xml:space="preserve">» — </w:t>
+      </w:r>
+      <w:proofErr w:type="spellStart"/>
+      <w:r>
+        <w:rPr>
+          <w:bCs/>
+          <w:color w:val="000000"/>
+          <w:sz w:val="28"/>
+        </w:rPr>
+        <w:t>М,:Мир</w:t>
+      </w:r>
+      <w:proofErr w:type="spellEnd"/>
+      <w:r>
+        <w:rPr>
+          <w:bCs/>
+          <w:color w:val="000000"/>
+          <w:sz w:val="28"/>
+        </w:rPr>
+        <w:t xml:space="preserve">, 1990.        .                                                                                                                                                                                                                                                                                                                                                                                                                                                                                                                                                                                                                                                                                                       </w:t>
       </w:r>
       <w:r>
         <w:rPr>
@@ -12488,6 +13511,7 @@
         </w:rPr>
         <w:t xml:space="preserve">8. </w:t>
       </w:r>
+      <w:proofErr w:type="spellStart"/>
       <w:r>
         <w:rPr>
           <w:bCs/>
@@ -12497,6 +13521,7 @@
         </w:rPr>
         <w:t>Куинн</w:t>
       </w:r>
+      <w:proofErr w:type="spellEnd"/>
       <w:r>
         <w:rPr>
           <w:bCs/>
@@ -12715,6 +13740,7 @@
         </w:rPr>
         <w:t xml:space="preserve">Компьютерные сети. Учебный курс, 2-е изд. — </w:t>
       </w:r>
+      <w:proofErr w:type="spellStart"/>
       <w:r>
         <w:rPr>
           <w:bCs/>
@@ -12724,6 +13750,7 @@
         </w:rPr>
         <w:t>MicrosoftPress</w:t>
       </w:r>
+      <w:proofErr w:type="spellEnd"/>
       <w:r>
         <w:rPr>
           <w:bCs/>
@@ -12750,14 +13777,45 @@
           <w:sz w:val="28"/>
         </w:rPr>
       </w:pPr>
-      <w:r>
-        <w:rPr>
-          <w:bCs/>
-          <w:color w:val="000000"/>
-          <w:sz w:val="28"/>
-          <w:lang w:val="uk-UA"/>
-        </w:rPr>
-        <w:t xml:space="preserve">Сетевые средства </w:t>
+      <w:proofErr w:type="spellStart"/>
+      <w:r>
+        <w:rPr>
+          <w:bCs/>
+          <w:color w:val="000000"/>
+          <w:sz w:val="28"/>
+          <w:lang w:val="uk-UA"/>
+        </w:rPr>
+        <w:t>Сетевые</w:t>
+      </w:r>
+      <w:proofErr w:type="spellEnd"/>
+      <w:r>
+        <w:rPr>
+          <w:bCs/>
+          <w:color w:val="000000"/>
+          <w:sz w:val="28"/>
+          <w:lang w:val="uk-UA"/>
+        </w:rPr>
+        <w:t xml:space="preserve"> </w:t>
+      </w:r>
+      <w:proofErr w:type="spellStart"/>
+      <w:r>
+        <w:rPr>
+          <w:bCs/>
+          <w:color w:val="000000"/>
+          <w:sz w:val="28"/>
+          <w:lang w:val="uk-UA"/>
+        </w:rPr>
+        <w:t>средства</w:t>
+      </w:r>
+      <w:proofErr w:type="spellEnd"/>
+      <w:r>
+        <w:rPr>
+          <w:bCs/>
+          <w:color w:val="000000"/>
+          <w:sz w:val="28"/>
+          <w:lang w:val="uk-UA"/>
+        </w:rPr>
+        <w:t xml:space="preserve"> </w:t>
       </w:r>
       <w:r>
         <w:rPr>
@@ -12777,6 +13835,7 @@
         </w:rPr>
         <w:t xml:space="preserve"> </w:t>
       </w:r>
+      <w:proofErr w:type="spellStart"/>
       <w:r>
         <w:rPr>
           <w:bCs/>
@@ -12786,6 +13845,7 @@
         </w:rPr>
         <w:t>Widows</w:t>
       </w:r>
+      <w:proofErr w:type="spellEnd"/>
       <w:r>
         <w:rPr>
           <w:bCs/>
@@ -12829,7 +13889,47 @@
           <w:sz w:val="28"/>
           <w:lang w:val="uk-UA"/>
         </w:rPr>
-        <w:t xml:space="preserve"> 4.0 /Перев. с англ.СПб.:-</w:t>
+        <w:t xml:space="preserve"> 4.0 /</w:t>
+      </w:r>
+      <w:proofErr w:type="spellStart"/>
+      <w:r>
+        <w:rPr>
+          <w:bCs/>
+          <w:color w:val="000000"/>
+          <w:sz w:val="28"/>
+          <w:lang w:val="uk-UA"/>
+        </w:rPr>
+        <w:t>Перев</w:t>
+      </w:r>
+      <w:proofErr w:type="spellEnd"/>
+      <w:r>
+        <w:rPr>
+          <w:bCs/>
+          <w:color w:val="000000"/>
+          <w:sz w:val="28"/>
+          <w:lang w:val="uk-UA"/>
+        </w:rPr>
+        <w:t xml:space="preserve">. с </w:t>
+      </w:r>
+      <w:proofErr w:type="spellStart"/>
+      <w:r>
+        <w:rPr>
+          <w:bCs/>
+          <w:color w:val="000000"/>
+          <w:sz w:val="28"/>
+          <w:lang w:val="uk-UA"/>
+        </w:rPr>
+        <w:t>англ.СПб</w:t>
+      </w:r>
+      <w:proofErr w:type="spellEnd"/>
+      <w:r>
+        <w:rPr>
+          <w:bCs/>
+          <w:color w:val="000000"/>
+          <w:sz w:val="28"/>
+          <w:lang w:val="uk-UA"/>
+        </w:rPr>
+        <w:t>.:-</w:t>
       </w:r>
       <w:r>
         <w:rPr>
@@ -12867,6 +13967,7 @@
           <w:sz w:val="28"/>
         </w:rPr>
       </w:pPr>
+      <w:proofErr w:type="spellStart"/>
       <w:r>
         <w:rPr>
           <w:bCs/>
@@ -12874,7 +13975,37 @@
           <w:color w:val="000000"/>
           <w:sz w:val="28"/>
         </w:rPr>
-        <w:t xml:space="preserve">Олифер В. Г., Олифер Н. А. </w:t>
+        <w:t>Олифер</w:t>
+      </w:r>
+      <w:proofErr w:type="spellEnd"/>
+      <w:r>
+        <w:rPr>
+          <w:bCs/>
+          <w:iCs/>
+          <w:color w:val="000000"/>
+          <w:sz w:val="28"/>
+        </w:rPr>
+        <w:t xml:space="preserve"> В. Г., </w:t>
+      </w:r>
+      <w:proofErr w:type="spellStart"/>
+      <w:r>
+        <w:rPr>
+          <w:bCs/>
+          <w:iCs/>
+          <w:color w:val="000000"/>
+          <w:sz w:val="28"/>
+        </w:rPr>
+        <w:t>Олифер</w:t>
+      </w:r>
+      <w:proofErr w:type="spellEnd"/>
+      <w:r>
+        <w:rPr>
+          <w:bCs/>
+          <w:iCs/>
+          <w:color w:val="000000"/>
+          <w:sz w:val="28"/>
+        </w:rPr>
+        <w:t xml:space="preserve"> Н. А. </w:t>
       </w:r>
       <w:r>
         <w:rPr>
@@ -12910,6 +14041,7 @@
           <w:sz w:val="28"/>
         </w:rPr>
       </w:pPr>
+      <w:proofErr w:type="spellStart"/>
       <w:r>
         <w:rPr>
           <w:bCs/>
@@ -12917,7 +14049,37 @@
           <w:color w:val="000000"/>
           <w:sz w:val="28"/>
         </w:rPr>
-        <w:t xml:space="preserve">Олифер В. Г., Олифер Н. А. </w:t>
+        <w:t>Олифер</w:t>
+      </w:r>
+      <w:proofErr w:type="spellEnd"/>
+      <w:r>
+        <w:rPr>
+          <w:bCs/>
+          <w:iCs/>
+          <w:color w:val="000000"/>
+          <w:sz w:val="28"/>
+        </w:rPr>
+        <w:t xml:space="preserve"> В. Г., </w:t>
+      </w:r>
+      <w:proofErr w:type="spellStart"/>
+      <w:r>
+        <w:rPr>
+          <w:bCs/>
+          <w:iCs/>
+          <w:color w:val="000000"/>
+          <w:sz w:val="28"/>
+        </w:rPr>
+        <w:t>Олифер</w:t>
+      </w:r>
+      <w:proofErr w:type="spellEnd"/>
+      <w:r>
+        <w:rPr>
+          <w:bCs/>
+          <w:iCs/>
+          <w:color w:val="000000"/>
+          <w:sz w:val="28"/>
+        </w:rPr>
+        <w:t xml:space="preserve"> Н. А. </w:t>
       </w:r>
       <w:r>
         <w:rPr>
@@ -12934,7 +14096,27 @@
           <w:sz w:val="28"/>
           <w:lang w:val="uk-UA"/>
         </w:rPr>
-        <w:t xml:space="preserve">ІР-сетей. </w:t>
+        <w:t>ІР-</w:t>
+      </w:r>
+      <w:proofErr w:type="spellStart"/>
+      <w:r>
+        <w:rPr>
+          <w:bCs/>
+          <w:color w:val="000000"/>
+          <w:sz w:val="28"/>
+          <w:lang w:val="uk-UA"/>
+        </w:rPr>
+        <w:t>сетей</w:t>
+      </w:r>
+      <w:proofErr w:type="spellEnd"/>
+      <w:r>
+        <w:rPr>
+          <w:bCs/>
+          <w:color w:val="000000"/>
+          <w:sz w:val="28"/>
+          <w:lang w:val="uk-UA"/>
+        </w:rPr>
+        <w:t xml:space="preserve">. </w:t>
       </w:r>
       <w:r>
         <w:rPr>
@@ -12962,18 +14144,41 @@
           <w:sz w:val="28"/>
         </w:rPr>
       </w:pPr>
-      <w:r>
-        <w:rPr>
-          <w:sz w:val="28"/>
-          <w:lang w:val="uk-UA"/>
-        </w:rPr>
-        <w:t xml:space="preserve">Глушаков. </w:t>
-      </w:r>
-      <w:r>
-        <w:rPr>
-          <w:sz w:val="28"/>
-        </w:rPr>
-        <w:t xml:space="preserve">Робота в сети Internet </w:t>
+      <w:proofErr w:type="spellStart"/>
+      <w:r>
+        <w:rPr>
+          <w:sz w:val="28"/>
+          <w:lang w:val="uk-UA"/>
+        </w:rPr>
+        <w:t>Глушаков</w:t>
+      </w:r>
+      <w:proofErr w:type="spellEnd"/>
+      <w:r>
+        <w:rPr>
+          <w:sz w:val="28"/>
+          <w:lang w:val="uk-UA"/>
+        </w:rPr>
+        <w:t xml:space="preserve">. </w:t>
+      </w:r>
+      <w:r>
+        <w:rPr>
+          <w:sz w:val="28"/>
+        </w:rPr>
+        <w:t xml:space="preserve">Робота в сети </w:t>
+      </w:r>
+      <w:proofErr w:type="spellStart"/>
+      <w:r>
+        <w:rPr>
+          <w:sz w:val="28"/>
+        </w:rPr>
+        <w:t>Internet</w:t>
+      </w:r>
+      <w:proofErr w:type="spellEnd"/>
+      <w:r>
+        <w:rPr>
+          <w:sz w:val="28"/>
+        </w:rPr>
+        <w:t xml:space="preserve"> </w:t>
       </w:r>
     </w:p>
     <w:p>
@@ -12993,12 +14198,21 @@
           <w:sz w:val="28"/>
         </w:rPr>
       </w:pPr>
-      <w:r>
-        <w:rPr>
-          <w:sz w:val="28"/>
-          <w:lang w:val="uk-UA"/>
-        </w:rPr>
-        <w:t xml:space="preserve">Шетка П. </w:t>
+      <w:proofErr w:type="spellStart"/>
+      <w:r>
+        <w:rPr>
+          <w:sz w:val="28"/>
+          <w:lang w:val="uk-UA"/>
+        </w:rPr>
+        <w:t>Шетка</w:t>
+      </w:r>
+      <w:proofErr w:type="spellEnd"/>
+      <w:r>
+        <w:rPr>
+          <w:sz w:val="28"/>
+          <w:lang w:val="uk-UA"/>
+        </w:rPr>
+        <w:t xml:space="preserve"> П. </w:t>
       </w:r>
       <w:r>
         <w:rPr>
@@ -13074,6 +14288,7 @@
           <w:lang w:val="uk-UA"/>
         </w:rPr>
       </w:pPr>
+      <w:proofErr w:type="spellStart"/>
       <w:r>
         <w:rPr>
           <w:bCs/>
@@ -13082,7 +14297,18 @@
           <w:sz w:val="28"/>
           <w:lang w:val="uk-UA"/>
         </w:rPr>
-        <w:t xml:space="preserve">Кульгин М. В. </w:t>
+        <w:t>Кульгин</w:t>
+      </w:r>
+      <w:proofErr w:type="spellEnd"/>
+      <w:r>
+        <w:rPr>
+          <w:bCs/>
+          <w:iCs/>
+          <w:color w:val="000000"/>
+          <w:sz w:val="28"/>
+          <w:lang w:val="uk-UA"/>
+        </w:rPr>
+        <w:t xml:space="preserve"> М. В. </w:t>
       </w:r>
       <w:r>
         <w:rPr>
@@ -13124,7 +14350,25 @@
           <w:color w:val="000000"/>
           <w:sz w:val="28"/>
         </w:rPr>
-        <w:t xml:space="preserve"> трафика. АйТи. — М.: К Компьютер-пресс, 1998. </w:t>
+        <w:t xml:space="preserve"> трафика. </w:t>
+      </w:r>
+      <w:proofErr w:type="spellStart"/>
+      <w:r>
+        <w:rPr>
+          <w:bCs/>
+          <w:color w:val="000000"/>
+          <w:sz w:val="28"/>
+        </w:rPr>
+        <w:t>АйТи</w:t>
+      </w:r>
+      <w:proofErr w:type="spellEnd"/>
+      <w:r>
+        <w:rPr>
+          <w:bCs/>
+          <w:color w:val="000000"/>
+          <w:sz w:val="28"/>
+        </w:rPr>
+        <w:t xml:space="preserve">. — М.: К Компьютер-пресс, 1998. </w:t>
       </w:r>
     </w:p>
     <w:p>
@@ -13159,7 +14403,25 @@
           <w:color w:val="000000"/>
           <w:sz w:val="28"/>
         </w:rPr>
-        <w:t xml:space="preserve">Волоконная оптика в локальных и корпоративных сетях связи. АйТи. — М.: Компьютер-пресс, 1998. </w:t>
+        <w:t xml:space="preserve">Волоконная оптика в локальных и корпоративных сетях связи. </w:t>
+      </w:r>
+      <w:proofErr w:type="spellStart"/>
+      <w:r>
+        <w:rPr>
+          <w:bCs/>
+          <w:color w:val="000000"/>
+          <w:sz w:val="28"/>
+        </w:rPr>
+        <w:t>АйТи</w:t>
+      </w:r>
+      <w:proofErr w:type="spellEnd"/>
+      <w:r>
+        <w:rPr>
+          <w:bCs/>
+          <w:color w:val="000000"/>
+          <w:sz w:val="28"/>
+        </w:rPr>
+        <w:t xml:space="preserve">. — М.: Компьютер-пресс, 1998. </w:t>
       </w:r>
     </w:p>
     <w:p>
@@ -13248,6 +14510,7 @@
           <w:sz w:val="28"/>
         </w:rPr>
       </w:pPr>
+      <w:proofErr w:type="spellStart"/>
       <w:r>
         <w:rPr>
           <w:bCs/>
@@ -13255,7 +14518,17 @@
           <w:color w:val="000000"/>
           <w:sz w:val="28"/>
         </w:rPr>
-        <w:t xml:space="preserve">Фейт Сидни. </w:t>
+        <w:t>Фейт</w:t>
+      </w:r>
+      <w:proofErr w:type="spellEnd"/>
+      <w:r>
+        <w:rPr>
+          <w:bCs/>
+          <w:iCs/>
+          <w:color w:val="000000"/>
+          <w:sz w:val="28"/>
+        </w:rPr>
+        <w:t xml:space="preserve"> Сидни. </w:t>
       </w:r>
       <w:r>
         <w:rPr>
@@ -13289,7 +14562,27 @@
           <w:color w:val="000000"/>
           <w:sz w:val="28"/>
         </w:rPr>
-        <w:t xml:space="preserve">Хант Крейг. </w:t>
+        <w:t xml:space="preserve">Хант </w:t>
+      </w:r>
+      <w:proofErr w:type="spellStart"/>
+      <w:r>
+        <w:rPr>
+          <w:bCs/>
+          <w:iCs/>
+          <w:color w:val="000000"/>
+          <w:sz w:val="28"/>
+        </w:rPr>
+        <w:t>Крейг</w:t>
+      </w:r>
+      <w:proofErr w:type="spellEnd"/>
+      <w:r>
+        <w:rPr>
+          <w:bCs/>
+          <w:iCs/>
+          <w:color w:val="000000"/>
+          <w:sz w:val="28"/>
+        </w:rPr>
+        <w:t xml:space="preserve">. </w:t>
       </w:r>
       <w:r>
         <w:rPr>
@@ -13333,6 +14626,7 @@
           <w:sz w:val="28"/>
         </w:rPr>
       </w:pPr>
+      <w:proofErr w:type="spellStart"/>
       <w:r>
         <w:rPr>
           <w:bCs/>
@@ -13340,7 +14634,17 @@
           <w:color w:val="000000"/>
           <w:sz w:val="28"/>
         </w:rPr>
-        <w:t xml:space="preserve">Пятибратов и др. </w:t>
+        <w:t>Пятибратов</w:t>
+      </w:r>
+      <w:proofErr w:type="spellEnd"/>
+      <w:r>
+        <w:rPr>
+          <w:bCs/>
+          <w:iCs/>
+          <w:color w:val="000000"/>
+          <w:sz w:val="28"/>
+        </w:rPr>
+        <w:t xml:space="preserve"> и др. </w:t>
       </w:r>
       <w:r>
         <w:rPr>
@@ -13400,7 +14704,25 @@
           <w:color w:val="000000"/>
           <w:sz w:val="28"/>
         </w:rPr>
-        <w:t xml:space="preserve">Высокопроизводительные сети. Энциклопедия пользователя / Перев. с англ. — Киев, ДиаСофт, 1998. </w:t>
+        <w:t xml:space="preserve">Высокопроизводительные сети. Энциклопедия пользователя / Перев. с англ. — Киев, </w:t>
+      </w:r>
+      <w:proofErr w:type="spellStart"/>
+      <w:r>
+        <w:rPr>
+          <w:bCs/>
+          <w:color w:val="000000"/>
+          <w:sz w:val="28"/>
+        </w:rPr>
+        <w:t>ДиаСофт</w:t>
+      </w:r>
+      <w:proofErr w:type="spellEnd"/>
+      <w:r>
+        <w:rPr>
+          <w:bCs/>
+          <w:color w:val="000000"/>
+          <w:sz w:val="28"/>
+        </w:rPr>
+        <w:t xml:space="preserve">, 1998. </w:t>
       </w:r>
     </w:p>
     <w:p>
@@ -13485,7 +14807,25 @@
           <w:color w:val="000000"/>
           <w:sz w:val="28"/>
         </w:rPr>
-        <w:t>. — Эко-Трендз, 1998.</w:t>
+        <w:t>. — Эко-</w:t>
+      </w:r>
+      <w:proofErr w:type="spellStart"/>
+      <w:r>
+        <w:rPr>
+          <w:bCs/>
+          <w:color w:val="000000"/>
+          <w:sz w:val="28"/>
+        </w:rPr>
+        <w:t>Трендз</w:t>
+      </w:r>
+      <w:proofErr w:type="spellEnd"/>
+      <w:r>
+        <w:rPr>
+          <w:bCs/>
+          <w:color w:val="000000"/>
+          <w:sz w:val="28"/>
+        </w:rPr>
+        <w:t>, 1998.</w:t>
       </w:r>
     </w:p>
     <w:p>
@@ -13597,18 +14937,60 @@
           <w:color w:val="000000"/>
           <w:sz w:val="28"/>
         </w:rPr>
-        <w:t xml:space="preserve">Стюарт Дж., Типапелъ Эд, Хадсан </w:t>
-      </w:r>
+        <w:t xml:space="preserve">Стюарт Дж., </w:t>
+      </w:r>
+      <w:proofErr w:type="spellStart"/>
       <w:r>
         <w:rPr>
           <w:bCs/>
           <w:iCs/>
           <w:color w:val="000000"/>
           <w:sz w:val="28"/>
+        </w:rPr>
+        <w:t>Типапелъ</w:t>
+      </w:r>
+      <w:proofErr w:type="spellEnd"/>
+      <w:r>
+        <w:rPr>
+          <w:bCs/>
+          <w:iCs/>
+          <w:color w:val="000000"/>
+          <w:sz w:val="28"/>
+        </w:rPr>
+        <w:t xml:space="preserve"> Эд, </w:t>
+      </w:r>
+      <w:proofErr w:type="spellStart"/>
+      <w:r>
+        <w:rPr>
+          <w:bCs/>
+          <w:iCs/>
+          <w:color w:val="000000"/>
+          <w:sz w:val="28"/>
+        </w:rPr>
+        <w:t>Хадсан</w:t>
+      </w:r>
+      <w:proofErr w:type="spellEnd"/>
+      <w:r>
+        <w:rPr>
+          <w:bCs/>
+          <w:iCs/>
+          <w:color w:val="000000"/>
+          <w:sz w:val="28"/>
+        </w:rPr>
+        <w:t xml:space="preserve"> </w:t>
+      </w:r>
+      <w:proofErr w:type="spellStart"/>
+      <w:r>
+        <w:rPr>
+          <w:bCs/>
+          <w:iCs/>
+          <w:color w:val="000000"/>
+          <w:sz w:val="28"/>
           <w:lang w:val="en-US"/>
         </w:rPr>
         <w:t>Kypm</w:t>
       </w:r>
+      <w:proofErr w:type="spellEnd"/>
       <w:r>
         <w:rPr>
           <w:bCs/>
@@ -13694,7 +15076,67 @@
           <w:color w:val="000000"/>
           <w:sz w:val="28"/>
         </w:rPr>
-        <w:t xml:space="preserve">Челки Дж.с, Перкимс Ч., Стриб М. </w:t>
+        <w:t xml:space="preserve">Челки </w:t>
+      </w:r>
+      <w:proofErr w:type="spellStart"/>
+      <w:r>
+        <w:rPr>
+          <w:bCs/>
+          <w:iCs/>
+          <w:color w:val="000000"/>
+          <w:sz w:val="28"/>
+        </w:rPr>
+        <w:t>Дж.с</w:t>
+      </w:r>
+      <w:proofErr w:type="spellEnd"/>
+      <w:r>
+        <w:rPr>
+          <w:bCs/>
+          <w:iCs/>
+          <w:color w:val="000000"/>
+          <w:sz w:val="28"/>
+        </w:rPr>
+        <w:t xml:space="preserve">, </w:t>
+      </w:r>
+      <w:proofErr w:type="spellStart"/>
+      <w:r>
+        <w:rPr>
+          <w:bCs/>
+          <w:iCs/>
+          <w:color w:val="000000"/>
+          <w:sz w:val="28"/>
+        </w:rPr>
+        <w:t>Перкимс</w:t>
+      </w:r>
+      <w:proofErr w:type="spellEnd"/>
+      <w:r>
+        <w:rPr>
+          <w:bCs/>
+          <w:iCs/>
+          <w:color w:val="000000"/>
+          <w:sz w:val="28"/>
+        </w:rPr>
+        <w:t xml:space="preserve"> Ч., </w:t>
+      </w:r>
+      <w:proofErr w:type="spellStart"/>
+      <w:r>
+        <w:rPr>
+          <w:bCs/>
+          <w:iCs/>
+          <w:color w:val="000000"/>
+          <w:sz w:val="28"/>
+        </w:rPr>
+        <w:t>Стриб</w:t>
+      </w:r>
+      <w:proofErr w:type="spellEnd"/>
+      <w:r>
+        <w:rPr>
+          <w:bCs/>
+          <w:iCs/>
+          <w:color w:val="000000"/>
+          <w:sz w:val="28"/>
+        </w:rPr>
+        <w:t xml:space="preserve"> М. </w:t>
       </w:r>
       <w:r>
         <w:rPr>
@@ -13762,7 +15204,25 @@
           <w:color w:val="000000"/>
           <w:sz w:val="28"/>
         </w:rPr>
-        <w:t>) / Перевод с англ, Лори, 1997.</w:t>
+        <w:t xml:space="preserve">) / Перевод с </w:t>
+      </w:r>
+      <w:proofErr w:type="spellStart"/>
+      <w:r>
+        <w:rPr>
+          <w:bCs/>
+          <w:color w:val="000000"/>
+          <w:sz w:val="28"/>
+        </w:rPr>
+        <w:t>англ</w:t>
+      </w:r>
+      <w:proofErr w:type="spellEnd"/>
+      <w:r>
+        <w:rPr>
+          <w:bCs/>
+          <w:color w:val="000000"/>
+          <w:sz w:val="28"/>
+        </w:rPr>
+        <w:t>, Лори, 1997.</w:t>
       </w:r>
     </w:p>
     <w:p>
@@ -14028,20 +15488,30 @@
           <w:lang w:eastAsia="uk-UA"/>
         </w:rPr>
       </w:pPr>
+      <w:proofErr w:type="spellStart"/>
       <w:r>
         <w:rPr>
           <w:lang w:val="uk-UA"/>
         </w:rPr>
         <w:t>Комп</w:t>
       </w:r>
+      <w:proofErr w:type="spellEnd"/>
       <w:r>
         <w:t>’</w:t>
       </w:r>
-      <w:r>
-        <w:rPr>
-          <w:lang w:val="uk-UA"/>
-        </w:rPr>
-        <w:t>ютерні класи кафедри МЗ ЕОМ</w:t>
+      <w:proofErr w:type="spellStart"/>
+      <w:r>
+        <w:rPr>
+          <w:lang w:val="uk-UA"/>
+        </w:rPr>
+        <w:t>ютерні</w:t>
+      </w:r>
+      <w:proofErr w:type="spellEnd"/>
+      <w:r>
+        <w:rPr>
+          <w:lang w:val="uk-UA"/>
+        </w:rPr>
+        <w:t xml:space="preserve"> класи кафедри МЗ ЕОМ</w:t>
       </w:r>
     </w:p>
     <w:p>
@@ -14580,17 +16050,30 @@
           <w:sz w:val="28"/>
           <w:lang w:val="uk-UA"/>
         </w:rPr>
-        <w:t>Програмні та апаратні засоби комп</w:t>
-      </w:r>
+        <w:t xml:space="preserve">Програмні та апаратні засоби </w:t>
+      </w:r>
+      <w:proofErr w:type="spellStart"/>
       <w:r>
         <w:rPr>
           <w:rFonts w:eastAsia="MS Mincho"/>
           <w:bCs/>
           <w:color w:val="000000"/>
           <w:sz w:val="28"/>
+          <w:lang w:val="uk-UA"/>
+        </w:rPr>
+        <w:t>комп</w:t>
+      </w:r>
+      <w:proofErr w:type="spellEnd"/>
+      <w:r>
+        <w:rPr>
+          <w:rFonts w:eastAsia="MS Mincho"/>
+          <w:bCs/>
+          <w:color w:val="000000"/>
+          <w:sz w:val="28"/>
         </w:rPr>
         <w:t>’</w:t>
       </w:r>
+      <w:proofErr w:type="spellStart"/>
       <w:r>
         <w:rPr>
           <w:rFonts w:eastAsia="MS Mincho"/>
@@ -14599,7 +16082,18 @@
           <w:sz w:val="28"/>
           <w:lang w:val="uk-UA"/>
         </w:rPr>
-        <w:t>ютерних мереж</w:t>
+        <w:t>ютерних</w:t>
+      </w:r>
+      <w:proofErr w:type="spellEnd"/>
+      <w:r>
+        <w:rPr>
+          <w:rFonts w:eastAsia="MS Mincho"/>
+          <w:bCs/>
+          <w:color w:val="000000"/>
+          <w:sz w:val="28"/>
+          <w:lang w:val="uk-UA"/>
+        </w:rPr>
+        <w:t xml:space="preserve"> мереж</w:t>
       </w:r>
     </w:p>
     <w:p>
@@ -15922,13 +17416,23 @@
         <w:lastRenderedPageBreak/>
         <w:t>Викладач-екзаменатор ____</w:t>
       </w:r>
+      <w:proofErr w:type="spellStart"/>
       <w:r>
         <w:rPr>
           <w:sz w:val="28"/>
           <w:u w:val="single"/>
           <w:lang w:val="uk-UA"/>
         </w:rPr>
-        <w:t>Мащенко Л.В.</w:t>
+        <w:t>Мащенко</w:t>
+      </w:r>
+      <w:proofErr w:type="spellEnd"/>
+      <w:r>
+        <w:rPr>
+          <w:sz w:val="28"/>
+          <w:u w:val="single"/>
+          <w:lang w:val="uk-UA"/>
+        </w:rPr>
+        <w:t xml:space="preserve"> Л.В.</w:t>
       </w:r>
       <w:r>
         <w:rPr>
@@ -15982,13 +17486,23 @@
         </w:rPr>
         <w:t xml:space="preserve"> </w:t>
       </w:r>
+      <w:proofErr w:type="spellStart"/>
       <w:r>
         <w:rPr>
           <w:sz w:val="28"/>
           <w:u w:val="single"/>
           <w:lang w:val="uk-UA"/>
         </w:rPr>
-        <w:t xml:space="preserve">Мащенко Л.В.                                                                               </w:t>
+        <w:t>Мащенко</w:t>
+      </w:r>
+      <w:proofErr w:type="spellEnd"/>
+      <w:r>
+        <w:rPr>
+          <w:sz w:val="28"/>
+          <w:u w:val="single"/>
+          <w:lang w:val="uk-UA"/>
+        </w:rPr>
+        <w:t xml:space="preserve"> Л.В.                                                                               </w:t>
       </w:r>
       <w:r>
         <w:rPr>
@@ -15997,13 +17511,23 @@
         </w:rPr>
         <w:t>_______</w:t>
       </w:r>
+      <w:proofErr w:type="spellStart"/>
       <w:r>
         <w:rPr>
           <w:sz w:val="28"/>
           <w:u w:val="single"/>
           <w:lang w:val="uk-UA"/>
         </w:rPr>
-        <w:t>Ризоль О.О.</w:t>
+        <w:t>Ризоль</w:t>
+      </w:r>
+      <w:proofErr w:type="spellEnd"/>
+      <w:r>
+        <w:rPr>
+          <w:sz w:val="28"/>
+          <w:u w:val="single"/>
+          <w:lang w:val="uk-UA"/>
+        </w:rPr>
+        <w:t xml:space="preserve"> О.О.</w:t>
       </w:r>
       <w:r>
         <w:rPr>
@@ -16141,7 +17665,23 @@
           <w:sz w:val="28"/>
           <w:lang w:val="uk-UA"/>
         </w:rPr>
-        <w:t xml:space="preserve">  (Байбуз О.Г.)</w:t>
+        <w:t xml:space="preserve">  (</w:t>
+      </w:r>
+      <w:proofErr w:type="spellStart"/>
+      <w:r>
+        <w:rPr>
+          <w:sz w:val="28"/>
+          <w:lang w:val="uk-UA"/>
+        </w:rPr>
+        <w:t>Байбуз</w:t>
+      </w:r>
+      <w:proofErr w:type="spellEnd"/>
+      <w:r>
+        <w:rPr>
+          <w:sz w:val="28"/>
+          <w:lang w:val="uk-UA"/>
+        </w:rPr>
+        <w:t xml:space="preserve"> О.Г.)</w:t>
       </w:r>
     </w:p>
     <w:p>
@@ -16321,7 +17861,7 @@
         <w:rStyle w:val="PageNumber"/>
         <w:noProof/>
       </w:rPr>
-      <w:t>3</w:t>
+      <w:t>13</w:t>
     </w:r>
     <w:r>
       <w:rPr>

</xml_diff>

<commit_message>
Add block for rendering data about Sub Modules to template.docx
</commit_message>
<xml_diff>
--- a/app/assets/templates/template.docx
+++ b/app/assets/templates/template.docx
@@ -4084,6 +4084,7 @@
     </w:p>
     <w:p>
       <w:pPr>
+        <w:spacing w:line="360" w:lineRule="auto"/>
         <w:rPr>
           <w:sz w:val="28"/>
           <w:lang w:val="uk-UA"/>
@@ -4131,36 +4132,99 @@
     </w:p>
     <w:p>
       <w:pPr>
-        <w:rPr>
-          <w:sz w:val="28"/>
-          <w:lang w:val="uk-UA"/>
-        </w:rPr>
-      </w:pPr>
-      <w:r>
-        <w:rPr>
-          <w:sz w:val="28"/>
-          <w:lang w:val="uk-UA"/>
-        </w:rPr>
-        <w:t>{/</w:t>
+        <w:spacing w:line="360" w:lineRule="auto"/>
+        <w:rPr>
+          <w:sz w:val="28"/>
+          <w:lang w:val="uk-UA"/>
+        </w:rPr>
+      </w:pPr>
+      <w:r>
+        <w:rPr>
+          <w:lang w:val="uk-UA"/>
+        </w:rPr>
+        <w:t>{#</w:t>
       </w:r>
       <w:proofErr w:type="spellStart"/>
       <w:r>
         <w:rPr>
-          <w:sz w:val="28"/>
-          <w:lang w:val="uk-UA"/>
-        </w:rPr>
-        <w:t>main_modules</w:t>
+          <w:lang w:val="uk-UA"/>
+        </w:rPr>
+        <w:t>sub_modules</w:t>
       </w:r>
       <w:proofErr w:type="spellEnd"/>
       <w:r>
         <w:rPr>
-          <w:sz w:val="28"/>
-          <w:lang w:val="uk-UA"/>
-        </w:rPr>
-        <w:t>}</w:t>
+          <w:lang w:val="uk-UA"/>
+        </w:rPr>
+        <w:t>}{</w:t>
+      </w:r>
+      <w:proofErr w:type="spellStart"/>
+      <w:r>
+        <w:rPr>
+          <w:lang w:val="uk-UA"/>
+        </w:rPr>
+        <w:t>na</w:t>
       </w:r>
       <w:bookmarkStart w:id="0" w:name="_GoBack"/>
       <w:bookmarkEnd w:id="0"/>
+      <w:r>
+        <w:rPr>
+          <w:lang w:val="uk-UA"/>
+        </w:rPr>
+        <w:t>me</w:t>
+      </w:r>
+      <w:proofErr w:type="spellEnd"/>
+      <w:r>
+        <w:rPr>
+          <w:lang w:val="uk-UA"/>
+        </w:rPr>
+        <w:t>}{/</w:t>
+      </w:r>
+      <w:proofErr w:type="spellStart"/>
+      <w:r>
+        <w:rPr>
+          <w:lang w:val="uk-UA"/>
+        </w:rPr>
+        <w:t>sub_modules</w:t>
+      </w:r>
+      <w:proofErr w:type="spellEnd"/>
+      <w:r>
+        <w:rPr>
+          <w:lang w:val="uk-UA"/>
+        </w:rPr>
+        <w:t>}</w:t>
+      </w:r>
+    </w:p>
+    <w:p>
+      <w:pPr>
+        <w:rPr>
+          <w:sz w:val="28"/>
+          <w:lang w:val="uk-UA"/>
+        </w:rPr>
+      </w:pPr>
+      <w:r>
+        <w:rPr>
+          <w:sz w:val="28"/>
+          <w:lang w:val="uk-UA"/>
+        </w:rPr>
+        <w:t>{/</w:t>
+      </w:r>
+      <w:proofErr w:type="spellStart"/>
+      <w:r>
+        <w:rPr>
+          <w:sz w:val="28"/>
+          <w:lang w:val="uk-UA"/>
+        </w:rPr>
+        <w:t>main_modules</w:t>
+      </w:r>
+      <w:proofErr w:type="spellEnd"/>
+      <w:r>
+        <w:rPr>
+          <w:sz w:val="28"/>
+          <w:lang w:val="uk-UA"/>
+        </w:rPr>
+        <w:t>}</w:t>
+      </w:r>
     </w:p>
     <w:p>
       <w:pPr>
@@ -4675,6 +4739,7 @@
           <w:sz w:val="28"/>
           <w:lang w:val="uk-UA"/>
         </w:rPr>
+        <w:lastRenderedPageBreak/>
         <w:t xml:space="preserve">Тема </w:t>
       </w:r>
       <w:r>
@@ -17861,7 +17926,7 @@
         <w:rStyle w:val="PageNumber"/>
         <w:noProof/>
       </w:rPr>
-      <w:t>13</w:t>
+      <w:t>14</w:t>
     </w:r>
     <w:r>
       <w:rPr>

</xml_diff>

<commit_message>
Update seeds.rb with new entities and template.docx
</commit_message>
<xml_diff>
--- a/app/assets/templates/template.docx
+++ b/app/assets/templates/template.docx
@@ -4134,7 +4134,6 @@
       <w:pPr>
         <w:spacing w:line="360" w:lineRule="auto"/>
         <w:rPr>
-          <w:sz w:val="28"/>
           <w:lang w:val="uk-UA"/>
         </w:rPr>
       </w:pPr>
@@ -4163,7 +4162,85 @@
         <w:rPr>
           <w:lang w:val="uk-UA"/>
         </w:rPr>
-        <w:t>na</w:t>
+        <w:t>name</w:t>
+      </w:r>
+      <w:proofErr w:type="spellEnd"/>
+      <w:r>
+        <w:rPr>
+          <w:lang w:val="uk-UA"/>
+        </w:rPr>
+        <w:t>}</w:t>
+      </w:r>
+    </w:p>
+    <w:p>
+      <w:pPr>
+        <w:spacing w:line="360" w:lineRule="auto"/>
+        <w:rPr>
+          <w:lang w:val="uk-UA"/>
+        </w:rPr>
+      </w:pPr>
+      <w:r>
+        <w:rPr>
+          <w:lang w:val="uk-UA"/>
+        </w:rPr>
+        <w:t>{#</w:t>
+      </w:r>
+      <w:proofErr w:type="spellStart"/>
+      <w:r>
+        <w:rPr>
+          <w:lang w:val="uk-UA"/>
+        </w:rPr>
+        <w:t>topics</w:t>
+      </w:r>
+      <w:proofErr w:type="spellEnd"/>
+      <w:r>
+        <w:rPr>
+          <w:lang w:val="uk-UA"/>
+        </w:rPr>
+        <w:t>}{</w:t>
+      </w:r>
+      <w:proofErr w:type="spellStart"/>
+      <w:r>
+        <w:rPr>
+          <w:lang w:val="uk-UA"/>
+        </w:rPr>
+        <w:t>name</w:t>
+      </w:r>
+      <w:proofErr w:type="spellEnd"/>
+      <w:r>
+        <w:rPr>
+          <w:lang w:val="uk-UA"/>
+        </w:rPr>
+        <w:t>}</w:t>
+      </w:r>
+    </w:p>
+    <w:p>
+      <w:pPr>
+        <w:spacing w:line="360" w:lineRule="auto"/>
+        <w:rPr>
+          <w:sz w:val="28"/>
+          <w:lang w:val="uk-UA"/>
+        </w:rPr>
+      </w:pPr>
+      <w:r>
+        <w:rPr>
+          <w:lang w:val="uk-UA"/>
+        </w:rPr>
+        <w:t>{/</w:t>
+      </w:r>
+      <w:proofErr w:type="spellStart"/>
+      <w:r>
+        <w:rPr>
+          <w:lang w:val="uk-UA"/>
+        </w:rPr>
+        <w:t>topics</w:t>
+      </w:r>
+      <w:proofErr w:type="spellEnd"/>
+      <w:r>
+        <w:rPr>
+          <w:lang w:val="uk-UA"/>
+        </w:rPr>
+        <w:t>}</w:t>
       </w:r>
       <w:bookmarkStart w:id="0" w:name="_GoBack"/>
       <w:bookmarkEnd w:id="0"/>
@@ -4171,37 +4248,22 @@
         <w:rPr>
           <w:lang w:val="uk-UA"/>
         </w:rPr>
-        <w:t>me</w:t>
+        <w:t>{/</w:t>
+      </w:r>
+      <w:proofErr w:type="spellStart"/>
+      <w:r>
+        <w:rPr>
+          <w:lang w:val="uk-UA"/>
+        </w:rPr>
+        <w:t>sub_modules</w:t>
       </w:r>
       <w:proofErr w:type="spellEnd"/>
       <w:r>
         <w:rPr>
           <w:lang w:val="uk-UA"/>
         </w:rPr>
-        <w:t>}{/</w:t>
-      </w:r>
-      <w:proofErr w:type="spellStart"/>
-      <w:r>
-        <w:rPr>
-          <w:lang w:val="uk-UA"/>
-        </w:rPr>
-        <w:t>sub_modules</w:t>
-      </w:r>
-      <w:proofErr w:type="spellEnd"/>
-      <w:r>
-        <w:rPr>
-          <w:lang w:val="uk-UA"/>
-        </w:rPr>
         <w:t>}</w:t>
       </w:r>
-    </w:p>
-    <w:p>
-      <w:pPr>
-        <w:rPr>
-          <w:sz w:val="28"/>
-          <w:lang w:val="uk-UA"/>
-        </w:rPr>
-      </w:pPr>
       <w:r>
         <w:rPr>
           <w:sz w:val="28"/>
@@ -4713,6 +4775,7 @@
           <w:sz w:val="28"/>
           <w:lang w:val="uk-UA"/>
         </w:rPr>
+        <w:lastRenderedPageBreak/>
         <w:t>Тема 8.</w:t>
       </w:r>
       <w:r>
@@ -4739,7 +4802,6 @@
           <w:sz w:val="28"/>
           <w:lang w:val="uk-UA"/>
         </w:rPr>
-        <w:lastRenderedPageBreak/>
         <w:t xml:space="preserve">Тема </w:t>
       </w:r>
       <w:r>

</xml_diff>

<commit_message>
Fix bug: inserted name of the discipline across all generated document.
</commit_message>
<xml_diff>
--- a/app/assets/templates/template.docx
+++ b/app/assets/templates/template.docx
@@ -17,7 +17,6 @@
           <w:lang w:val="uk-UA"/>
         </w:rPr>
       </w:pPr>
-      <w:proofErr w:type="spellStart"/>
       <w:r>
         <w:rPr>
           <w:b/>
@@ -37,7 +36,6 @@
         </w:rPr>
         <w:t>ий</w:t>
       </w:r>
-      <w:proofErr w:type="spellEnd"/>
       <w:r>
         <w:rPr>
           <w:b/>
@@ -45,80 +43,27 @@
           <w:sz w:val="32"/>
           <w:szCs w:val="32"/>
         </w:rPr>
-        <w:t xml:space="preserve"> </w:t>
-      </w:r>
-      <w:proofErr w:type="spellStart"/>
-      <w:r>
-        <w:rPr>
-          <w:b/>
-          <w:bCs/>
+        <w:t xml:space="preserve"> коледж</w:t>
+      </w:r>
+    </w:p>
+    <w:p>
+      <w:pPr>
+        <w:pStyle w:val="Default"/>
+        <w:jc w:val="center"/>
+        <w:rPr>
           <w:sz w:val="32"/>
           <w:szCs w:val="32"/>
         </w:rPr>
-        <w:t>коледж</w:t>
-      </w:r>
-      <w:proofErr w:type="spellEnd"/>
-    </w:p>
-    <w:p>
-      <w:pPr>
-        <w:pStyle w:val="Default"/>
-        <w:jc w:val="center"/>
-        <w:rPr>
+      </w:pPr>
+      <w:r>
+        <w:rPr>
+          <w:b/>
+          <w:bCs/>
           <w:sz w:val="32"/>
           <w:szCs w:val="32"/>
         </w:rPr>
-      </w:pPr>
-      <w:proofErr w:type="spellStart"/>
-      <w:r>
-        <w:rPr>
-          <w:b/>
-          <w:bCs/>
-          <w:sz w:val="32"/>
-          <w:szCs w:val="32"/>
-        </w:rPr>
-        <w:t>Дніпропетровського</w:t>
-      </w:r>
-      <w:proofErr w:type="spellEnd"/>
-      <w:r>
-        <w:rPr>
-          <w:b/>
-          <w:bCs/>
-          <w:sz w:val="32"/>
-          <w:szCs w:val="32"/>
-        </w:rPr>
-        <w:t xml:space="preserve"> </w:t>
-      </w:r>
-      <w:proofErr w:type="spellStart"/>
-      <w:r>
-        <w:rPr>
-          <w:b/>
-          <w:bCs/>
-          <w:sz w:val="32"/>
-          <w:szCs w:val="32"/>
-        </w:rPr>
-        <w:t>національного</w:t>
-      </w:r>
-      <w:proofErr w:type="spellEnd"/>
-      <w:r>
-        <w:rPr>
-          <w:b/>
-          <w:bCs/>
-          <w:sz w:val="32"/>
-          <w:szCs w:val="32"/>
-        </w:rPr>
-        <w:t xml:space="preserve"> </w:t>
-      </w:r>
-      <w:proofErr w:type="spellStart"/>
-      <w:r>
-        <w:rPr>
-          <w:b/>
-          <w:bCs/>
-          <w:sz w:val="32"/>
-          <w:szCs w:val="32"/>
-        </w:rPr>
-        <w:t>університету</w:t>
-      </w:r>
-      <w:proofErr w:type="spellEnd"/>
+        <w:t>Дніпропетровського національного університету</w:t>
+      </w:r>
     </w:p>
     <w:p>
       <w:pPr>
@@ -130,7 +75,6 @@
           <w:lang w:val="uk-UA"/>
         </w:rPr>
       </w:pPr>
-      <w:proofErr w:type="spellStart"/>
       <w:r>
         <w:rPr>
           <w:b/>
@@ -138,17 +82,7 @@
           <w:sz w:val="32"/>
           <w:szCs w:val="32"/>
         </w:rPr>
-        <w:t>імені</w:t>
-      </w:r>
-      <w:proofErr w:type="spellEnd"/>
-      <w:r>
-        <w:rPr>
-          <w:b/>
-          <w:bCs/>
-          <w:sz w:val="32"/>
-          <w:szCs w:val="32"/>
-        </w:rPr>
-        <w:t xml:space="preserve"> Олеся Гончара</w:t>
+        <w:t>імені Олеся Гончара</w:t>
       </w:r>
     </w:p>
     <w:p>
@@ -378,7 +312,6 @@
         </w:rPr>
         <w:t>{</w:t>
       </w:r>
-      <w:proofErr w:type="spellStart"/>
       <w:r>
         <w:rPr>
           <w:b/>
@@ -386,7 +319,6 @@
         </w:rPr>
         <w:t>discipline_code</w:t>
       </w:r>
-      <w:proofErr w:type="spellEnd"/>
       <w:r>
         <w:rPr>
           <w:b/>
@@ -405,7 +337,6 @@
         </w:rPr>
         <w:t>{</w:t>
       </w:r>
-      <w:proofErr w:type="spellStart"/>
       <w:r>
         <w:rPr>
           <w:b/>
@@ -414,7 +345,6 @@
         </w:rPr>
         <w:t>discipline_name</w:t>
       </w:r>
-      <w:proofErr w:type="spellEnd"/>
       <w:r>
         <w:rPr>
           <w:b/>
@@ -484,14 +414,19 @@
         </w:rPr>
         <w:t>{</w:t>
       </w:r>
-      <w:proofErr w:type="spellStart"/>
       <w:r>
         <w:rPr>
           <w:u w:val="single"/>
+          <w:lang w:val="uk-UA"/>
+        </w:rPr>
+        <w:t>formatted_</w:t>
+      </w:r>
+      <w:r>
+        <w:rPr>
+          <w:u w:val="single"/>
         </w:rPr>
         <w:t>field_of_study</w:t>
       </w:r>
-      <w:proofErr w:type="spellEnd"/>
       <w:r>
         <w:rPr>
           <w:u w:val="single"/>
@@ -534,14 +469,18 @@
         </w:rPr>
         <w:t>{</w:t>
       </w:r>
-      <w:proofErr w:type="spellStart"/>
       <w:r>
         <w:rPr>
           <w:u w:val="single"/>
         </w:rPr>
+        <w:t>formatted_</w:t>
+      </w:r>
+      <w:r>
+        <w:rPr>
+          <w:u w:val="single"/>
+        </w:rPr>
         <w:t>speciality_name</w:t>
       </w:r>
-      <w:proofErr w:type="spellEnd"/>
       <w:r>
         <w:rPr>
           <w:u w:val="single"/>
@@ -591,21 +530,19 @@
         </w:rPr>
         <w:t>{</w:t>
       </w:r>
-      <w:proofErr w:type="spellStart"/>
       <w:r>
         <w:rPr>
           <w:u w:val="single"/>
           <w:lang w:val="uk-UA"/>
         </w:rPr>
-        <w:t>specialization_name</w:t>
-      </w:r>
-      <w:proofErr w:type="spellEnd"/>
+        <w:t>formatted_</w:t>
+      </w:r>
       <w:r>
         <w:rPr>
           <w:u w:val="single"/>
           <w:lang w:val="uk-UA"/>
         </w:rPr>
-        <w:t>}</w:t>
+        <w:t>specialization_name}</w:t>
       </w:r>
     </w:p>
     <w:p>
@@ -650,15 +587,22 @@
         </w:rPr>
         <w:t>{</w:t>
       </w:r>
-      <w:proofErr w:type="spellStart"/>
       <w:r>
         <w:rPr>
           <w:u w:val="single"/>
           <w:lang w:val="uk-UA"/>
         </w:rPr>
+        <w:t>formatted_</w:t>
+      </w:r>
+      <w:bookmarkStart w:id="0" w:name="_GoBack"/>
+      <w:bookmarkEnd w:id="0"/>
+      <w:r>
+        <w:rPr>
+          <w:u w:val="single"/>
+          <w:lang w:val="uk-UA"/>
+        </w:rPr>
         <w:t>faculty_name</w:t>
       </w:r>
-      <w:proofErr w:type="spellEnd"/>
       <w:r>
         <w:rPr>
           <w:u w:val="single"/>
@@ -888,27 +832,7 @@
           <w:szCs w:val="28"/>
           <w:u w:val="single"/>
         </w:rPr>
-        <w:t>{</w:t>
-      </w:r>
-      <w:proofErr w:type="spellStart"/>
-      <w:r>
-        <w:rPr>
-          <w:b/>
-          <w:i/>
-          <w:szCs w:val="28"/>
-          <w:u w:val="single"/>
-        </w:rPr>
-        <w:t>discipline_name</w:t>
-      </w:r>
-      <w:proofErr w:type="spellEnd"/>
-      <w:r>
-        <w:rPr>
-          <w:b/>
-          <w:i/>
-          <w:szCs w:val="28"/>
-          <w:u w:val="single"/>
-        </w:rPr>
-        <w:t>}</w:t>
+        <w:t>{discipline_name}</w:t>
       </w:r>
       <w:r>
         <w:rPr>
@@ -968,14 +892,19 @@
         </w:rPr>
         <w:t>{</w:t>
       </w:r>
-      <w:proofErr w:type="spellStart"/>
       <w:r>
         <w:rPr>
           <w:u w:val="single"/>
+          <w:lang w:val="uk-UA"/>
+        </w:rPr>
+        <w:t>formatted_</w:t>
+      </w:r>
+      <w:r>
+        <w:rPr>
+          <w:u w:val="single"/>
         </w:rPr>
         <w:t>field_of_study</w:t>
       </w:r>
-      <w:proofErr w:type="spellEnd"/>
       <w:r>
         <w:rPr>
           <w:u w:val="single"/>
@@ -1088,49 +1017,7 @@
         <w:rPr>
           <w:lang w:val="uk-UA"/>
         </w:rPr>
-        <w:t>{#</w:t>
-      </w:r>
-      <w:proofErr w:type="spellStart"/>
-      <w:r>
-        <w:rPr>
-          <w:lang w:val="uk-UA"/>
-        </w:rPr>
-        <w:t>scientists</w:t>
-      </w:r>
-      <w:proofErr w:type="spellEnd"/>
-      <w:r>
-        <w:rPr>
-          <w:lang w:val="uk-UA"/>
-        </w:rPr>
-        <w:t>}{</w:t>
-      </w:r>
-      <w:proofErr w:type="spellStart"/>
-      <w:r>
-        <w:rPr>
-          <w:lang w:val="uk-UA"/>
-        </w:rPr>
-        <w:t>position</w:t>
-      </w:r>
-      <w:proofErr w:type="spellEnd"/>
-      <w:r>
-        <w:rPr>
-          <w:lang w:val="uk-UA"/>
-        </w:rPr>
-        <w:t>} {</w:t>
-      </w:r>
-      <w:proofErr w:type="spellStart"/>
-      <w:r>
-        <w:rPr>
-          <w:lang w:val="uk-UA"/>
-        </w:rPr>
-        <w:t>name</w:t>
-      </w:r>
-      <w:proofErr w:type="spellEnd"/>
-      <w:r>
-        <w:rPr>
-          <w:lang w:val="uk-UA"/>
-        </w:rPr>
-        <w:t>}</w:t>
+        <w:t>{#scientists}{position} {name}</w:t>
       </w:r>
     </w:p>
     <w:p>
@@ -1144,31 +1031,15 @@
         <w:rPr>
           <w:lang w:val="uk-UA"/>
         </w:rPr>
-        <w:t>{/</w:t>
-      </w:r>
-      <w:proofErr w:type="spellStart"/>
-      <w:r>
-        <w:rPr>
-          <w:lang w:val="uk-UA"/>
-        </w:rPr>
-        <w:t>scientists</w:t>
-      </w:r>
-      <w:proofErr w:type="spellEnd"/>
-      <w:r>
-        <w:rPr>
-          <w:lang w:val="uk-UA"/>
-        </w:rPr>
-        <w:t>}</w:t>
-      </w:r>
-    </w:p>
-    <w:p>
-      <w:pPr>
-        <w:rPr>
-          <w:lang w:val="uk-UA"/>
-        </w:rPr>
-      </w:pPr>
-      <w:bookmarkStart w:id="0" w:name="_GoBack"/>
-      <w:bookmarkEnd w:id="0"/>
+        <w:t>{/scientists}</w:t>
+      </w:r>
+    </w:p>
+    <w:p>
+      <w:pPr>
+        <w:rPr>
+          <w:lang w:val="uk-UA"/>
+        </w:rPr>
+      </w:pPr>
     </w:p>
     <w:p>
       <w:pPr>
@@ -1307,23 +1178,13 @@
         </w:rPr>
         <w:t xml:space="preserve">                                                                _______________________ (__</w:t>
       </w:r>
-      <w:proofErr w:type="spellStart"/>
       <w:r>
         <w:rPr>
           <w:b/>
           <w:i/>
           <w:lang w:val="uk-UA"/>
         </w:rPr>
-        <w:t>Байбуз</w:t>
-      </w:r>
-      <w:proofErr w:type="spellEnd"/>
-      <w:r>
-        <w:rPr>
-          <w:b/>
-          <w:i/>
-          <w:lang w:val="uk-UA"/>
-        </w:rPr>
-        <w:t xml:space="preserve"> О.Г.</w:t>
+        <w:t>Байбуз О.Г.</w:t>
       </w:r>
       <w:r>
         <w:rPr>
@@ -1393,106 +1254,78 @@
           <w:i/>
           <w:u w:val="single"/>
         </w:rPr>
-        <w:t xml:space="preserve">6.040301 - </w:t>
-      </w:r>
-      <w:proofErr w:type="spellStart"/>
+        <w:t>6.040301 - Прикладна математика</w:t>
+      </w:r>
+      <w:r>
+        <w:rPr>
+          <w:lang w:val="uk-UA"/>
+        </w:rPr>
+        <w:t xml:space="preserve"> </w:t>
+      </w:r>
+    </w:p>
+    <w:p>
+      <w:pPr>
+        <w:pStyle w:val="31"/>
+        <w:jc w:val="center"/>
+        <w:rPr>
+          <w:sz w:val="24"/>
+          <w:lang w:val="uk-UA"/>
+        </w:rPr>
+      </w:pPr>
+      <w:r>
+        <w:rPr>
+          <w:lang w:val="uk-UA"/>
+        </w:rPr>
+        <w:t>(шифр, назва)</w:t>
+      </w:r>
+    </w:p>
+    <w:p>
+      <w:pPr>
+        <w:rPr>
+          <w:lang w:val="uk-UA"/>
+        </w:rPr>
+      </w:pPr>
+      <w:r>
+        <w:rPr>
+          <w:lang w:val="uk-UA"/>
+        </w:rPr>
+        <w:t xml:space="preserve">Протокол </w:t>
+      </w:r>
+      <w:r>
+        <w:rPr>
+          <w:lang w:val="uk-UA"/>
+        </w:rPr>
+        <w:t>від.  “16” червня 2015 року № 14</w:t>
+      </w:r>
+    </w:p>
+    <w:p>
+      <w:pPr>
+        <w:rPr>
+          <w:lang w:val="uk-UA"/>
+        </w:rPr>
+      </w:pPr>
+    </w:p>
+    <w:p>
+      <w:pPr>
+        <w:jc w:val="right"/>
+        <w:rPr>
+          <w:sz w:val="16"/>
+          <w:lang w:val="uk-UA"/>
+        </w:rPr>
+      </w:pPr>
+      <w:r>
+        <w:rPr>
+          <w:lang w:val="uk-UA"/>
+        </w:rPr>
+        <w:t xml:space="preserve">         Голова     _______________ (_____</w:t>
+      </w:r>
       <w:r>
         <w:rPr>
           <w:b/>
           <w:i/>
-          <w:u w:val="single"/>
-        </w:rPr>
-        <w:t>Прикладна</w:t>
-      </w:r>
-      <w:proofErr w:type="spellEnd"/>
-      <w:r>
-        <w:rPr>
-          <w:b/>
-          <w:i/>
-          <w:u w:val="single"/>
-        </w:rPr>
-        <w:t xml:space="preserve"> математика</w:t>
-      </w:r>
-      <w:r>
-        <w:rPr>
-          <w:lang w:val="uk-UA"/>
-        </w:rPr>
-        <w:t xml:space="preserve"> </w:t>
-      </w:r>
-    </w:p>
-    <w:p>
-      <w:pPr>
-        <w:pStyle w:val="31"/>
-        <w:jc w:val="center"/>
-        <w:rPr>
-          <w:sz w:val="24"/>
-          <w:lang w:val="uk-UA"/>
-        </w:rPr>
-      </w:pPr>
-      <w:r>
-        <w:rPr>
-          <w:lang w:val="uk-UA"/>
-        </w:rPr>
-        <w:t>(шифр, назва)</w:t>
-      </w:r>
-    </w:p>
-    <w:p>
-      <w:pPr>
-        <w:rPr>
-          <w:lang w:val="uk-UA"/>
-        </w:rPr>
-      </w:pPr>
-      <w:r>
-        <w:rPr>
-          <w:lang w:val="uk-UA"/>
-        </w:rPr>
-        <w:t xml:space="preserve">Протокол </w:t>
-      </w:r>
-      <w:r>
-        <w:rPr>
-          <w:lang w:val="uk-UA"/>
-        </w:rPr>
-        <w:t>від.  “16” червня 2015 року № 14</w:t>
-      </w:r>
-    </w:p>
-    <w:p>
-      <w:pPr>
-        <w:rPr>
-          <w:lang w:val="uk-UA"/>
-        </w:rPr>
-      </w:pPr>
-    </w:p>
-    <w:p>
-      <w:pPr>
-        <w:jc w:val="right"/>
-        <w:rPr>
-          <w:sz w:val="16"/>
-          <w:lang w:val="uk-UA"/>
-        </w:rPr>
-      </w:pPr>
-      <w:r>
-        <w:rPr>
-          <w:lang w:val="uk-UA"/>
-        </w:rPr>
-        <w:t xml:space="preserve">         Голова     _______________ (_____</w:t>
-      </w:r>
-      <w:proofErr w:type="spellStart"/>
-      <w:r>
-        <w:rPr>
-          <w:b/>
-          <w:i/>
-          <w:lang w:val="uk-UA"/>
-        </w:rPr>
-        <w:t>Ламзюк</w:t>
-      </w:r>
-      <w:proofErr w:type="spellEnd"/>
-      <w:r>
-        <w:rPr>
-          <w:b/>
-          <w:i/>
-          <w:lang w:val="uk-UA"/>
-        </w:rPr>
-        <w:t xml:space="preserve"> В.Д</w:t>
+          <w:lang w:val="uk-UA"/>
+        </w:rPr>
+        <w:t>Ламзюк В.Д</w:t>
       </w:r>
       <w:r>
         <w:rPr>
@@ -1590,31 +1423,7 @@
           <w:u w:val="single"/>
           <w:lang w:eastAsia="uk-UA"/>
         </w:rPr>
-        <w:t xml:space="preserve"> </w:t>
-      </w:r>
-      <w:proofErr w:type="spellStart"/>
-      <w:r>
-        <w:rPr>
-          <w:bCs/>
-          <w:i/>
-          <w:color w:val="000000"/>
-          <w:szCs w:val="28"/>
-          <w:u w:val="single"/>
-          <w:lang w:eastAsia="uk-UA"/>
-        </w:rPr>
-        <w:t>Прикладної</w:t>
-      </w:r>
-      <w:proofErr w:type="spellEnd"/>
-      <w:r>
-        <w:rPr>
-          <w:bCs/>
-          <w:i/>
-          <w:color w:val="000000"/>
-          <w:szCs w:val="28"/>
-          <w:u w:val="single"/>
-          <w:lang w:eastAsia="uk-UA"/>
-        </w:rPr>
-        <w:t xml:space="preserve"> математики</w:t>
+        <w:t xml:space="preserve"> Прикладної математики</w:t>
       </w:r>
       <w:r>
         <w:rPr>
@@ -1673,23 +1482,13 @@
         </w:rPr>
         <w:t xml:space="preserve">         Голова     _______________ (___</w:t>
       </w:r>
-      <w:proofErr w:type="spellStart"/>
       <w:r>
         <w:rPr>
           <w:b/>
           <w:i/>
           <w:lang w:val="uk-UA"/>
         </w:rPr>
-        <w:t>Кісельова</w:t>
-      </w:r>
-      <w:proofErr w:type="spellEnd"/>
-      <w:r>
-        <w:rPr>
-          <w:b/>
-          <w:i/>
-          <w:lang w:val="uk-UA"/>
-        </w:rPr>
-        <w:t>__О.М.</w:t>
+        <w:t>Кісельова__О.М.</w:t>
       </w:r>
       <w:r>
         <w:rPr>
@@ -1809,49 +1608,8 @@
           <w:b/>
           <w:bCs/>
         </w:rPr>
-        <w:t xml:space="preserve">1. </w:t>
-      </w:r>
-      <w:proofErr w:type="spellStart"/>
-      <w:r>
-        <w:rPr>
-          <w:b/>
-          <w:bCs/>
-        </w:rPr>
-        <w:t>Опис</w:t>
-      </w:r>
-      <w:proofErr w:type="spellEnd"/>
-      <w:r>
-        <w:rPr>
-          <w:b/>
-          <w:bCs/>
-        </w:rPr>
-        <w:t xml:space="preserve"> </w:t>
-      </w:r>
-      <w:proofErr w:type="spellStart"/>
-      <w:r>
-        <w:rPr>
-          <w:b/>
-          <w:bCs/>
-        </w:rPr>
-        <w:t>навчальної</w:t>
-      </w:r>
-      <w:proofErr w:type="spellEnd"/>
-      <w:r>
-        <w:rPr>
-          <w:b/>
-          <w:bCs/>
-        </w:rPr>
-        <w:t xml:space="preserve"> </w:t>
-      </w:r>
-      <w:proofErr w:type="spellStart"/>
-      <w:r>
-        <w:rPr>
-          <w:b/>
-          <w:bCs/>
-        </w:rPr>
-        <w:t>дисципліни</w:t>
-      </w:r>
-      <w:proofErr w:type="spellEnd"/>
+        <w:t>1. Опис навчальної дисципліни</w:t>
+      </w:r>
     </w:p>
     <w:tbl>
       <w:tblPr>
@@ -2045,21 +1803,7 @@
               <w:rPr>
                 <w:lang w:val="uk-UA"/>
               </w:rPr>
-              <w:t>{</w:t>
-            </w:r>
-            <w:proofErr w:type="spellStart"/>
-            <w:r>
-              <w:rPr>
-                <w:lang w:val="uk-UA"/>
-              </w:rPr>
-              <w:t>credits_count</w:t>
-            </w:r>
-            <w:proofErr w:type="spellEnd"/>
-            <w:r>
-              <w:rPr>
-                <w:lang w:val="uk-UA"/>
-              </w:rPr>
-              <w:t>}</w:t>
+              <w:t>{credits_count}</w:t>
             </w:r>
           </w:p>
         </w:tc>
@@ -2214,23 +1958,7 @@
                 <w:u w:val="single"/>
                 <w:lang w:val="uk-UA"/>
               </w:rPr>
-              <w:t>{</w:t>
-            </w:r>
-            <w:proofErr w:type="spellStart"/>
-            <w:r>
-              <w:rPr>
-                <w:u w:val="single"/>
-                <w:lang w:val="uk-UA"/>
-              </w:rPr>
-              <w:t>field_of_study</w:t>
-            </w:r>
-            <w:proofErr w:type="spellEnd"/>
-            <w:r>
-              <w:rPr>
-                <w:u w:val="single"/>
-                <w:lang w:val="uk-UA"/>
-              </w:rPr>
-              <w:t>}</w:t>
+              <w:t>{field_of_study}</w:t>
             </w:r>
             <w:r>
               <w:rPr>
@@ -2447,21 +2175,7 @@
               <w:rPr>
                 <w:lang w:val="uk-UA"/>
               </w:rPr>
-              <w:t>{</w:t>
-            </w:r>
-            <w:proofErr w:type="spellStart"/>
-            <w:r>
-              <w:rPr>
-                <w:lang w:val="uk-UA"/>
-              </w:rPr>
-              <w:t>year_of_studying</w:t>
-            </w:r>
-            <w:proofErr w:type="spellEnd"/>
-            <w:r>
-              <w:rPr>
-                <w:lang w:val="uk-UA"/>
-              </w:rPr>
-              <w:t>}</w:t>
+              <w:t>{year_of_studying}</w:t>
             </w:r>
             <w:r>
               <w:rPr>
@@ -2636,21 +2350,7 @@
               <w:rPr>
                 <w:lang w:val="en-US"/>
               </w:rPr>
-              <w:t>{</w:t>
-            </w:r>
-            <w:proofErr w:type="spellStart"/>
-            <w:r>
-              <w:rPr>
-                <w:lang w:val="en-US"/>
-              </w:rPr>
-              <w:t>total_hours_count</w:t>
-            </w:r>
-            <w:proofErr w:type="spellEnd"/>
-            <w:r>
-              <w:rPr>
-                <w:lang w:val="en-US"/>
-              </w:rPr>
-              <w:t>}</w:t>
+              <w:t>{total_hours_count}</w:t>
             </w:r>
           </w:p>
         </w:tc>
@@ -2685,21 +2385,7 @@
               <w:rPr>
                 <w:lang w:val="uk-UA"/>
               </w:rPr>
-              <w:t>{</w:t>
-            </w:r>
-            <w:proofErr w:type="spellStart"/>
-            <w:r>
-              <w:rPr>
-                <w:lang w:val="uk-UA"/>
-              </w:rPr>
-              <w:t>semester_number</w:t>
-            </w:r>
-            <w:proofErr w:type="spellEnd"/>
-            <w:r>
-              <w:rPr>
-                <w:lang w:val="uk-UA"/>
-              </w:rPr>
-              <w:t>}</w:t>
+              <w:t>{semester_number}</w:t>
             </w:r>
           </w:p>
         </w:tc>
@@ -2920,14 +2606,7 @@
               <w:rPr>
                 <w:lang w:val="uk-UA"/>
               </w:rPr>
-              <w:t>{</w:t>
-            </w:r>
-            <w:proofErr w:type="spellStart"/>
-            <w:r>
-              <w:rPr>
-                <w:lang w:val="uk-UA"/>
-              </w:rPr>
-              <w:t>lectures_</w:t>
+              <w:t>{lectures_</w:t>
             </w:r>
             <w:r>
               <w:rPr>
@@ -2935,7 +2614,6 @@
               </w:rPr>
               <w:t>time</w:t>
             </w:r>
-            <w:proofErr w:type="spellEnd"/>
             <w:r>
               <w:rPr>
                 <w:lang w:val="uk-UA"/>
@@ -3204,14 +2882,7 @@
               <w:rPr>
                 <w:lang w:val="uk-UA"/>
               </w:rPr>
-              <w:t>{</w:t>
-            </w:r>
-            <w:proofErr w:type="spellStart"/>
-            <w:r>
-              <w:rPr>
-                <w:lang w:val="uk-UA"/>
-              </w:rPr>
-              <w:t>labs_</w:t>
+              <w:t>{labs_</w:t>
             </w:r>
             <w:r>
               <w:rPr>
@@ -3219,7 +2890,6 @@
               </w:rPr>
               <w:t>time</w:t>
             </w:r>
-            <w:proofErr w:type="spellEnd"/>
             <w:r>
               <w:rPr>
                 <w:lang w:val="uk-UA"/>
@@ -3359,21 +3029,7 @@
               <w:rPr>
                 <w:lang w:val="uk-UA"/>
               </w:rPr>
-              <w:t>{</w:t>
-            </w:r>
-            <w:proofErr w:type="spellStart"/>
-            <w:r>
-              <w:rPr>
-                <w:lang w:val="uk-UA"/>
-              </w:rPr>
-              <w:t>self_hours_count</w:t>
-            </w:r>
-            <w:proofErr w:type="spellEnd"/>
-            <w:r>
-              <w:rPr>
-                <w:lang w:val="uk-UA"/>
-              </w:rPr>
-              <w:t>}</w:t>
+              <w:t>{self_hours_count}</w:t>
             </w:r>
           </w:p>
         </w:tc>
@@ -3548,53 +3204,21 @@
                 <w:b/>
                 <w:lang w:val="uk-UA"/>
               </w:rPr>
-              <w:t>{</w:t>
-            </w:r>
-            <w:proofErr w:type="spellStart"/>
+              <w:t>{type_of_control}</w:t>
+            </w:r>
             <w:r>
               <w:rPr>
                 <w:b/>
                 <w:lang w:val="uk-UA"/>
               </w:rPr>
-              <w:t>type_of_control</w:t>
-            </w:r>
-            <w:proofErr w:type="spellEnd"/>
+              <w:t xml:space="preserve"> (</w:t>
+            </w:r>
             <w:r>
               <w:rPr>
                 <w:b/>
                 <w:lang w:val="uk-UA"/>
               </w:rPr>
-              <w:t>}</w:t>
-            </w:r>
-            <w:r>
-              <w:rPr>
-                <w:b/>
-                <w:lang w:val="uk-UA"/>
-              </w:rPr>
-              <w:t xml:space="preserve"> (</w:t>
-            </w:r>
-            <w:r>
-              <w:rPr>
-                <w:b/>
-                <w:lang w:val="uk-UA"/>
-              </w:rPr>
-              <w:t>{</w:t>
-            </w:r>
-            <w:proofErr w:type="spellStart"/>
-            <w:r>
-              <w:rPr>
-                <w:b/>
-                <w:lang w:val="uk-UA"/>
-              </w:rPr>
-              <w:t>semester_number</w:t>
-            </w:r>
-            <w:proofErr w:type="spellEnd"/>
-            <w:r>
-              <w:rPr>
-                <w:b/>
-                <w:lang w:val="uk-UA"/>
-              </w:rPr>
-              <w:t>}</w:t>
+              <w:t>{semester_number}</w:t>
             </w:r>
             <w:r>
               <w:rPr>
@@ -3702,7 +3326,7 @@
           <w:sz w:val="32"/>
           <w:lang w:val="uk-UA"/>
         </w:rPr>
-        <w:t>Комп'ютерні мережі</w:t>
+        <w:t>{discipline_name}</w:t>
       </w:r>
       <w:r>
         <w:rPr>
@@ -3932,89 +3556,11 @@
           <w:sz w:val="28"/>
         </w:rPr>
       </w:pPr>
-      <w:proofErr w:type="spellStart"/>
-      <w:r>
-        <w:rPr>
-          <w:sz w:val="28"/>
-        </w:rPr>
-        <w:t>виконувати</w:t>
-      </w:r>
-      <w:proofErr w:type="spellEnd"/>
-      <w:r>
-        <w:rPr>
-          <w:sz w:val="28"/>
-        </w:rPr>
-        <w:t xml:space="preserve"> </w:t>
-      </w:r>
-      <w:proofErr w:type="spellStart"/>
-      <w:r>
-        <w:rPr>
-          <w:sz w:val="28"/>
-        </w:rPr>
-        <w:t>проектування</w:t>
-      </w:r>
-      <w:proofErr w:type="spellEnd"/>
-      <w:r>
-        <w:rPr>
-          <w:sz w:val="28"/>
-        </w:rPr>
-        <w:t xml:space="preserve"> систем </w:t>
-      </w:r>
-      <w:proofErr w:type="spellStart"/>
-      <w:r>
-        <w:rPr>
-          <w:sz w:val="28"/>
-        </w:rPr>
-        <w:t>комп'ютерної</w:t>
-      </w:r>
-      <w:proofErr w:type="spellEnd"/>
-      <w:r>
-        <w:rPr>
-          <w:sz w:val="28"/>
-        </w:rPr>
-        <w:t xml:space="preserve"> </w:t>
-      </w:r>
-      <w:proofErr w:type="spellStart"/>
-      <w:r>
-        <w:rPr>
-          <w:sz w:val="28"/>
-        </w:rPr>
-        <w:t>мережі</w:t>
-      </w:r>
-      <w:proofErr w:type="spellEnd"/>
-      <w:r>
-        <w:rPr>
-          <w:sz w:val="28"/>
-        </w:rPr>
-        <w:t xml:space="preserve"> для </w:t>
-      </w:r>
-      <w:proofErr w:type="spellStart"/>
-      <w:r>
-        <w:rPr>
-          <w:sz w:val="28"/>
-        </w:rPr>
-        <w:t>інформаційного</w:t>
-      </w:r>
-      <w:proofErr w:type="spellEnd"/>
-      <w:r>
-        <w:rPr>
-          <w:sz w:val="28"/>
-        </w:rPr>
-        <w:t xml:space="preserve"> </w:t>
-      </w:r>
-      <w:proofErr w:type="spellStart"/>
-      <w:r>
-        <w:rPr>
-          <w:sz w:val="28"/>
-        </w:rPr>
-        <w:t>середовища</w:t>
-      </w:r>
-      <w:proofErr w:type="spellEnd"/>
-      <w:r>
-        <w:rPr>
-          <w:sz w:val="28"/>
-        </w:rPr>
-        <w:t>;</w:t>
+      <w:r>
+        <w:rPr>
+          <w:sz w:val="28"/>
+        </w:rPr>
+        <w:t>виконувати проектування систем комп'ютерної мережі для інформаційного середовища;</w:t>
       </w:r>
     </w:p>
     <w:p>
@@ -4028,70 +3574,14 @@
         <w:ind w:left="0" w:firstLine="0"/>
         <w:jc w:val="both"/>
       </w:pPr>
-      <w:proofErr w:type="spellStart"/>
       <w:r>
         <w:rPr>
           <w:spacing w:val="7"/>
           <w:sz w:val="28"/>
           <w:szCs w:val="28"/>
         </w:rPr>
-        <w:t>застосувати</w:t>
-      </w:r>
-      <w:proofErr w:type="spellEnd"/>
-      <w:r>
-        <w:rPr>
-          <w:spacing w:val="7"/>
-          <w:sz w:val="28"/>
-          <w:szCs w:val="28"/>
-        </w:rPr>
-        <w:t xml:space="preserve"> </w:t>
-      </w:r>
-      <w:proofErr w:type="spellStart"/>
-      <w:r>
-        <w:rPr>
-          <w:spacing w:val="7"/>
-          <w:sz w:val="28"/>
-          <w:szCs w:val="28"/>
-        </w:rPr>
-        <w:t>мережі</w:t>
-      </w:r>
-      <w:proofErr w:type="spellEnd"/>
-      <w:r>
-        <w:rPr>
-          <w:spacing w:val="7"/>
-          <w:sz w:val="28"/>
-          <w:szCs w:val="28"/>
-        </w:rPr>
-        <w:t xml:space="preserve"> у задачах з </w:t>
-      </w:r>
-      <w:proofErr w:type="spellStart"/>
-      <w:r>
-        <w:rPr>
-          <w:spacing w:val="7"/>
-          <w:sz w:val="28"/>
-          <w:szCs w:val="28"/>
-        </w:rPr>
-        <w:t>використанням</w:t>
-      </w:r>
-      <w:proofErr w:type="spellEnd"/>
-      <w:r>
-        <w:rPr>
-          <w:spacing w:val="7"/>
-          <w:sz w:val="28"/>
-          <w:szCs w:val="28"/>
-        </w:rPr>
-        <w:t xml:space="preserve"> баз </w:t>
-      </w:r>
-      <w:proofErr w:type="spellStart"/>
-      <w:r>
-        <w:rPr>
-          <w:spacing w:val="7"/>
-          <w:sz w:val="28"/>
-          <w:szCs w:val="28"/>
-        </w:rPr>
-        <w:t>даних</w:t>
-      </w:r>
-      <w:proofErr w:type="spellEnd"/>
+        <w:t>застосувати мережі у задачах з використанням баз даних</w:t>
+      </w:r>
     </w:p>
     <w:p>
       <w:pPr>
@@ -4156,19 +3646,27 @@
           <w:sz w:val="28"/>
           <w:lang w:val="uk-UA"/>
         </w:rPr>
-        <w:t>{#</w:t>
-      </w:r>
-      <w:proofErr w:type="spellStart"/>
-      <w:r>
-        <w:rPr>
-          <w:sz w:val="28"/>
-          <w:lang w:val="uk-UA"/>
-        </w:rPr>
-        <w:t>main_modules</w:t>
-      </w:r>
-      <w:proofErr w:type="spellEnd"/>
-      <w:r>
-        <w:rPr>
+        <w:t>{#main_modules}</w:t>
+      </w:r>
+      <w:r>
+        <w:rPr>
+          <w:b/>
+          <w:sz w:val="28"/>
+          <w:lang w:val="uk-UA"/>
+        </w:rPr>
+        <w:t>{</w:t>
+      </w:r>
+      <w:r>
+        <w:rPr>
+          <w:b/>
+          <w:sz w:val="28"/>
+          <w:lang w:val="uk-UA"/>
+        </w:rPr>
+        <w:t>name_prefix</w:t>
+      </w:r>
+      <w:r>
+        <w:rPr>
+          <w:b/>
           <w:sz w:val="28"/>
           <w:lang w:val="uk-UA"/>
         </w:rPr>
@@ -4176,52 +3674,10 @@
       </w:r>
       <w:r>
         <w:rPr>
-          <w:b/>
-          <w:sz w:val="28"/>
-          <w:lang w:val="uk-UA"/>
-        </w:rPr>
-        <w:t>{</w:t>
-      </w:r>
-      <w:proofErr w:type="spellStart"/>
-      <w:r>
-        <w:rPr>
-          <w:b/>
-          <w:sz w:val="28"/>
-          <w:lang w:val="uk-UA"/>
-        </w:rPr>
-        <w:t>name_prefix</w:t>
-      </w:r>
-      <w:proofErr w:type="spellEnd"/>
-      <w:r>
-        <w:rPr>
-          <w:b/>
-          <w:sz w:val="28"/>
-          <w:lang w:val="uk-UA"/>
-        </w:rPr>
-        <w:t>}</w:t>
-      </w:r>
-      <w:r>
-        <w:rPr>
-          <w:sz w:val="28"/>
-          <w:lang w:val="uk-UA"/>
-        </w:rPr>
-        <w:t>{</w:t>
-      </w:r>
-      <w:proofErr w:type="spellStart"/>
-      <w:r>
-        <w:rPr>
-          <w:sz w:val="28"/>
-          <w:lang w:val="uk-UA"/>
-        </w:rPr>
-        <w:t>name</w:t>
-      </w:r>
-      <w:proofErr w:type="spellEnd"/>
-      <w:r>
-        <w:rPr>
-          <w:sz w:val="28"/>
-          <w:lang w:val="uk-UA"/>
-        </w:rPr>
-        <w:t>}</w:t>
+          <w:sz w:val="28"/>
+          <w:lang w:val="uk-UA"/>
+        </w:rPr>
+        <w:t>{name}</w:t>
       </w:r>
     </w:p>
     <w:p>
@@ -4239,25 +3695,7 @@
           <w:szCs w:val="26"/>
           <w:lang w:val="uk-UA"/>
         </w:rPr>
-        <w:t>{#</w:t>
-      </w:r>
-      <w:proofErr w:type="spellStart"/>
-      <w:r>
-        <w:rPr>
-          <w:sz w:val="26"/>
-          <w:szCs w:val="26"/>
-          <w:lang w:val="uk-UA"/>
-        </w:rPr>
-        <w:t>sub_modules</w:t>
-      </w:r>
-      <w:proofErr w:type="spellEnd"/>
-      <w:r>
-        <w:rPr>
-          <w:sz w:val="26"/>
-          <w:szCs w:val="26"/>
-          <w:lang w:val="uk-UA"/>
-        </w:rPr>
-        <w:t>}</w:t>
+        <w:t>{#sub_modules}</w:t>
       </w:r>
       <w:r>
         <w:rPr>
@@ -4266,27 +3704,57 @@
           <w:szCs w:val="26"/>
           <w:lang w:val="uk-UA"/>
         </w:rPr>
-        <w:t>{</w:t>
-      </w:r>
-      <w:proofErr w:type="spellStart"/>
-      <w:r>
-        <w:rPr>
-          <w:b/>
+        <w:t>{name_prefix}</w:t>
+      </w:r>
+      <w:r>
+        <w:rPr>
           <w:sz w:val="26"/>
           <w:szCs w:val="26"/>
           <w:lang w:val="uk-UA"/>
         </w:rPr>
-        <w:t>name_prefix</w:t>
-      </w:r>
-      <w:proofErr w:type="spellEnd"/>
-      <w:r>
-        <w:rPr>
-          <w:b/>
+        <w:t>{name}</w:t>
+      </w:r>
+    </w:p>
+    <w:p>
+      <w:pPr>
+        <w:spacing w:line="360" w:lineRule="auto"/>
+        <w:rPr>
+          <w:lang w:val="uk-UA"/>
+        </w:rPr>
+      </w:pPr>
+      <w:r>
+        <w:rPr>
+          <w:lang w:val="uk-UA"/>
+        </w:rPr>
+        <w:t>{#topics}</w:t>
+      </w:r>
+      <w:r>
+        <w:rPr>
+          <w:lang w:val="uk-UA"/>
+        </w:rPr>
+        <w:t>{name_prefix}</w:t>
+      </w:r>
+      <w:r>
+        <w:rPr>
+          <w:lang w:val="uk-UA"/>
+        </w:rPr>
+        <w:t>{name}</w:t>
+      </w:r>
+    </w:p>
+    <w:p>
+      <w:pPr>
+        <w:spacing w:line="360" w:lineRule="auto"/>
+        <w:rPr>
           <w:sz w:val="26"/>
           <w:szCs w:val="26"/>
           <w:lang w:val="uk-UA"/>
         </w:rPr>
-        <w:t>}</w:t>
+      </w:pPr>
+      <w:r>
+        <w:rPr>
+          <w:lang w:val="uk-UA"/>
+        </w:rPr>
+        <w:t>{/topics}</w:t>
       </w:r>
       <w:r>
         <w:rPr>
@@ -4294,181 +3762,23 @@
           <w:szCs w:val="26"/>
           <w:lang w:val="uk-UA"/>
         </w:rPr>
-        <w:t>{</w:t>
-      </w:r>
-      <w:proofErr w:type="spellStart"/>
-      <w:r>
-        <w:rPr>
-          <w:sz w:val="26"/>
-          <w:szCs w:val="26"/>
-          <w:lang w:val="uk-UA"/>
-        </w:rPr>
-        <w:t>name</w:t>
-      </w:r>
-      <w:proofErr w:type="spellEnd"/>
-      <w:r>
-        <w:rPr>
-          <w:sz w:val="26"/>
-          <w:szCs w:val="26"/>
-          <w:lang w:val="uk-UA"/>
-        </w:rPr>
-        <w:t>}</w:t>
+        <w:t>{/sub_modules}</w:t>
       </w:r>
     </w:p>
     <w:p>
       <w:pPr>
         <w:spacing w:line="360" w:lineRule="auto"/>
         <w:rPr>
-          <w:lang w:val="uk-UA"/>
-        </w:rPr>
-      </w:pPr>
-      <w:r>
-        <w:rPr>
-          <w:lang w:val="uk-UA"/>
-        </w:rPr>
-        <w:t>{#</w:t>
-      </w:r>
-      <w:proofErr w:type="spellStart"/>
-      <w:r>
-        <w:rPr>
-          <w:lang w:val="uk-UA"/>
-        </w:rPr>
-        <w:t>topics</w:t>
-      </w:r>
-      <w:proofErr w:type="spellEnd"/>
-      <w:r>
-        <w:rPr>
-          <w:lang w:val="uk-UA"/>
-        </w:rPr>
-        <w:t>}</w:t>
-      </w:r>
-      <w:r>
-        <w:rPr>
-          <w:lang w:val="uk-UA"/>
-        </w:rPr>
-        <w:t>{</w:t>
-      </w:r>
-      <w:proofErr w:type="spellStart"/>
-      <w:r>
-        <w:rPr>
-          <w:lang w:val="uk-UA"/>
-        </w:rPr>
-        <w:t>name_prefix</w:t>
-      </w:r>
-      <w:proofErr w:type="spellEnd"/>
-      <w:r>
-        <w:rPr>
-          <w:lang w:val="uk-UA"/>
-        </w:rPr>
-        <w:t>}</w:t>
-      </w:r>
-      <w:r>
-        <w:rPr>
-          <w:lang w:val="uk-UA"/>
-        </w:rPr>
-        <w:t>{</w:t>
-      </w:r>
-      <w:proofErr w:type="spellStart"/>
-      <w:r>
-        <w:rPr>
-          <w:lang w:val="uk-UA"/>
-        </w:rPr>
-        <w:t>name</w:t>
-      </w:r>
-      <w:proofErr w:type="spellEnd"/>
-      <w:r>
-        <w:rPr>
-          <w:lang w:val="uk-UA"/>
-        </w:rPr>
-        <w:t>}</w:t>
-      </w:r>
-    </w:p>
-    <w:p>
-      <w:pPr>
-        <w:spacing w:line="360" w:lineRule="auto"/>
-        <w:rPr>
-          <w:sz w:val="26"/>
-          <w:szCs w:val="26"/>
-          <w:lang w:val="uk-UA"/>
-        </w:rPr>
-      </w:pPr>
-      <w:r>
-        <w:rPr>
-          <w:lang w:val="uk-UA"/>
-        </w:rPr>
-        <w:t>{/</w:t>
-      </w:r>
-      <w:proofErr w:type="spellStart"/>
-      <w:r>
-        <w:rPr>
-          <w:lang w:val="uk-UA"/>
-        </w:rPr>
-        <w:t>topics</w:t>
-      </w:r>
-      <w:proofErr w:type="spellEnd"/>
-      <w:r>
-        <w:rPr>
-          <w:lang w:val="uk-UA"/>
-        </w:rPr>
-        <w:t>}</w:t>
-      </w:r>
-      <w:r>
-        <w:rPr>
-          <w:sz w:val="26"/>
-          <w:szCs w:val="26"/>
-          <w:lang w:val="uk-UA"/>
-        </w:rPr>
-        <w:t>{/</w:t>
-      </w:r>
-      <w:proofErr w:type="spellStart"/>
-      <w:r>
-        <w:rPr>
-          <w:sz w:val="26"/>
-          <w:szCs w:val="26"/>
-          <w:lang w:val="uk-UA"/>
-        </w:rPr>
-        <w:t>sub_modules</w:t>
-      </w:r>
-      <w:proofErr w:type="spellEnd"/>
-      <w:r>
-        <w:rPr>
-          <w:sz w:val="26"/>
-          <w:szCs w:val="26"/>
-          <w:lang w:val="uk-UA"/>
-        </w:rPr>
-        <w:t>}</w:t>
-      </w:r>
-    </w:p>
-    <w:p>
-      <w:pPr>
-        <w:spacing w:line="360" w:lineRule="auto"/>
-        <w:rPr>
-          <w:sz w:val="28"/>
-          <w:lang w:val="uk-UA"/>
-        </w:rPr>
-      </w:pPr>
-      <w:r>
-        <w:rPr>
-          <w:sz w:val="28"/>
-          <w:lang w:val="uk-UA"/>
-        </w:rPr>
-        <w:t>{/</w:t>
-      </w:r>
-      <w:proofErr w:type="spellStart"/>
-      <w:r>
-        <w:rPr>
-          <w:sz w:val="28"/>
-          <w:lang w:val="uk-UA"/>
-        </w:rPr>
-        <w:t>main_modules</w:t>
-      </w:r>
-      <w:proofErr w:type="spellEnd"/>
-      <w:r>
-        <w:rPr>
-          <w:sz w:val="28"/>
-          <w:lang w:val="uk-UA"/>
-        </w:rPr>
-        <w:t>}</w:t>
+          <w:sz w:val="28"/>
+          <w:lang w:val="uk-UA"/>
+        </w:rPr>
+      </w:pPr>
+      <w:r>
+        <w:rPr>
+          <w:sz w:val="28"/>
+          <w:lang w:val="uk-UA"/>
+        </w:rPr>
+        <w:t>{/main_modules}</w:t>
       </w:r>
     </w:p>
     <w:p>
@@ -4832,14 +4142,12 @@
                 <w:lang w:val="uk-UA"/>
               </w:rPr>
             </w:pPr>
-            <w:proofErr w:type="spellStart"/>
             <w:r>
               <w:rPr>
                 <w:lang w:val="uk-UA"/>
               </w:rPr>
               <w:t>лаб</w:t>
             </w:r>
-            <w:proofErr w:type="spellEnd"/>
           </w:p>
         </w:tc>
         <w:tc>
@@ -4853,14 +4161,12 @@
                 <w:lang w:val="uk-UA"/>
               </w:rPr>
             </w:pPr>
-            <w:proofErr w:type="spellStart"/>
             <w:r>
               <w:rPr>
                 <w:lang w:val="uk-UA"/>
               </w:rPr>
               <w:t>інд</w:t>
             </w:r>
-            <w:proofErr w:type="spellEnd"/>
           </w:p>
         </w:tc>
         <w:tc>
@@ -4874,19 +4180,11 @@
                 <w:lang w:val="uk-UA"/>
               </w:rPr>
             </w:pPr>
-            <w:proofErr w:type="spellStart"/>
-            <w:r>
-              <w:rPr>
-                <w:lang w:val="uk-UA"/>
-              </w:rPr>
-              <w:t>с.р</w:t>
-            </w:r>
-            <w:proofErr w:type="spellEnd"/>
-            <w:r>
-              <w:rPr>
-                <w:lang w:val="uk-UA"/>
-              </w:rPr>
-              <w:t>.</w:t>
+            <w:r>
+              <w:rPr>
+                <w:lang w:val="uk-UA"/>
+              </w:rPr>
+              <w:t>с.р.</w:t>
             </w:r>
           </w:p>
         </w:tc>
@@ -4954,14 +4252,12 @@
                 <w:lang w:val="uk-UA"/>
               </w:rPr>
             </w:pPr>
-            <w:proofErr w:type="spellStart"/>
             <w:r>
               <w:rPr>
                 <w:lang w:val="uk-UA"/>
               </w:rPr>
               <w:t>лаб</w:t>
             </w:r>
-            <w:proofErr w:type="spellEnd"/>
           </w:p>
         </w:tc>
         <w:tc>
@@ -4976,14 +4272,12 @@
                 <w:lang w:val="uk-UA"/>
               </w:rPr>
             </w:pPr>
-            <w:proofErr w:type="spellStart"/>
             <w:r>
               <w:rPr>
                 <w:lang w:val="uk-UA"/>
               </w:rPr>
               <w:t>інд</w:t>
             </w:r>
-            <w:proofErr w:type="spellEnd"/>
           </w:p>
         </w:tc>
         <w:tc>
@@ -4997,19 +4291,11 @@
                 <w:lang w:val="uk-UA"/>
               </w:rPr>
             </w:pPr>
-            <w:proofErr w:type="spellStart"/>
-            <w:r>
-              <w:rPr>
-                <w:lang w:val="uk-UA"/>
-              </w:rPr>
-              <w:t>с.р</w:t>
-            </w:r>
-            <w:proofErr w:type="spellEnd"/>
-            <w:r>
-              <w:rPr>
-                <w:lang w:val="uk-UA"/>
-              </w:rPr>
-              <w:t>.</w:t>
+            <w:r>
+              <w:rPr>
+                <w:lang w:val="uk-UA"/>
+              </w:rPr>
+              <w:t>с.р.</w:t>
             </w:r>
           </w:p>
         </w:tc>
@@ -5317,23 +4603,7 @@
                 <w:bCs/>
                 <w:lang w:val="uk-UA"/>
               </w:rPr>
-              <w:t>{#</w:t>
-            </w:r>
-            <w:proofErr w:type="spellStart"/>
-            <w:r>
-              <w:rPr>
-                <w:bCs/>
-                <w:lang w:val="uk-UA"/>
-              </w:rPr>
-              <w:t>main_modules</w:t>
-            </w:r>
-            <w:proofErr w:type="spellEnd"/>
-            <w:r>
-              <w:rPr>
-                <w:bCs/>
-                <w:lang w:val="uk-UA"/>
-              </w:rPr>
-              <w:t>}</w:t>
+              <w:t>{#main_modules}</w:t>
             </w:r>
             <w:r>
               <w:rPr>
@@ -5341,18 +4611,8 @@
                 <w:bCs/>
                 <w:lang w:val="uk-UA"/>
               </w:rPr>
-              <w:t>{</w:t>
-            </w:r>
-            <w:proofErr w:type="spellStart"/>
-            <w:r>
-              <w:rPr>
-                <w:b/>
-                <w:bCs/>
-                <w:lang w:val="uk-UA"/>
-              </w:rPr>
-              <w:t>name</w:t>
-            </w:r>
-            <w:proofErr w:type="spellEnd"/>
+              <w:t>{name</w:t>
+            </w:r>
             <w:r>
               <w:rPr>
                 <w:b/>
@@ -5382,23 +4642,7 @@
                 <w:bCs/>
                 <w:lang w:val="uk-UA"/>
               </w:rPr>
-              <w:t>{</w:t>
-            </w:r>
-            <w:proofErr w:type="spellStart"/>
-            <w:r>
-              <w:rPr>
-                <w:bCs/>
-                <w:lang w:val="uk-UA"/>
-              </w:rPr>
-              <w:t>name</w:t>
-            </w:r>
-            <w:proofErr w:type="spellEnd"/>
-            <w:r>
-              <w:rPr>
-                <w:bCs/>
-                <w:lang w:val="uk-UA"/>
-              </w:rPr>
-              <w:t>}</w:t>
+              <w:t>{name}</w:t>
             </w:r>
           </w:p>
         </w:tc>
@@ -5426,7 +4670,6 @@
               </w:rPr>
               <w:t>{#</w:t>
             </w:r>
-            <w:proofErr w:type="spellStart"/>
             <w:r>
               <w:rPr>
                 <w:bCs/>
@@ -5439,15 +4682,7 @@
                 <w:bCs/>
                 <w:lang w:val="uk-UA"/>
               </w:rPr>
-              <w:t>_modules</w:t>
-            </w:r>
-            <w:proofErr w:type="spellEnd"/>
-            <w:r>
-              <w:rPr>
-                <w:bCs/>
-                <w:lang w:val="uk-UA"/>
-              </w:rPr>
-              <w:t>}</w:t>
+              <w:t>_modules}</w:t>
             </w:r>
             <w:r>
               <w:rPr>
@@ -5455,25 +4690,7 @@
                 <w:bCs/>
                 <w:lang w:val="uk-UA"/>
               </w:rPr>
-              <w:t>{</w:t>
-            </w:r>
-            <w:proofErr w:type="spellStart"/>
-            <w:r>
-              <w:rPr>
-                <w:b/>
-                <w:bCs/>
-                <w:lang w:val="uk-UA"/>
-              </w:rPr>
-              <w:t>name</w:t>
-            </w:r>
-            <w:proofErr w:type="spellEnd"/>
-            <w:r>
-              <w:rPr>
-                <w:b/>
-                <w:bCs/>
-                <w:lang w:val="uk-UA"/>
-              </w:rPr>
-              <w:t>_</w:t>
+              <w:t>{name_</w:t>
             </w:r>
             <w:r>
               <w:rPr>
@@ -5496,23 +4713,7 @@
                 <w:bCs/>
                 <w:lang w:val="uk-UA"/>
               </w:rPr>
-              <w:t>{</w:t>
-            </w:r>
-            <w:proofErr w:type="spellStart"/>
-            <w:r>
-              <w:rPr>
-                <w:bCs/>
-                <w:lang w:val="uk-UA"/>
-              </w:rPr>
-              <w:t>name</w:t>
-            </w:r>
-            <w:proofErr w:type="spellEnd"/>
-            <w:r>
-              <w:rPr>
-                <w:bCs/>
-                <w:lang w:val="uk-UA"/>
-              </w:rPr>
-              <w:t>}</w:t>
+              <w:t>{name}</w:t>
             </w:r>
           </w:p>
         </w:tc>
@@ -5534,46 +4735,14 @@
                 <w:bCs/>
                 <w:lang w:val="uk-UA"/>
               </w:rPr>
-              <w:t>{#</w:t>
-            </w:r>
-            <w:proofErr w:type="spellStart"/>
+              <w:t>{#topics}</w:t>
+            </w:r>
             <w:r>
               <w:rPr>
                 <w:bCs/>
                 <w:lang w:val="uk-UA"/>
               </w:rPr>
-              <w:t>topics</w:t>
-            </w:r>
-            <w:proofErr w:type="spellEnd"/>
-            <w:r>
-              <w:rPr>
-                <w:bCs/>
-                <w:lang w:val="uk-UA"/>
-              </w:rPr>
-              <w:t>}</w:t>
-            </w:r>
-            <w:r>
-              <w:rPr>
-                <w:bCs/>
-                <w:lang w:val="uk-UA"/>
-              </w:rPr>
-              <w:t>{</w:t>
-            </w:r>
-            <w:proofErr w:type="spellStart"/>
-            <w:r>
-              <w:rPr>
-                <w:bCs/>
-                <w:lang w:val="uk-UA"/>
-              </w:rPr>
-              <w:t>name_prefix</w:t>
-            </w:r>
-            <w:proofErr w:type="spellEnd"/>
-            <w:r>
-              <w:rPr>
-                <w:bCs/>
-                <w:lang w:val="uk-UA"/>
-              </w:rPr>
-              <w:t>}</w:t>
+              <w:t>{name_prefix}</w:t>
             </w:r>
           </w:p>
         </w:tc>
@@ -5607,21 +4776,7 @@
               <w:rPr>
                 <w:sz w:val="24"/>
               </w:rPr>
-              <w:t>{</w:t>
-            </w:r>
-            <w:proofErr w:type="spellStart"/>
-            <w:r>
-              <w:rPr>
-                <w:sz w:val="24"/>
-              </w:rPr>
-              <w:t>lectures_time</w:t>
-            </w:r>
-            <w:proofErr w:type="spellEnd"/>
-            <w:r>
-              <w:rPr>
-                <w:sz w:val="24"/>
-              </w:rPr>
-              <w:t>}</w:t>
+              <w:t>{lectures_time}</w:t>
             </w:r>
           </w:p>
         </w:tc>
@@ -5655,23 +4810,7 @@
                 <w:sz w:val="24"/>
                 <w:lang w:val="ru-RU"/>
               </w:rPr>
-              <w:t>{</w:t>
-            </w:r>
-            <w:proofErr w:type="spellStart"/>
-            <w:r>
-              <w:rPr>
-                <w:sz w:val="24"/>
-                <w:lang w:val="ru-RU"/>
-              </w:rPr>
-              <w:t>labs_time</w:t>
-            </w:r>
-            <w:proofErr w:type="spellEnd"/>
-            <w:r>
-              <w:rPr>
-                <w:sz w:val="24"/>
-                <w:lang w:val="ru-RU"/>
-              </w:rPr>
-              <w:t>}</w:t>
+              <w:t>{labs_time}</w:t>
             </w:r>
           </w:p>
         </w:tc>
@@ -5820,21 +4959,7 @@
               <w:rPr>
                 <w:lang w:val="uk-UA"/>
               </w:rPr>
-              <w:t>{/</w:t>
-            </w:r>
-            <w:proofErr w:type="spellStart"/>
-            <w:r>
-              <w:rPr>
-                <w:lang w:val="uk-UA"/>
-              </w:rPr>
-              <w:t>topics</w:t>
-            </w:r>
-            <w:proofErr w:type="spellEnd"/>
-            <w:r>
-              <w:rPr>
-                <w:lang w:val="uk-UA"/>
-              </w:rPr>
-              <w:t>}</w:t>
+              <w:t>{/topics}</w:t>
             </w:r>
           </w:p>
         </w:tc>
@@ -5859,7 +4984,6 @@
               </w:rPr>
               <w:t>{</w:t>
             </w:r>
-            <w:proofErr w:type="spellStart"/>
             <w:r>
               <w:rPr>
                 <w:bCs/>
@@ -5867,7 +4991,6 @@
               </w:rPr>
               <w:t>table_label</w:t>
             </w:r>
-            <w:proofErr w:type="spellEnd"/>
             <w:r>
               <w:rPr>
                 <w:bCs/>
@@ -5907,21 +5030,7 @@
               <w:rPr>
                 <w:lang w:val="uk-UA"/>
               </w:rPr>
-              <w:t>{</w:t>
-            </w:r>
-            <w:proofErr w:type="spellStart"/>
-            <w:r>
-              <w:rPr>
-                <w:lang w:val="uk-UA"/>
-              </w:rPr>
-              <w:t>lectures_time</w:t>
-            </w:r>
-            <w:proofErr w:type="spellEnd"/>
-            <w:r>
-              <w:rPr>
-                <w:lang w:val="uk-UA"/>
-              </w:rPr>
-              <w:t>}</w:t>
+              <w:t>{lectures_time}</w:t>
             </w:r>
           </w:p>
         </w:tc>
@@ -5953,21 +5062,7 @@
               <w:rPr>
                 <w:lang w:val="en-US"/>
               </w:rPr>
-              <w:t>{</w:t>
-            </w:r>
-            <w:proofErr w:type="spellStart"/>
-            <w:r>
-              <w:rPr>
-                <w:lang w:val="en-US"/>
-              </w:rPr>
-              <w:t>labs_time</w:t>
-            </w:r>
-            <w:proofErr w:type="spellEnd"/>
-            <w:r>
-              <w:rPr>
-                <w:lang w:val="en-US"/>
-              </w:rPr>
-              <w:t>}</w:t>
+              <w:t>{labs_time}</w:t>
             </w:r>
           </w:p>
         </w:tc>
@@ -6124,21 +5219,7 @@
               <w:rPr>
                 <w:lang w:val="uk-UA"/>
               </w:rPr>
-              <w:t>{/</w:t>
-            </w:r>
-            <w:proofErr w:type="spellStart"/>
-            <w:r>
-              <w:rPr>
-                <w:lang w:val="uk-UA"/>
-              </w:rPr>
-              <w:t>sub_modules</w:t>
-            </w:r>
-            <w:proofErr w:type="spellEnd"/>
-            <w:r>
-              <w:rPr>
-                <w:lang w:val="uk-UA"/>
-              </w:rPr>
-              <w:t>}</w:t>
+              <w:t>{/sub_modules}</w:t>
             </w:r>
           </w:p>
           <w:p>
@@ -6153,23 +5234,7 @@
                 <w:bCs/>
                 <w:lang w:val="uk-UA"/>
               </w:rPr>
-              <w:t>{/</w:t>
-            </w:r>
-            <w:proofErr w:type="spellStart"/>
-            <w:r>
-              <w:rPr>
-                <w:bCs/>
-                <w:lang w:val="uk-UA"/>
-              </w:rPr>
-              <w:t>main_modules</w:t>
-            </w:r>
-            <w:proofErr w:type="spellEnd"/>
-            <w:r>
-              <w:rPr>
-                <w:bCs/>
-                <w:lang w:val="uk-UA"/>
-              </w:rPr>
-              <w:t>}</w:t>
+              <w:t>{/main_modules}</w:t>
             </w:r>
           </w:p>
         </w:tc>
@@ -6188,19 +5253,11 @@
                 <w:lang w:val="uk-UA"/>
               </w:rPr>
             </w:pPr>
-            <w:proofErr w:type="spellStart"/>
             <w:r>
               <w:rPr>
                 <w:b/>
               </w:rPr>
-              <w:t>Усього</w:t>
-            </w:r>
-            <w:proofErr w:type="spellEnd"/>
-            <w:r>
-              <w:rPr>
-                <w:b/>
-              </w:rPr>
-              <w:t xml:space="preserve"> годин</w:t>
+              <w:t>Усього годин</w:t>
             </w:r>
           </w:p>
         </w:tc>
@@ -6222,112 +5279,64 @@
                 <w:b/>
                 <w:lang w:val="en-US"/>
               </w:rPr>
-              <w:t>{</w:t>
-            </w:r>
-            <w:proofErr w:type="spellStart"/>
-            <w:r>
+              <w:t>{total_hours_count}</w:t>
+            </w:r>
+          </w:p>
+        </w:tc>
+        <w:tc>
+          <w:tcPr>
+            <w:tcW w:w="0" w:type="auto"/>
+            <w:shd w:val="clear" w:color="auto" w:fill="auto"/>
+          </w:tcPr>
+          <w:p>
+            <w:pPr>
+              <w:jc w:val="center"/>
+              <w:rPr>
+                <w:b/>
+                <w:lang w:val="uk-UA"/>
+              </w:rPr>
+            </w:pPr>
+            <w:r>
+              <w:rPr>
+                <w:b/>
+                <w:lang w:val="uk-UA"/>
+              </w:rPr>
+              <w:t>{lectures_time}</w:t>
+            </w:r>
+          </w:p>
+        </w:tc>
+        <w:tc>
+          <w:tcPr>
+            <w:tcW w:w="0" w:type="auto"/>
+          </w:tcPr>
+          <w:p>
+            <w:pPr>
+              <w:jc w:val="center"/>
+              <w:rPr>
+                <w:b/>
+                <w:lang w:val="uk-UA"/>
+              </w:rPr>
+            </w:pPr>
+          </w:p>
+        </w:tc>
+        <w:tc>
+          <w:tcPr>
+            <w:tcW w:w="0" w:type="auto"/>
+          </w:tcPr>
+          <w:p>
+            <w:pPr>
+              <w:jc w:val="center"/>
               <w:rPr>
                 <w:b/>
                 <w:lang w:val="en-US"/>
               </w:rPr>
-              <w:t>total_hours_count</w:t>
-            </w:r>
-            <w:proofErr w:type="spellEnd"/>
+            </w:pPr>
             <w:r>
               <w:rPr>
                 <w:b/>
                 <w:lang w:val="en-US"/>
               </w:rPr>
-              <w:t>}</w:t>
-            </w:r>
-          </w:p>
-        </w:tc>
-        <w:tc>
-          <w:tcPr>
-            <w:tcW w:w="0" w:type="auto"/>
-            <w:shd w:val="clear" w:color="auto" w:fill="auto"/>
-          </w:tcPr>
-          <w:p>
-            <w:pPr>
-              <w:jc w:val="center"/>
-              <w:rPr>
-                <w:b/>
-                <w:lang w:val="uk-UA"/>
-              </w:rPr>
-            </w:pPr>
-            <w:r>
-              <w:rPr>
-                <w:b/>
-                <w:lang w:val="uk-UA"/>
-              </w:rPr>
-              <w:t>{</w:t>
-            </w:r>
-            <w:proofErr w:type="spellStart"/>
-            <w:r>
-              <w:rPr>
-                <w:b/>
-                <w:lang w:val="uk-UA"/>
-              </w:rPr>
-              <w:t>lectures_time</w:t>
-            </w:r>
-            <w:proofErr w:type="spellEnd"/>
-            <w:r>
-              <w:rPr>
-                <w:b/>
-                <w:lang w:val="uk-UA"/>
-              </w:rPr>
-              <w:t>}</w:t>
-            </w:r>
-          </w:p>
-        </w:tc>
-        <w:tc>
-          <w:tcPr>
-            <w:tcW w:w="0" w:type="auto"/>
-          </w:tcPr>
-          <w:p>
-            <w:pPr>
-              <w:jc w:val="center"/>
-              <w:rPr>
-                <w:b/>
-                <w:lang w:val="uk-UA"/>
-              </w:rPr>
-            </w:pPr>
-          </w:p>
-        </w:tc>
-        <w:tc>
-          <w:tcPr>
-            <w:tcW w:w="0" w:type="auto"/>
-          </w:tcPr>
-          <w:p>
-            <w:pPr>
-              <w:jc w:val="center"/>
-              <w:rPr>
-                <w:b/>
-                <w:lang w:val="en-US"/>
-              </w:rPr>
-            </w:pPr>
-            <w:r>
-              <w:rPr>
-                <w:b/>
-                <w:lang w:val="en-US"/>
-              </w:rPr>
-              <w:t>{</w:t>
-            </w:r>
-            <w:proofErr w:type="spellStart"/>
-            <w:r>
-              <w:rPr>
-                <w:b/>
-                <w:lang w:val="en-US"/>
-              </w:rPr>
-              <w:t>labs_time</w:t>
-            </w:r>
-            <w:proofErr w:type="spellEnd"/>
-            <w:r>
-              <w:rPr>
-                <w:b/>
-                <w:lang w:val="en-US"/>
-              </w:rPr>
-              <w:t>}</w:t>
+              <w:t>{labs_time}</w:t>
             </w:r>
           </w:p>
         </w:tc>
@@ -7142,46 +6151,24 @@
                 <w:sz w:val="28"/>
                 <w:lang w:val="uk-UA"/>
               </w:rPr>
-              <w:t xml:space="preserve">Програмні та апаратні засоби </w:t>
-            </w:r>
-            <w:proofErr w:type="spellStart"/>
+              <w:t>Програмні та апаратні засоби комп</w:t>
+            </w:r>
             <w:r>
               <w:rPr>
                 <w:rFonts w:eastAsia="MS Mincho"/>
                 <w:color w:val="000000"/>
                 <w:sz w:val="28"/>
-                <w:lang w:val="uk-UA"/>
-              </w:rPr>
-              <w:t>комп</w:t>
-            </w:r>
-            <w:proofErr w:type="spellEnd"/>
+              </w:rPr>
+              <w:t>’</w:t>
+            </w:r>
             <w:r>
               <w:rPr>
                 <w:rFonts w:eastAsia="MS Mincho"/>
                 <w:color w:val="000000"/>
                 <w:sz w:val="28"/>
-              </w:rPr>
-              <w:t>’</w:t>
-            </w:r>
-            <w:proofErr w:type="spellStart"/>
-            <w:r>
-              <w:rPr>
-                <w:rFonts w:eastAsia="MS Mincho"/>
-                <w:color w:val="000000"/>
-                <w:sz w:val="28"/>
-                <w:lang w:val="uk-UA"/>
-              </w:rPr>
-              <w:t>ютерних</w:t>
-            </w:r>
-            <w:proofErr w:type="spellEnd"/>
-            <w:r>
-              <w:rPr>
-                <w:rFonts w:eastAsia="MS Mincho"/>
-                <w:color w:val="000000"/>
-                <w:sz w:val="28"/>
-                <w:lang w:val="uk-UA"/>
-              </w:rPr>
-              <w:t xml:space="preserve"> мереж</w:t>
+                <w:lang w:val="uk-UA"/>
+              </w:rPr>
+              <w:t>ютерних мереж</w:t>
             </w:r>
           </w:p>
         </w:tc>
@@ -7906,25 +6893,7 @@
                 <w:spacing w:val="-1"/>
                 <w:szCs w:val="28"/>
               </w:rPr>
-              <w:t xml:space="preserve">Робочі </w:t>
-            </w:r>
-            <w:proofErr w:type="spellStart"/>
-            <w:r>
-              <w:rPr>
-                <w:color w:val="000000"/>
-                <w:spacing w:val="-1"/>
-                <w:szCs w:val="28"/>
-              </w:rPr>
-              <w:t>станшї</w:t>
-            </w:r>
-            <w:proofErr w:type="spellEnd"/>
-            <w:r>
-              <w:rPr>
-                <w:color w:val="000000"/>
-                <w:spacing w:val="-1"/>
-                <w:szCs w:val="28"/>
-              </w:rPr>
-              <w:t xml:space="preserve"> та сервери мереж.</w:t>
+              <w:t>Робочі станшї та сервери мереж.</w:t>
             </w:r>
           </w:p>
         </w:tc>
@@ -10542,7 +9511,6 @@
         </w:rPr>
         <w:t xml:space="preserve">1. </w:t>
       </w:r>
-      <w:proofErr w:type="spellStart"/>
       <w:r>
         <w:rPr>
           <w:bCs/>
@@ -10550,9 +9518,16 @@
           <w:color w:val="000000"/>
           <w:sz w:val="28"/>
         </w:rPr>
-        <w:t>Олифер</w:t>
-      </w:r>
-      <w:proofErr w:type="spellEnd"/>
+        <w:t xml:space="preserve">Олифер В. Г., Олифер Н. А. </w:t>
+      </w:r>
+      <w:r>
+        <w:rPr>
+          <w:bCs/>
+          <w:color w:val="000000"/>
+          <w:sz w:val="28"/>
+        </w:rPr>
+        <w:t xml:space="preserve">Сетевые операционные системы. — СПб.: Питер, 2001.                                                                                                                                                                                                                                                                                                                                                                                                                                                                                                                                                                                                                                                                                                                                                                                                                                                                                                                                                                                                                                                                                                                                                                                                                          2. </w:t>
+      </w:r>
       <w:r>
         <w:rPr>
           <w:bCs/>
@@ -10560,9 +9535,33 @@
           <w:color w:val="000000"/>
           <w:sz w:val="28"/>
         </w:rPr>
-        <w:t xml:space="preserve"> В. Г., </w:t>
-      </w:r>
-      <w:proofErr w:type="spellStart"/>
+        <w:t xml:space="preserve">Олифер В. Г., Олифер Н. А. </w:t>
+      </w:r>
+      <w:r>
+        <w:rPr>
+          <w:bCs/>
+          <w:color w:val="000000"/>
+          <w:sz w:val="28"/>
+        </w:rPr>
+        <w:t xml:space="preserve">Новые технологии и оборудование </w:t>
+      </w:r>
+      <w:r>
+        <w:rPr>
+          <w:bCs/>
+          <w:color w:val="000000"/>
+          <w:sz w:val="28"/>
+          <w:lang w:val="uk-UA"/>
+        </w:rPr>
+        <w:t xml:space="preserve">ІР-сетей. </w:t>
+      </w:r>
+      <w:r>
+        <w:rPr>
+          <w:bCs/>
+          <w:color w:val="000000"/>
+          <w:sz w:val="28"/>
+        </w:rPr>
+        <w:t xml:space="preserve">СПб.: БХВ-Санкт-Петербург, 2000.                                                                                                                                                                                                                                                                                                                                                                                                                                                                                                                                                                                                                                          3. </w:t>
+      </w:r>
       <w:r>
         <w:rPr>
           <w:bCs/>
@@ -10570,9 +9569,16 @@
           <w:color w:val="000000"/>
           <w:sz w:val="28"/>
         </w:rPr>
-        <w:t>Олифер</w:t>
-      </w:r>
-      <w:proofErr w:type="spellEnd"/>
+        <w:t xml:space="preserve">Аннабел 3. Дод. </w:t>
+      </w:r>
+      <w:r>
+        <w:rPr>
+          <w:bCs/>
+          <w:color w:val="000000"/>
+          <w:sz w:val="28"/>
+        </w:rPr>
+        <w:t xml:space="preserve">Мир телекоммуникаций. Обзор технологий и отрасли. — М.Г ЗАО «Олимп-Бизнес», 2002.                                                                                                                                                                                                                                                                                                                                                                                                                                                                                                                                                                                                                                                                                                                                                                                                                                                                                                                                                           4. </w:t>
+      </w:r>
       <w:r>
         <w:rPr>
           <w:bCs/>
@@ -10580,168 +9586,7 @@
           <w:color w:val="000000"/>
           <w:sz w:val="28"/>
         </w:rPr>
-        <w:t xml:space="preserve"> Н. А. </w:t>
-      </w:r>
-      <w:r>
-        <w:rPr>
-          <w:bCs/>
-          <w:color w:val="000000"/>
-          <w:sz w:val="28"/>
-        </w:rPr>
-        <w:t xml:space="preserve">Сетевые операционные системы. — СПб.: Питер, 2001.                                                                                                                                                                                                                                                                                                                                                                                                                                                                                                                                                                                                                                                                                                                                                                                                                                                                                                                                                                                                                                                                                                                                                                                                                          2. </w:t>
-      </w:r>
-      <w:proofErr w:type="spellStart"/>
-      <w:r>
-        <w:rPr>
-          <w:bCs/>
-          <w:iCs/>
-          <w:color w:val="000000"/>
-          <w:sz w:val="28"/>
-        </w:rPr>
-        <w:t>Олифер</w:t>
-      </w:r>
-      <w:proofErr w:type="spellEnd"/>
-      <w:r>
-        <w:rPr>
-          <w:bCs/>
-          <w:iCs/>
-          <w:color w:val="000000"/>
-          <w:sz w:val="28"/>
-        </w:rPr>
-        <w:t xml:space="preserve"> В. Г., </w:t>
-      </w:r>
-      <w:proofErr w:type="spellStart"/>
-      <w:r>
-        <w:rPr>
-          <w:bCs/>
-          <w:iCs/>
-          <w:color w:val="000000"/>
-          <w:sz w:val="28"/>
-        </w:rPr>
-        <w:t>Олифер</w:t>
-      </w:r>
-      <w:proofErr w:type="spellEnd"/>
-      <w:r>
-        <w:rPr>
-          <w:bCs/>
-          <w:iCs/>
-          <w:color w:val="000000"/>
-          <w:sz w:val="28"/>
-        </w:rPr>
-        <w:t xml:space="preserve"> Н. А. </w:t>
-      </w:r>
-      <w:r>
-        <w:rPr>
-          <w:bCs/>
-          <w:color w:val="000000"/>
-          <w:sz w:val="28"/>
-        </w:rPr>
-        <w:t xml:space="preserve">Новые технологии и оборудование </w:t>
-      </w:r>
-      <w:r>
-        <w:rPr>
-          <w:bCs/>
-          <w:color w:val="000000"/>
-          <w:sz w:val="28"/>
-          <w:lang w:val="uk-UA"/>
-        </w:rPr>
-        <w:t>ІР-</w:t>
-      </w:r>
-      <w:proofErr w:type="spellStart"/>
-      <w:r>
-        <w:rPr>
-          <w:bCs/>
-          <w:color w:val="000000"/>
-          <w:sz w:val="28"/>
-          <w:lang w:val="uk-UA"/>
-        </w:rPr>
-        <w:t>сетей</w:t>
-      </w:r>
-      <w:proofErr w:type="spellEnd"/>
-      <w:r>
-        <w:rPr>
-          <w:bCs/>
-          <w:color w:val="000000"/>
-          <w:sz w:val="28"/>
-          <w:lang w:val="uk-UA"/>
-        </w:rPr>
-        <w:t xml:space="preserve">. </w:t>
-      </w:r>
-      <w:r>
-        <w:rPr>
-          <w:bCs/>
-          <w:color w:val="000000"/>
-          <w:sz w:val="28"/>
-        </w:rPr>
-        <w:t xml:space="preserve">СПб.: БХВ-Санкт-Петербург, 2000.                                                                                                                                                                                                                                                                                                                                                                                                                                                                                                                                                                                                                                          3. </w:t>
-      </w:r>
-      <w:proofErr w:type="spellStart"/>
-      <w:r>
-        <w:rPr>
-          <w:bCs/>
-          <w:iCs/>
-          <w:color w:val="000000"/>
-          <w:sz w:val="28"/>
-        </w:rPr>
-        <w:t>Аннабел</w:t>
-      </w:r>
-      <w:proofErr w:type="spellEnd"/>
-      <w:r>
-        <w:rPr>
-          <w:bCs/>
-          <w:iCs/>
-          <w:color w:val="000000"/>
-          <w:sz w:val="28"/>
-        </w:rPr>
-        <w:t xml:space="preserve"> 3. </w:t>
-      </w:r>
-      <w:proofErr w:type="spellStart"/>
-      <w:r>
-        <w:rPr>
-          <w:bCs/>
-          <w:iCs/>
-          <w:color w:val="000000"/>
-          <w:sz w:val="28"/>
-        </w:rPr>
-        <w:t>Дод</w:t>
-      </w:r>
-      <w:proofErr w:type="spellEnd"/>
-      <w:r>
-        <w:rPr>
-          <w:bCs/>
-          <w:iCs/>
-          <w:color w:val="000000"/>
-          <w:sz w:val="28"/>
-        </w:rPr>
-        <w:t xml:space="preserve">. </w:t>
-      </w:r>
-      <w:r>
-        <w:rPr>
-          <w:bCs/>
-          <w:color w:val="000000"/>
-          <w:sz w:val="28"/>
-        </w:rPr>
-        <w:t xml:space="preserve">Мир телекоммуникаций. Обзор технологий и отрасли. — М.Г ЗАО «Олимп-Бизнес», 2002.                                                                                                                                                                                                                                                                                                                                                                                                                                                                                                                                                                                                                                                                                                                                                                                                                                                                                                                                                           4. </w:t>
-      </w:r>
-      <w:proofErr w:type="spellStart"/>
-      <w:r>
-        <w:rPr>
-          <w:bCs/>
-          <w:iCs/>
-          <w:color w:val="000000"/>
-          <w:sz w:val="28"/>
-        </w:rPr>
-        <w:t>Танненбаум</w:t>
-      </w:r>
-      <w:proofErr w:type="spellEnd"/>
-      <w:r>
-        <w:rPr>
-          <w:bCs/>
-          <w:iCs/>
-          <w:color w:val="000000"/>
-          <w:sz w:val="28"/>
-        </w:rPr>
-        <w:t xml:space="preserve"> Э. </w:t>
+        <w:t xml:space="preserve">Танненбаум Э. </w:t>
       </w:r>
       <w:r>
         <w:rPr>
@@ -10779,9 +9624,33 @@
           <w:color w:val="000000"/>
           <w:sz w:val="28"/>
         </w:rPr>
-        <w:t xml:space="preserve">Щербо В. К., </w:t>
-      </w:r>
-      <w:proofErr w:type="spellStart"/>
+        <w:t xml:space="preserve">Щербо В. К., Киреичев В. М., Самойленко С. И. </w:t>
+      </w:r>
+      <w:r>
+        <w:rPr>
+          <w:bCs/>
+          <w:color w:val="000000"/>
+          <w:sz w:val="28"/>
+        </w:rPr>
+        <w:t xml:space="preserve">Стандарты по </w:t>
+      </w:r>
+      <w:r>
+        <w:rPr>
+          <w:bCs/>
+          <w:color w:val="000000"/>
+          <w:sz w:val="28"/>
+          <w:lang w:val="uk-UA"/>
+        </w:rPr>
+        <w:t>локальным вы</w:t>
+      </w:r>
+      <w:r>
+        <w:rPr>
+          <w:bCs/>
+          <w:color w:val="000000"/>
+          <w:sz w:val="28"/>
+        </w:rPr>
+        <w:t>числительным сетям: Справочник / Под ред. С. И. Самойленко. — М.: Радио</w:t>
+      </w:r>
       <w:r>
         <w:rPr>
           <w:bCs/>
@@ -10789,9 +9658,35 @@
           <w:color w:val="000000"/>
           <w:sz w:val="28"/>
         </w:rPr>
-        <w:t>Киреичев</w:t>
-      </w:r>
-      <w:proofErr w:type="spellEnd"/>
+        <w:t xml:space="preserve"> </w:t>
+      </w:r>
+      <w:r>
+        <w:rPr>
+          <w:bCs/>
+          <w:color w:val="000000"/>
+          <w:sz w:val="28"/>
+        </w:rPr>
+        <w:t>и связь, 1990.</w:t>
+      </w:r>
+    </w:p>
+    <w:p>
+      <w:pPr>
+        <w:shd w:val="clear" w:color="auto" w:fill="FFFFFF"/>
+        <w:rPr>
+          <w:bCs/>
+          <w:color w:val="000000"/>
+          <w:sz w:val="28"/>
+          <w:lang w:val="uk-UA"/>
+        </w:rPr>
+      </w:pPr>
+      <w:r>
+        <w:rPr>
+          <w:bCs/>
+          <w:color w:val="000000"/>
+          <w:sz w:val="28"/>
+        </w:rPr>
+        <w:t xml:space="preserve">6. </w:t>
+      </w:r>
       <w:r>
         <w:rPr>
           <w:bCs/>
@@ -10799,54 +9694,31 @@
           <w:color w:val="000000"/>
           <w:sz w:val="28"/>
         </w:rPr>
-        <w:t xml:space="preserve"> В. М., Самойленко С. И. </w:t>
-      </w:r>
-      <w:r>
-        <w:rPr>
-          <w:bCs/>
-          <w:color w:val="000000"/>
-          <w:sz w:val="28"/>
-        </w:rPr>
-        <w:t xml:space="preserve">Стандарты по </w:t>
-      </w:r>
-      <w:proofErr w:type="spellStart"/>
-      <w:r>
-        <w:rPr>
-          <w:bCs/>
-          <w:color w:val="000000"/>
-          <w:sz w:val="28"/>
-          <w:lang w:val="uk-UA"/>
-        </w:rPr>
-        <w:t>локальным</w:t>
-      </w:r>
-      <w:proofErr w:type="spellEnd"/>
-      <w:r>
-        <w:rPr>
-          <w:bCs/>
-          <w:color w:val="000000"/>
-          <w:sz w:val="28"/>
-          <w:lang w:val="uk-UA"/>
-        </w:rPr>
-        <w:t xml:space="preserve"> </w:t>
-      </w:r>
-      <w:proofErr w:type="spellStart"/>
-      <w:r>
-        <w:rPr>
-          <w:bCs/>
-          <w:color w:val="000000"/>
-          <w:sz w:val="28"/>
-          <w:lang w:val="uk-UA"/>
-        </w:rPr>
-        <w:t>вы</w:t>
-      </w:r>
-      <w:proofErr w:type="spellEnd"/>
-      <w:r>
-        <w:rPr>
-          <w:bCs/>
-          <w:color w:val="000000"/>
-          <w:sz w:val="28"/>
-        </w:rPr>
-        <w:t>числительным сетям: Справочник / Под ред. С. И. Самойленко. — М.: Радио</w:t>
+        <w:t xml:space="preserve">Дженнингс Ф. </w:t>
+      </w:r>
+      <w:r>
+        <w:rPr>
+          <w:bCs/>
+          <w:color w:val="000000"/>
+          <w:sz w:val="28"/>
+        </w:rPr>
+        <w:t xml:space="preserve">Практическая передача данных: Модемы, сети и протоколы. Перев. с англ. — М.: Мир, 1989.                                                                                                                                                                                                                                                                                                                                                                                                                                                                                                                                                                                                                                                                                             </w:t>
+      </w:r>
+      <w:r>
+        <w:rPr>
+          <w:bCs/>
+          <w:color w:val="000000"/>
+          <w:sz w:val="28"/>
+        </w:rPr>
+        <w:t xml:space="preserve">                         </w:t>
+      </w:r>
+      <w:r>
+        <w:rPr>
+          <w:bCs/>
+          <w:color w:val="000000"/>
+          <w:sz w:val="28"/>
+        </w:rPr>
+        <w:t xml:space="preserve">7. </w:t>
       </w:r>
       <w:r>
         <w:rPr>
@@ -10855,35 +9727,33 @@
           <w:color w:val="000000"/>
           <w:sz w:val="28"/>
         </w:rPr>
-        <w:t xml:space="preserve"> </w:t>
-      </w:r>
-      <w:r>
-        <w:rPr>
-          <w:bCs/>
-          <w:color w:val="000000"/>
-          <w:sz w:val="28"/>
-        </w:rPr>
-        <w:t>и связь, 1990.</w:t>
+        <w:t xml:space="preserve">Блэк Ю. </w:t>
+      </w:r>
+      <w:r>
+        <w:rPr>
+          <w:bCs/>
+          <w:color w:val="000000"/>
+          <w:sz w:val="28"/>
+        </w:rPr>
+        <w:t xml:space="preserve">Сети ЭВМ: протоколы стандарты, интерфейсы / Перев. с англ» — М,:Мир, 1990.        .                                                                                                                                                                                                                                                                                                                                                                                                                                                                                                                                                                                                                                                                                                       </w:t>
+      </w:r>
+      <w:r>
+        <w:rPr>
+          <w:bCs/>
+          <w:color w:val="000000"/>
+          <w:sz w:val="28"/>
+        </w:rPr>
+        <w:t xml:space="preserve">                               </w:t>
       </w:r>
     </w:p>
     <w:p>
       <w:pPr>
         <w:shd w:val="clear" w:color="auto" w:fill="FFFFFF"/>
         <w:rPr>
-          <w:bCs/>
-          <w:color w:val="000000"/>
-          <w:sz w:val="28"/>
-          <w:lang w:val="uk-UA"/>
-        </w:rPr>
-      </w:pPr>
-      <w:r>
-        <w:rPr>
-          <w:bCs/>
-          <w:color w:val="000000"/>
-          <w:sz w:val="28"/>
-        </w:rPr>
-        <w:t xml:space="preserve">6. </w:t>
-      </w:r>
+          <w:b/>
+          <w:lang w:val="uk-UA"/>
+        </w:rPr>
+      </w:pPr>
       <w:r>
         <w:rPr>
           <w:bCs/>
@@ -10891,33 +9761,8 @@
           <w:color w:val="000000"/>
           <w:sz w:val="28"/>
         </w:rPr>
-        <w:t xml:space="preserve">Дженнингс Ф. </w:t>
-      </w:r>
-      <w:r>
-        <w:rPr>
-          <w:bCs/>
-          <w:color w:val="000000"/>
-          <w:sz w:val="28"/>
-        </w:rPr>
-        <w:t xml:space="preserve">Практическая передача данных: Модемы, сети и протоколы. Перев. с англ. — М.: Мир, 1989.                                                                                                                                                                                                                                                                                                                                                                                                                                                                                                                                                                                                                                                                                             </w:t>
-      </w:r>
-      <w:r>
-        <w:rPr>
-          <w:bCs/>
-          <w:color w:val="000000"/>
-          <w:sz w:val="28"/>
-        </w:rPr>
-        <w:t xml:space="preserve">                         </w:t>
-      </w:r>
-      <w:r>
-        <w:rPr>
-          <w:bCs/>
-          <w:color w:val="000000"/>
-          <w:sz w:val="28"/>
-        </w:rPr>
-        <w:t xml:space="preserve">7. </w:t>
-      </w:r>
-      <w:proofErr w:type="spellStart"/>
+        <w:t xml:space="preserve">8. </w:t>
+      </w:r>
       <w:r>
         <w:rPr>
           <w:bCs/>
@@ -10925,99 +9770,8 @@
           <w:color w:val="000000"/>
           <w:sz w:val="28"/>
         </w:rPr>
-        <w:t>Блэк</w:t>
-      </w:r>
-      <w:proofErr w:type="spellEnd"/>
-      <w:r>
-        <w:rPr>
-          <w:bCs/>
-          <w:iCs/>
-          <w:color w:val="000000"/>
-          <w:sz w:val="28"/>
-        </w:rPr>
-        <w:t xml:space="preserve"> Ю. </w:t>
-      </w:r>
-      <w:r>
-        <w:rPr>
-          <w:bCs/>
-          <w:color w:val="000000"/>
-          <w:sz w:val="28"/>
-        </w:rPr>
-        <w:t xml:space="preserve">Сети ЭВМ: протоколы стандарты, интерфейсы / Перев. с </w:t>
-      </w:r>
-      <w:proofErr w:type="spellStart"/>
-      <w:r>
-        <w:rPr>
-          <w:bCs/>
-          <w:color w:val="000000"/>
-          <w:sz w:val="28"/>
-        </w:rPr>
-        <w:t>англ</w:t>
-      </w:r>
-      <w:proofErr w:type="spellEnd"/>
-      <w:r>
-        <w:rPr>
-          <w:bCs/>
-          <w:color w:val="000000"/>
-          <w:sz w:val="28"/>
-        </w:rPr>
-        <w:t xml:space="preserve">» — </w:t>
-      </w:r>
-      <w:proofErr w:type="spellStart"/>
-      <w:r>
-        <w:rPr>
-          <w:bCs/>
-          <w:color w:val="000000"/>
-          <w:sz w:val="28"/>
-        </w:rPr>
-        <w:t>М,:Мир</w:t>
-      </w:r>
-      <w:proofErr w:type="spellEnd"/>
-      <w:r>
-        <w:rPr>
-          <w:bCs/>
-          <w:color w:val="000000"/>
-          <w:sz w:val="28"/>
-        </w:rPr>
-        <w:t xml:space="preserve">, 1990.        .                                                                                                                                                                                                                                                                                                                                                                                                                                                                                                                                                                                                                                                                                                       </w:t>
-      </w:r>
-      <w:r>
-        <w:rPr>
-          <w:bCs/>
-          <w:color w:val="000000"/>
-          <w:sz w:val="28"/>
-        </w:rPr>
-        <w:t xml:space="preserve">                               </w:t>
-      </w:r>
-    </w:p>
-    <w:p>
-      <w:pPr>
-        <w:shd w:val="clear" w:color="auto" w:fill="FFFFFF"/>
-        <w:rPr>
-          <w:b/>
-          <w:lang w:val="uk-UA"/>
-        </w:rPr>
-      </w:pPr>
-      <w:r>
-        <w:rPr>
-          <w:bCs/>
-          <w:iCs/>
-          <w:color w:val="000000"/>
-          <w:sz w:val="28"/>
-        </w:rPr>
-        <w:t xml:space="preserve">8. </w:t>
-      </w:r>
-      <w:proofErr w:type="spellStart"/>
-      <w:r>
-        <w:rPr>
-          <w:bCs/>
-          <w:iCs/>
-          <w:color w:val="000000"/>
-          <w:sz w:val="28"/>
-        </w:rPr>
         <w:t>Куинн</w:t>
       </w:r>
-      <w:proofErr w:type="spellEnd"/>
       <w:r>
         <w:rPr>
           <w:bCs/>
@@ -11236,7 +9990,6 @@
         </w:rPr>
         <w:t xml:space="preserve">Компьютерные сети. Учебный курс, 2-е изд. — </w:t>
       </w:r>
-      <w:proofErr w:type="spellStart"/>
       <w:r>
         <w:rPr>
           <w:bCs/>
@@ -11246,7 +9999,6 @@
         </w:rPr>
         <w:t>MicrosoftPress</w:t>
       </w:r>
-      <w:proofErr w:type="spellEnd"/>
       <w:r>
         <w:rPr>
           <w:bCs/>
@@ -11273,17 +10025,24 @@
           <w:sz w:val="28"/>
         </w:rPr>
       </w:pPr>
-      <w:proofErr w:type="spellStart"/>
-      <w:r>
-        <w:rPr>
-          <w:bCs/>
-          <w:color w:val="000000"/>
-          <w:sz w:val="28"/>
-          <w:lang w:val="uk-UA"/>
-        </w:rPr>
-        <w:t>Сетевые</w:t>
-      </w:r>
-      <w:proofErr w:type="spellEnd"/>
+      <w:r>
+        <w:rPr>
+          <w:bCs/>
+          <w:color w:val="000000"/>
+          <w:sz w:val="28"/>
+          <w:lang w:val="uk-UA"/>
+        </w:rPr>
+        <w:t xml:space="preserve">Сетевые средства </w:t>
+      </w:r>
+      <w:r>
+        <w:rPr>
+          <w:bCs/>
+          <w:color w:val="000000"/>
+          <w:sz w:val="28"/>
+          <w:lang w:val="en-US"/>
+        </w:rPr>
+        <w:t>Microsoft</w:t>
+      </w:r>
       <w:r>
         <w:rPr>
           <w:bCs/>
@@ -11293,17 +10052,15 @@
         </w:rPr>
         <w:t xml:space="preserve"> </w:t>
       </w:r>
-      <w:proofErr w:type="spellStart"/>
-      <w:r>
-        <w:rPr>
-          <w:bCs/>
-          <w:color w:val="000000"/>
-          <w:sz w:val="28"/>
-          <w:lang w:val="uk-UA"/>
-        </w:rPr>
-        <w:t>средства</w:t>
-      </w:r>
-      <w:proofErr w:type="spellEnd"/>
+      <w:r>
+        <w:rPr>
+          <w:bCs/>
+          <w:color w:val="000000"/>
+          <w:sz w:val="28"/>
+          <w:lang w:val="en-US"/>
+        </w:rPr>
+        <w:t>Widows</w:t>
+      </w:r>
       <w:r>
         <w:rPr>
           <w:bCs/>
@@ -11320,7 +10077,7 @@
           <w:sz w:val="28"/>
           <w:lang w:val="en-US"/>
         </w:rPr>
-        <w:t>Microsoft</w:t>
+        <w:t>NT</w:t>
       </w:r>
       <w:r>
         <w:rPr>
@@ -11331,7 +10088,6 @@
         </w:rPr>
         <w:t xml:space="preserve"> </w:t>
       </w:r>
-      <w:proofErr w:type="spellStart"/>
       <w:r>
         <w:rPr>
           <w:bCs/>
@@ -11339,43 +10095,6 @@
           <w:sz w:val="28"/>
           <w:lang w:val="en-US"/>
         </w:rPr>
-        <w:t>Widows</w:t>
-      </w:r>
-      <w:proofErr w:type="spellEnd"/>
-      <w:r>
-        <w:rPr>
-          <w:bCs/>
-          <w:color w:val="000000"/>
-          <w:sz w:val="28"/>
-          <w:lang w:val="uk-UA"/>
-        </w:rPr>
-        <w:t xml:space="preserve"> </w:t>
-      </w:r>
-      <w:r>
-        <w:rPr>
-          <w:bCs/>
-          <w:color w:val="000000"/>
-          <w:sz w:val="28"/>
-          <w:lang w:val="en-US"/>
-        </w:rPr>
-        <w:t>NT</w:t>
-      </w:r>
-      <w:r>
-        <w:rPr>
-          <w:bCs/>
-          <w:color w:val="000000"/>
-          <w:sz w:val="28"/>
-          <w:lang w:val="uk-UA"/>
-        </w:rPr>
-        <w:t xml:space="preserve"> </w:t>
-      </w:r>
-      <w:r>
-        <w:rPr>
-          <w:bCs/>
-          <w:color w:val="000000"/>
-          <w:sz w:val="28"/>
-          <w:lang w:val="en-US"/>
-        </w:rPr>
         <w:t>Server</w:t>
       </w:r>
       <w:r>
@@ -11385,47 +10104,7 @@
           <w:sz w:val="28"/>
           <w:lang w:val="uk-UA"/>
         </w:rPr>
-        <w:t xml:space="preserve"> 4.0 /</w:t>
-      </w:r>
-      <w:proofErr w:type="spellStart"/>
-      <w:r>
-        <w:rPr>
-          <w:bCs/>
-          <w:color w:val="000000"/>
-          <w:sz w:val="28"/>
-          <w:lang w:val="uk-UA"/>
-        </w:rPr>
-        <w:t>Перев</w:t>
-      </w:r>
-      <w:proofErr w:type="spellEnd"/>
-      <w:r>
-        <w:rPr>
-          <w:bCs/>
-          <w:color w:val="000000"/>
-          <w:sz w:val="28"/>
-          <w:lang w:val="uk-UA"/>
-        </w:rPr>
-        <w:t xml:space="preserve">. с </w:t>
-      </w:r>
-      <w:proofErr w:type="spellStart"/>
-      <w:r>
-        <w:rPr>
-          <w:bCs/>
-          <w:color w:val="000000"/>
-          <w:sz w:val="28"/>
-          <w:lang w:val="uk-UA"/>
-        </w:rPr>
-        <w:t>англ.СПб</w:t>
-      </w:r>
-      <w:proofErr w:type="spellEnd"/>
-      <w:r>
-        <w:rPr>
-          <w:bCs/>
-          <w:color w:val="000000"/>
-          <w:sz w:val="28"/>
-          <w:lang w:val="uk-UA"/>
-        </w:rPr>
-        <w:t>.:-</w:t>
+        <w:t xml:space="preserve"> 4.0 /Перев. с англ.СПб.:-</w:t>
       </w:r>
       <w:r>
         <w:rPr>
@@ -11463,7 +10142,6 @@
           <w:sz w:val="28"/>
         </w:rPr>
       </w:pPr>
-      <w:proofErr w:type="spellStart"/>
       <w:r>
         <w:rPr>
           <w:bCs/>
@@ -11471,37 +10149,7 @@
           <w:color w:val="000000"/>
           <w:sz w:val="28"/>
         </w:rPr>
-        <w:t>Олифер</w:t>
-      </w:r>
-      <w:proofErr w:type="spellEnd"/>
-      <w:r>
-        <w:rPr>
-          <w:bCs/>
-          <w:iCs/>
-          <w:color w:val="000000"/>
-          <w:sz w:val="28"/>
-        </w:rPr>
-        <w:t xml:space="preserve"> В. Г., </w:t>
-      </w:r>
-      <w:proofErr w:type="spellStart"/>
-      <w:r>
-        <w:rPr>
-          <w:bCs/>
-          <w:iCs/>
-          <w:color w:val="000000"/>
-          <w:sz w:val="28"/>
-        </w:rPr>
-        <w:t>Олифер</w:t>
-      </w:r>
-      <w:proofErr w:type="spellEnd"/>
-      <w:r>
-        <w:rPr>
-          <w:bCs/>
-          <w:iCs/>
-          <w:color w:val="000000"/>
-          <w:sz w:val="28"/>
-        </w:rPr>
-        <w:t xml:space="preserve"> Н. А. </w:t>
+        <w:t xml:space="preserve">Олифер В. Г., Олифер Н. А. </w:t>
       </w:r>
       <w:r>
         <w:rPr>
@@ -11537,7 +10185,6 @@
           <w:sz w:val="28"/>
         </w:rPr>
       </w:pPr>
-      <w:proofErr w:type="spellStart"/>
       <w:r>
         <w:rPr>
           <w:bCs/>
@@ -11545,37 +10192,7 @@
           <w:color w:val="000000"/>
           <w:sz w:val="28"/>
         </w:rPr>
-        <w:t>Олифер</w:t>
-      </w:r>
-      <w:proofErr w:type="spellEnd"/>
-      <w:r>
-        <w:rPr>
-          <w:bCs/>
-          <w:iCs/>
-          <w:color w:val="000000"/>
-          <w:sz w:val="28"/>
-        </w:rPr>
-        <w:t xml:space="preserve"> В. Г., </w:t>
-      </w:r>
-      <w:proofErr w:type="spellStart"/>
-      <w:r>
-        <w:rPr>
-          <w:bCs/>
-          <w:iCs/>
-          <w:color w:val="000000"/>
-          <w:sz w:val="28"/>
-        </w:rPr>
-        <w:t>Олифер</w:t>
-      </w:r>
-      <w:proofErr w:type="spellEnd"/>
-      <w:r>
-        <w:rPr>
-          <w:bCs/>
-          <w:iCs/>
-          <w:color w:val="000000"/>
-          <w:sz w:val="28"/>
-        </w:rPr>
-        <w:t xml:space="preserve"> Н. А. </w:t>
+        <w:t xml:space="preserve">Олифер В. Г., Олифер Н. А. </w:t>
       </w:r>
       <w:r>
         <w:rPr>
@@ -11592,27 +10209,7 @@
           <w:sz w:val="28"/>
           <w:lang w:val="uk-UA"/>
         </w:rPr>
-        <w:t>ІР-</w:t>
-      </w:r>
-      <w:proofErr w:type="spellStart"/>
-      <w:r>
-        <w:rPr>
-          <w:bCs/>
-          <w:color w:val="000000"/>
-          <w:sz w:val="28"/>
-          <w:lang w:val="uk-UA"/>
-        </w:rPr>
-        <w:t>сетей</w:t>
-      </w:r>
-      <w:proofErr w:type="spellEnd"/>
-      <w:r>
-        <w:rPr>
-          <w:bCs/>
-          <w:color w:val="000000"/>
-          <w:sz w:val="28"/>
-          <w:lang w:val="uk-UA"/>
-        </w:rPr>
-        <w:t xml:space="preserve">. </w:t>
+        <w:t xml:space="preserve">ІР-сетей. </w:t>
       </w:r>
       <w:r>
         <w:rPr>
@@ -11640,41 +10237,18 @@
           <w:sz w:val="28"/>
         </w:rPr>
       </w:pPr>
-      <w:proofErr w:type="spellStart"/>
-      <w:r>
-        <w:rPr>
-          <w:sz w:val="28"/>
-          <w:lang w:val="uk-UA"/>
-        </w:rPr>
-        <w:t>Глушаков</w:t>
-      </w:r>
-      <w:proofErr w:type="spellEnd"/>
-      <w:r>
-        <w:rPr>
-          <w:sz w:val="28"/>
-          <w:lang w:val="uk-UA"/>
-        </w:rPr>
-        <w:t xml:space="preserve">. </w:t>
-      </w:r>
-      <w:r>
-        <w:rPr>
-          <w:sz w:val="28"/>
-        </w:rPr>
-        <w:t xml:space="preserve">Робота в сети </w:t>
-      </w:r>
-      <w:proofErr w:type="spellStart"/>
-      <w:r>
-        <w:rPr>
-          <w:sz w:val="28"/>
-        </w:rPr>
-        <w:t>Internet</w:t>
-      </w:r>
-      <w:proofErr w:type="spellEnd"/>
-      <w:r>
-        <w:rPr>
-          <w:sz w:val="28"/>
-        </w:rPr>
-        <w:t xml:space="preserve"> </w:t>
+      <w:r>
+        <w:rPr>
+          <w:sz w:val="28"/>
+          <w:lang w:val="uk-UA"/>
+        </w:rPr>
+        <w:t xml:space="preserve">Глушаков. </w:t>
+      </w:r>
+      <w:r>
+        <w:rPr>
+          <w:sz w:val="28"/>
+        </w:rPr>
+        <w:t xml:space="preserve">Робота в сети Internet </w:t>
       </w:r>
     </w:p>
     <w:p>
@@ -11694,21 +10268,12 @@
           <w:sz w:val="28"/>
         </w:rPr>
       </w:pPr>
-      <w:proofErr w:type="spellStart"/>
-      <w:r>
-        <w:rPr>
-          <w:sz w:val="28"/>
-          <w:lang w:val="uk-UA"/>
-        </w:rPr>
-        <w:t>Шетка</w:t>
-      </w:r>
-      <w:proofErr w:type="spellEnd"/>
-      <w:r>
-        <w:rPr>
-          <w:sz w:val="28"/>
-          <w:lang w:val="uk-UA"/>
-        </w:rPr>
-        <w:t xml:space="preserve"> П. </w:t>
+      <w:r>
+        <w:rPr>
+          <w:sz w:val="28"/>
+          <w:lang w:val="uk-UA"/>
+        </w:rPr>
+        <w:t xml:space="preserve">Шетка П. </w:t>
       </w:r>
       <w:r>
         <w:rPr>
@@ -11784,7 +10349,6 @@
           <w:lang w:val="uk-UA"/>
         </w:rPr>
       </w:pPr>
-      <w:proofErr w:type="spellStart"/>
       <w:r>
         <w:rPr>
           <w:bCs/>
@@ -11793,18 +10357,7 @@
           <w:sz w:val="28"/>
           <w:lang w:val="uk-UA"/>
         </w:rPr>
-        <w:t>Кульгин</w:t>
-      </w:r>
-      <w:proofErr w:type="spellEnd"/>
-      <w:r>
-        <w:rPr>
-          <w:bCs/>
-          <w:iCs/>
-          <w:color w:val="000000"/>
-          <w:sz w:val="28"/>
-          <w:lang w:val="uk-UA"/>
-        </w:rPr>
-        <w:t xml:space="preserve"> М. В. </w:t>
+        <w:t xml:space="preserve">Кульгин М. В. </w:t>
       </w:r>
       <w:r>
         <w:rPr>
@@ -11846,25 +10399,7 @@
           <w:color w:val="000000"/>
           <w:sz w:val="28"/>
         </w:rPr>
-        <w:t xml:space="preserve"> трафика. </w:t>
-      </w:r>
-      <w:proofErr w:type="spellStart"/>
-      <w:r>
-        <w:rPr>
-          <w:bCs/>
-          <w:color w:val="000000"/>
-          <w:sz w:val="28"/>
-        </w:rPr>
-        <w:t>АйТи</w:t>
-      </w:r>
-      <w:proofErr w:type="spellEnd"/>
-      <w:r>
-        <w:rPr>
-          <w:bCs/>
-          <w:color w:val="000000"/>
-          <w:sz w:val="28"/>
-        </w:rPr>
-        <w:t xml:space="preserve">. — М.: К Компьютер-пресс, 1998. </w:t>
+        <w:t xml:space="preserve"> трафика. АйТи. — М.: К Компьютер-пресс, 1998. </w:t>
       </w:r>
     </w:p>
     <w:p>
@@ -11899,25 +10434,7 @@
           <w:color w:val="000000"/>
           <w:sz w:val="28"/>
         </w:rPr>
-        <w:t xml:space="preserve">Волоконная оптика в локальных и корпоративных сетях связи. </w:t>
-      </w:r>
-      <w:proofErr w:type="spellStart"/>
-      <w:r>
-        <w:rPr>
-          <w:bCs/>
-          <w:color w:val="000000"/>
-          <w:sz w:val="28"/>
-        </w:rPr>
-        <w:t>АйТи</w:t>
-      </w:r>
-      <w:proofErr w:type="spellEnd"/>
-      <w:r>
-        <w:rPr>
-          <w:bCs/>
-          <w:color w:val="000000"/>
-          <w:sz w:val="28"/>
-        </w:rPr>
-        <w:t xml:space="preserve">. — М.: Компьютер-пресс, 1998. </w:t>
+        <w:t xml:space="preserve">Волоконная оптика в локальных и корпоративных сетях связи. АйТи. — М.: Компьютер-пресс, 1998. </w:t>
       </w:r>
     </w:p>
     <w:p>
@@ -12006,7 +10523,6 @@
           <w:sz w:val="28"/>
         </w:rPr>
       </w:pPr>
-      <w:proofErr w:type="spellStart"/>
       <w:r>
         <w:rPr>
           <w:bCs/>
@@ -12014,17 +10530,7 @@
           <w:color w:val="000000"/>
           <w:sz w:val="28"/>
         </w:rPr>
-        <w:t>Фейт</w:t>
-      </w:r>
-      <w:proofErr w:type="spellEnd"/>
-      <w:r>
-        <w:rPr>
-          <w:bCs/>
-          <w:iCs/>
-          <w:color w:val="000000"/>
-          <w:sz w:val="28"/>
-        </w:rPr>
-        <w:t xml:space="preserve"> Сидни. </w:t>
+        <w:t xml:space="preserve">Фейт Сидни. </w:t>
       </w:r>
       <w:r>
         <w:rPr>
@@ -12058,27 +10564,7 @@
           <w:color w:val="000000"/>
           <w:sz w:val="28"/>
         </w:rPr>
-        <w:t xml:space="preserve">Хант </w:t>
-      </w:r>
-      <w:proofErr w:type="spellStart"/>
-      <w:r>
-        <w:rPr>
-          <w:bCs/>
-          <w:iCs/>
-          <w:color w:val="000000"/>
-          <w:sz w:val="28"/>
-        </w:rPr>
-        <w:t>Крейг</w:t>
-      </w:r>
-      <w:proofErr w:type="spellEnd"/>
-      <w:r>
-        <w:rPr>
-          <w:bCs/>
-          <w:iCs/>
-          <w:color w:val="000000"/>
-          <w:sz w:val="28"/>
-        </w:rPr>
-        <w:t xml:space="preserve">. </w:t>
+        <w:t xml:space="preserve">Хант Крейг. </w:t>
       </w:r>
       <w:r>
         <w:rPr>
@@ -12122,7 +10608,6 @@
           <w:sz w:val="28"/>
         </w:rPr>
       </w:pPr>
-      <w:proofErr w:type="spellStart"/>
       <w:r>
         <w:rPr>
           <w:bCs/>
@@ -12130,17 +10615,7 @@
           <w:color w:val="000000"/>
           <w:sz w:val="28"/>
         </w:rPr>
-        <w:t>Пятибратов</w:t>
-      </w:r>
-      <w:proofErr w:type="spellEnd"/>
-      <w:r>
-        <w:rPr>
-          <w:bCs/>
-          <w:iCs/>
-          <w:color w:val="000000"/>
-          <w:sz w:val="28"/>
-        </w:rPr>
-        <w:t xml:space="preserve"> и др. </w:t>
+        <w:t xml:space="preserve">Пятибратов и др. </w:t>
       </w:r>
       <w:r>
         <w:rPr>
@@ -12200,25 +10675,7 @@
           <w:color w:val="000000"/>
           <w:sz w:val="28"/>
         </w:rPr>
-        <w:t xml:space="preserve">Высокопроизводительные сети. Энциклопедия пользователя / Перев. с англ. — Киев, </w:t>
-      </w:r>
-      <w:proofErr w:type="spellStart"/>
-      <w:r>
-        <w:rPr>
-          <w:bCs/>
-          <w:color w:val="000000"/>
-          <w:sz w:val="28"/>
-        </w:rPr>
-        <w:t>ДиаСофт</w:t>
-      </w:r>
-      <w:proofErr w:type="spellEnd"/>
-      <w:r>
-        <w:rPr>
-          <w:bCs/>
-          <w:color w:val="000000"/>
-          <w:sz w:val="28"/>
-        </w:rPr>
-        <w:t xml:space="preserve">, 1998. </w:t>
+        <w:t xml:space="preserve">Высокопроизводительные сети. Энциклопедия пользователя / Перев. с англ. — Киев, ДиаСофт, 1998. </w:t>
       </w:r>
     </w:p>
     <w:p>
@@ -12303,25 +10760,7 @@
           <w:color w:val="000000"/>
           <w:sz w:val="28"/>
         </w:rPr>
-        <w:t>. — Эко-</w:t>
-      </w:r>
-      <w:proofErr w:type="spellStart"/>
-      <w:r>
-        <w:rPr>
-          <w:bCs/>
-          <w:color w:val="000000"/>
-          <w:sz w:val="28"/>
-        </w:rPr>
-        <w:t>Трендз</w:t>
-      </w:r>
-      <w:proofErr w:type="spellEnd"/>
-      <w:r>
-        <w:rPr>
-          <w:bCs/>
-          <w:color w:val="000000"/>
-          <w:sz w:val="28"/>
-        </w:rPr>
-        <w:t>, 1998.</w:t>
+        <w:t>. — Эко-Трендз, 1998.</w:t>
       </w:r>
     </w:p>
     <w:p>
@@ -12433,60 +10872,18 @@
           <w:color w:val="000000"/>
           <w:sz w:val="28"/>
         </w:rPr>
-        <w:t xml:space="preserve">Стюарт Дж., </w:t>
-      </w:r>
-      <w:proofErr w:type="spellStart"/>
+        <w:t xml:space="preserve">Стюарт Дж., Типапелъ Эд, Хадсан </w:t>
+      </w:r>
       <w:r>
         <w:rPr>
           <w:bCs/>
           <w:iCs/>
           <w:color w:val="000000"/>
           <w:sz w:val="28"/>
-        </w:rPr>
-        <w:t>Типапелъ</w:t>
-      </w:r>
-      <w:proofErr w:type="spellEnd"/>
-      <w:r>
-        <w:rPr>
-          <w:bCs/>
-          <w:iCs/>
-          <w:color w:val="000000"/>
-          <w:sz w:val="28"/>
-        </w:rPr>
-        <w:t xml:space="preserve"> Эд, </w:t>
-      </w:r>
-      <w:proofErr w:type="spellStart"/>
-      <w:r>
-        <w:rPr>
-          <w:bCs/>
-          <w:iCs/>
-          <w:color w:val="000000"/>
-          <w:sz w:val="28"/>
-        </w:rPr>
-        <w:t>Хадсан</w:t>
-      </w:r>
-      <w:proofErr w:type="spellEnd"/>
-      <w:r>
-        <w:rPr>
-          <w:bCs/>
-          <w:iCs/>
-          <w:color w:val="000000"/>
-          <w:sz w:val="28"/>
-        </w:rPr>
-        <w:t xml:space="preserve"> </w:t>
-      </w:r>
-      <w:proofErr w:type="spellStart"/>
-      <w:r>
-        <w:rPr>
-          <w:bCs/>
-          <w:iCs/>
-          <w:color w:val="000000"/>
-          <w:sz w:val="28"/>
           <w:lang w:val="en-US"/>
         </w:rPr>
         <w:t>Kypm</w:t>
       </w:r>
-      <w:proofErr w:type="spellEnd"/>
       <w:r>
         <w:rPr>
           <w:bCs/>
@@ -12572,67 +10969,7 @@
           <w:color w:val="000000"/>
           <w:sz w:val="28"/>
         </w:rPr>
-        <w:t xml:space="preserve">Челки </w:t>
-      </w:r>
-      <w:proofErr w:type="spellStart"/>
-      <w:r>
-        <w:rPr>
-          <w:bCs/>
-          <w:iCs/>
-          <w:color w:val="000000"/>
-          <w:sz w:val="28"/>
-        </w:rPr>
-        <w:t>Дж.с</w:t>
-      </w:r>
-      <w:proofErr w:type="spellEnd"/>
-      <w:r>
-        <w:rPr>
-          <w:bCs/>
-          <w:iCs/>
-          <w:color w:val="000000"/>
-          <w:sz w:val="28"/>
-        </w:rPr>
-        <w:t xml:space="preserve">, </w:t>
-      </w:r>
-      <w:proofErr w:type="spellStart"/>
-      <w:r>
-        <w:rPr>
-          <w:bCs/>
-          <w:iCs/>
-          <w:color w:val="000000"/>
-          <w:sz w:val="28"/>
-        </w:rPr>
-        <w:t>Перкимс</w:t>
-      </w:r>
-      <w:proofErr w:type="spellEnd"/>
-      <w:r>
-        <w:rPr>
-          <w:bCs/>
-          <w:iCs/>
-          <w:color w:val="000000"/>
-          <w:sz w:val="28"/>
-        </w:rPr>
-        <w:t xml:space="preserve"> Ч., </w:t>
-      </w:r>
-      <w:proofErr w:type="spellStart"/>
-      <w:r>
-        <w:rPr>
-          <w:bCs/>
-          <w:iCs/>
-          <w:color w:val="000000"/>
-          <w:sz w:val="28"/>
-        </w:rPr>
-        <w:t>Стриб</w:t>
-      </w:r>
-      <w:proofErr w:type="spellEnd"/>
-      <w:r>
-        <w:rPr>
-          <w:bCs/>
-          <w:iCs/>
-          <w:color w:val="000000"/>
-          <w:sz w:val="28"/>
-        </w:rPr>
-        <w:t xml:space="preserve"> М. </w:t>
+        <w:t xml:space="preserve">Челки Дж.с, Перкимс Ч., Стриб М. </w:t>
       </w:r>
       <w:r>
         <w:rPr>
@@ -12700,25 +11037,7 @@
           <w:color w:val="000000"/>
           <w:sz w:val="28"/>
         </w:rPr>
-        <w:t xml:space="preserve">) / Перевод с </w:t>
-      </w:r>
-      <w:proofErr w:type="spellStart"/>
-      <w:r>
-        <w:rPr>
-          <w:bCs/>
-          <w:color w:val="000000"/>
-          <w:sz w:val="28"/>
-        </w:rPr>
-        <w:t>англ</w:t>
-      </w:r>
-      <w:proofErr w:type="spellEnd"/>
-      <w:r>
-        <w:rPr>
-          <w:bCs/>
-          <w:color w:val="000000"/>
-          <w:sz w:val="28"/>
-        </w:rPr>
-        <w:t>, Лори, 1997.</w:t>
+        <w:t>) / Перевод с англ, Лори, 1997.</w:t>
       </w:r>
     </w:p>
     <w:p>
@@ -12984,30 +11303,20 @@
           <w:lang w:eastAsia="uk-UA"/>
         </w:rPr>
       </w:pPr>
-      <w:proofErr w:type="spellStart"/>
       <w:r>
         <w:rPr>
           <w:lang w:val="uk-UA"/>
         </w:rPr>
         <w:t>Комп</w:t>
       </w:r>
-      <w:proofErr w:type="spellEnd"/>
       <w:r>
         <w:t>’</w:t>
       </w:r>
-      <w:proofErr w:type="spellStart"/>
-      <w:r>
-        <w:rPr>
-          <w:lang w:val="uk-UA"/>
-        </w:rPr>
-        <w:t>ютерні</w:t>
-      </w:r>
-      <w:proofErr w:type="spellEnd"/>
-      <w:r>
-        <w:rPr>
-          <w:lang w:val="uk-UA"/>
-        </w:rPr>
-        <w:t xml:space="preserve"> класи кафедри МЗ ЕОМ</w:t>
+      <w:r>
+        <w:rPr>
+          <w:lang w:val="uk-UA"/>
+        </w:rPr>
+        <w:t>ютерні класи кафедри МЗ ЕОМ</w:t>
       </w:r>
     </w:p>
     <w:p>
@@ -13158,36 +11467,14 @@
           <w:u w:val="single"/>
           <w:lang w:val="uk-UA"/>
         </w:rPr>
-        <w:t xml:space="preserve"> Комп</w:t>
+        <w:t xml:space="preserve"> </w:t>
       </w:r>
       <w:r>
         <w:rPr>
           <w:u w:val="single"/>
           <w:lang w:val="uk-UA"/>
         </w:rPr>
-        <w:t>’</w:t>
-      </w:r>
-      <w:r>
-        <w:rPr>
-          <w:u w:val="single"/>
-          <w:lang w:val="uk-UA"/>
-        </w:rPr>
-        <w:t>ютерні мережі</w:t>
-      </w:r>
-      <w:r>
-        <w:rPr>
-          <w:u w:val="single"/>
-          <w:lang w:val="uk-UA"/>
-        </w:rPr>
-        <w:t>________</w:t>
-      </w:r>
-      <w:r>
-        <w:rPr>
-          <w:color w:val="FFFFFF"/>
-          <w:u w:val="single"/>
-          <w:lang w:val="uk-UA"/>
-        </w:rPr>
-        <w:t>.</w:t>
+        <w:t xml:space="preserve">{discipline_name} </w:t>
       </w:r>
     </w:p>
     <w:p>
@@ -13546,50 +11833,26 @@
           <w:sz w:val="28"/>
           <w:lang w:val="uk-UA"/>
         </w:rPr>
-        <w:t xml:space="preserve">Програмні та апаратні засоби </w:t>
-      </w:r>
-      <w:proofErr w:type="spellStart"/>
+        <w:t>Програмні та апаратні засоби комп</w:t>
+      </w:r>
       <w:r>
         <w:rPr>
           <w:rFonts w:eastAsia="MS Mincho"/>
           <w:bCs/>
           <w:color w:val="000000"/>
           <w:sz w:val="28"/>
-          <w:lang w:val="uk-UA"/>
-        </w:rPr>
-        <w:t>комп</w:t>
-      </w:r>
-      <w:proofErr w:type="spellEnd"/>
+        </w:rPr>
+        <w:t>’</w:t>
+      </w:r>
       <w:r>
         <w:rPr>
           <w:rFonts w:eastAsia="MS Mincho"/>
           <w:bCs/>
           <w:color w:val="000000"/>
           <w:sz w:val="28"/>
-        </w:rPr>
-        <w:t>’</w:t>
-      </w:r>
-      <w:proofErr w:type="spellStart"/>
-      <w:r>
-        <w:rPr>
-          <w:rFonts w:eastAsia="MS Mincho"/>
-          <w:bCs/>
-          <w:color w:val="000000"/>
-          <w:sz w:val="28"/>
-          <w:lang w:val="uk-UA"/>
-        </w:rPr>
-        <w:t>ютерних</w:t>
-      </w:r>
-      <w:proofErr w:type="spellEnd"/>
-      <w:r>
-        <w:rPr>
-          <w:rFonts w:eastAsia="MS Mincho"/>
-          <w:bCs/>
-          <w:color w:val="000000"/>
-          <w:sz w:val="28"/>
-          <w:lang w:val="uk-UA"/>
-        </w:rPr>
-        <w:t xml:space="preserve"> мереж</w:t>
+          <w:lang w:val="uk-UA"/>
+        </w:rPr>
+        <w:t>ютерних мереж</w:t>
       </w:r>
     </w:p>
     <w:p>
@@ -14912,67 +13175,65 @@
         <w:lastRenderedPageBreak/>
         <w:t>Викладач-екзаменатор ____</w:t>
       </w:r>
-      <w:proofErr w:type="spellStart"/>
       <w:r>
         <w:rPr>
           <w:sz w:val="28"/>
           <w:u w:val="single"/>
           <w:lang w:val="uk-UA"/>
         </w:rPr>
-        <w:t>Мащенко</w:t>
-      </w:r>
-      <w:proofErr w:type="spellEnd"/>
+        <w:t>Мащенко Л.В.</w:t>
+      </w:r>
+      <w:r>
+        <w:rPr>
+          <w:sz w:val="28"/>
+          <w:lang w:val="uk-UA"/>
+        </w:rPr>
+        <w:t>_______________________________</w:t>
+      </w:r>
+    </w:p>
+    <w:p>
+      <w:pPr>
+        <w:rPr>
+          <w:sz w:val="28"/>
+          <w:lang w:val="uk-UA"/>
+        </w:rPr>
+      </w:pPr>
+    </w:p>
+    <w:p>
+      <w:pPr>
+        <w:rPr>
+          <w:sz w:val="28"/>
+          <w:lang w:val="uk-UA"/>
+        </w:rPr>
+      </w:pPr>
+      <w:r>
+        <w:rPr>
+          <w:sz w:val="28"/>
+          <w:lang w:val="uk-UA"/>
+        </w:rPr>
+        <w:t>Викладач</w:t>
+      </w:r>
+      <w:r>
+        <w:rPr>
+          <w:sz w:val="28"/>
+          <w:lang w:val="uk-UA"/>
+        </w:rPr>
+        <w:t>і, які проводя</w:t>
+      </w:r>
+      <w:r>
+        <w:rPr>
+          <w:sz w:val="28"/>
+          <w:lang w:val="uk-UA"/>
+        </w:rPr>
+        <w:t>ть практичні(семінарські) та лабораторні заняття _______</w:t>
+      </w:r>
       <w:r>
         <w:rPr>
           <w:sz w:val="28"/>
           <w:u w:val="single"/>
           <w:lang w:val="uk-UA"/>
         </w:rPr>
-        <w:t xml:space="preserve"> Л.В.</w:t>
-      </w:r>
-      <w:r>
-        <w:rPr>
-          <w:sz w:val="28"/>
-          <w:lang w:val="uk-UA"/>
-        </w:rPr>
-        <w:t>_______________________________</w:t>
-      </w:r>
-    </w:p>
-    <w:p>
-      <w:pPr>
-        <w:rPr>
-          <w:sz w:val="28"/>
-          <w:lang w:val="uk-UA"/>
-        </w:rPr>
-      </w:pPr>
-    </w:p>
-    <w:p>
-      <w:pPr>
-        <w:rPr>
-          <w:sz w:val="28"/>
-          <w:lang w:val="uk-UA"/>
-        </w:rPr>
-      </w:pPr>
-      <w:r>
-        <w:rPr>
-          <w:sz w:val="28"/>
-          <w:lang w:val="uk-UA"/>
-        </w:rPr>
-        <w:t>Викладач</w:t>
-      </w:r>
-      <w:r>
-        <w:rPr>
-          <w:sz w:val="28"/>
-          <w:lang w:val="uk-UA"/>
-        </w:rPr>
-        <w:t>і, які проводя</w:t>
-      </w:r>
-      <w:r>
-        <w:rPr>
-          <w:sz w:val="28"/>
-          <w:lang w:val="uk-UA"/>
-        </w:rPr>
-        <w:t>ть практичні(семінарські) та лабораторні заняття _______</w:t>
+        <w:t xml:space="preserve"> </w:t>
       </w:r>
       <w:r>
         <w:rPr>
@@ -14980,50 +13241,22 @@
           <w:u w:val="single"/>
           <w:lang w:val="uk-UA"/>
         </w:rPr>
-        <w:t xml:space="preserve"> </w:t>
-      </w:r>
-      <w:proofErr w:type="spellStart"/>
+        <w:t xml:space="preserve">Мащенко Л.В.                                                                               </w:t>
+      </w:r>
+      <w:r>
+        <w:rPr>
+          <w:sz w:val="28"/>
+          <w:lang w:val="uk-UA"/>
+        </w:rPr>
+        <w:t>_______</w:t>
+      </w:r>
       <w:r>
         <w:rPr>
           <w:sz w:val="28"/>
           <w:u w:val="single"/>
           <w:lang w:val="uk-UA"/>
         </w:rPr>
-        <w:t>Мащенко</w:t>
-      </w:r>
-      <w:proofErr w:type="spellEnd"/>
-      <w:r>
-        <w:rPr>
-          <w:sz w:val="28"/>
-          <w:u w:val="single"/>
-          <w:lang w:val="uk-UA"/>
-        </w:rPr>
-        <w:t xml:space="preserve"> Л.В.                                                                               </w:t>
-      </w:r>
-      <w:r>
-        <w:rPr>
-          <w:sz w:val="28"/>
-          <w:lang w:val="uk-UA"/>
-        </w:rPr>
-        <w:t>_______</w:t>
-      </w:r>
-      <w:proofErr w:type="spellStart"/>
-      <w:r>
-        <w:rPr>
-          <w:sz w:val="28"/>
-          <w:u w:val="single"/>
-          <w:lang w:val="uk-UA"/>
-        </w:rPr>
-        <w:t>Ризоль</w:t>
-      </w:r>
-      <w:proofErr w:type="spellEnd"/>
-      <w:r>
-        <w:rPr>
-          <w:sz w:val="28"/>
-          <w:u w:val="single"/>
-          <w:lang w:val="uk-UA"/>
-        </w:rPr>
-        <w:t xml:space="preserve"> О.О.</w:t>
+        <w:t>Ризоль О.О.</w:t>
       </w:r>
       <w:r>
         <w:rPr>
@@ -15161,23 +13394,7 @@
           <w:sz w:val="28"/>
           <w:lang w:val="uk-UA"/>
         </w:rPr>
-        <w:t xml:space="preserve">  (</w:t>
-      </w:r>
-      <w:proofErr w:type="spellStart"/>
-      <w:r>
-        <w:rPr>
-          <w:sz w:val="28"/>
-          <w:lang w:val="uk-UA"/>
-        </w:rPr>
-        <w:t>Байбуз</w:t>
-      </w:r>
-      <w:proofErr w:type="spellEnd"/>
-      <w:r>
-        <w:rPr>
-          <w:sz w:val="28"/>
-          <w:lang w:val="uk-UA"/>
-        </w:rPr>
-        <w:t xml:space="preserve"> О.Г.)</w:t>
+        <w:t xml:space="preserve">  (Байбуз О.Г.)</w:t>
       </w:r>
     </w:p>
     <w:p>
@@ -15357,7 +13574,7 @@
         <w:rStyle w:val="PageNumber"/>
         <w:noProof/>
       </w:rPr>
-      <w:t>13</w:t>
+      <w:t>2</w:t>
     </w:r>
     <w:r>
       <w:rPr>

</xml_diff>

<commit_message>
Feature: add ability for setting up groups that study this discipline.
</commit_message>
<xml_diff>
--- a/app/assets/templates/template.docx
+++ b/app/assets/templates/template.docx
@@ -594,8 +594,6 @@
         </w:rPr>
         <w:t>formatted_</w:t>
       </w:r>
-      <w:bookmarkStart w:id="0" w:name="_GoBack"/>
-      <w:bookmarkEnd w:id="0"/>
       <w:r>
         <w:rPr>
           <w:u w:val="single"/>
@@ -11425,22 +11423,21 @@
           <w:b/>
           <w:lang w:val="uk-UA"/>
         </w:rPr>
-        <w:t xml:space="preserve">Кафедра </w:t>
+        <w:t>Кафедра</w:t>
+      </w:r>
+      <w:r>
+        <w:rPr>
+          <w:b/>
+          <w:lang w:val="uk-UA"/>
+        </w:rPr>
+        <w:t xml:space="preserve"> </w:t>
       </w:r>
       <w:r>
         <w:rPr>
           <w:u w:val="single"/>
           <w:lang w:val="uk-UA"/>
         </w:rPr>
-        <w:t xml:space="preserve">                                             Математичного забезпечення ЕОМ                         </w:t>
-      </w:r>
-      <w:r>
-        <w:rPr>
-          <w:color w:val="FFFFFF"/>
-          <w:u w:val="single"/>
-          <w:lang w:val="uk-UA"/>
-        </w:rPr>
-        <w:t>.</w:t>
+        <w:t xml:space="preserve"> {cathedra_name}</w:t>
       </w:r>
     </w:p>
     <w:p>
@@ -11514,63 +11511,21 @@
           <w:u w:val="single"/>
           <w:lang w:val="uk-UA"/>
         </w:rPr>
-        <w:t xml:space="preserve">             </w:t>
+        <w:t xml:space="preserve"> </w:t>
       </w:r>
       <w:r>
         <w:rPr>
           <w:u w:val="single"/>
           <w:lang w:val="uk-UA"/>
         </w:rPr>
-        <w:t>П</w:t>
+        <w:t>{groups_codes}</w:t>
       </w:r>
       <w:r>
         <w:rPr>
           <w:u w:val="single"/>
           <w:lang w:val="uk-UA"/>
         </w:rPr>
-        <w:t>М–13</w:t>
-      </w:r>
-      <w:r>
-        <w:rPr>
-          <w:u w:val="single"/>
-          <w:lang w:val="uk-UA"/>
-        </w:rPr>
-        <w:t>–1</w:t>
-      </w:r>
-      <w:r>
-        <w:rPr>
-          <w:u w:val="single"/>
-          <w:lang w:val="uk-UA"/>
-        </w:rPr>
-        <w:t>, П</w:t>
-      </w:r>
-      <w:r>
-        <w:rPr>
-          <w:u w:val="single"/>
-          <w:lang w:val="uk-UA"/>
-        </w:rPr>
-        <w:t>М-13</w:t>
-      </w:r>
-      <w:r>
-        <w:rPr>
-          <w:u w:val="single"/>
-          <w:lang w:val="uk-UA"/>
-        </w:rPr>
-        <w:t>-2</w:t>
-      </w:r>
-      <w:r>
-        <w:rPr>
-          <w:u w:val="single"/>
-          <w:lang w:val="uk-UA"/>
-        </w:rPr>
-        <w:t>, ПМ-13-3</w:t>
-      </w:r>
-      <w:r>
-        <w:rPr>
-          <w:u w:val="single"/>
-          <w:lang w:val="uk-UA"/>
-        </w:rPr>
-        <w:t xml:space="preserve">                                                            </w:t>
+        <w:t xml:space="preserve">  </w:t>
       </w:r>
       <w:r>
         <w:rPr>
@@ -11584,7 +11539,7 @@
     <w:p>
       <w:pPr>
         <w:tabs>
-          <w:tab w:val="left" w:pos="9180"/>
+          <w:tab w:val="left" w:pos="9214"/>
         </w:tabs>
         <w:spacing w:before="120" w:line="252" w:lineRule="auto"/>
         <w:jc w:val="both"/>
@@ -11645,14 +11600,37 @@
           <w:b/>
           <w:lang w:val="uk-UA"/>
         </w:rPr>
-        <w:t xml:space="preserve">                                                                           Семестр </w:t>
+        <w:t xml:space="preserve">                                           </w:t>
       </w:r>
       <w:r>
         <w:rPr>
           <w:b/>
           <w:lang w:val="uk-UA"/>
         </w:rPr>
-        <w:t xml:space="preserve"> 5</w:t>
+        <w:t xml:space="preserve">                               </w:t>
+      </w:r>
+      <w:bookmarkStart w:id="0" w:name="_GoBack"/>
+      <w:bookmarkEnd w:id="0"/>
+      <w:r>
+        <w:rPr>
+          <w:b/>
+          <w:lang w:val="uk-UA"/>
+        </w:rPr>
+        <w:t xml:space="preserve">Семестр </w:t>
+      </w:r>
+      <w:r>
+        <w:rPr>
+          <w:b/>
+          <w:lang w:val="uk-UA"/>
+        </w:rPr>
+        <w:t xml:space="preserve"> </w:t>
+      </w:r>
+      <w:r>
+        <w:rPr>
+          <w:b/>
+          <w:lang w:val="uk-UA"/>
+        </w:rPr>
+        <w:t>{semester_number}</w:t>
       </w:r>
     </w:p>
     <w:p>
@@ -13574,7 +13552,7 @@
         <w:rStyle w:val="PageNumber"/>
         <w:noProof/>
       </w:rPr>
-      <w:t>2</w:t>
+      <w:t>11</w:t>
     </w:r>
     <w:r>
       <w:rPr>

</xml_diff>

<commit_message>
Feature: ability for inputting data about dates, protocols' numbers and surnames of the commission members.
</commit_message>
<xml_diff>
--- a/app/assets/templates/template.docx
+++ b/app/assets/templates/template.docx
@@ -1123,7 +1123,39 @@
         <w:rPr>
           <w:lang w:val="uk-UA"/>
         </w:rPr>
-        <w:t>від.  “19” травня 2015 року № 11</w:t>
+        <w:t xml:space="preserve">від.  </w:t>
+      </w:r>
+      <w:r>
+        <w:rPr>
+          <w:lang w:val="uk-UA"/>
+        </w:rPr>
+        <w:t>{</w:t>
+      </w:r>
+      <w:r>
+        <w:rPr>
+          <w:lang w:val="uk-UA"/>
+        </w:rPr>
+        <w:t>program_</w:t>
+      </w:r>
+      <w:r>
+        <w:rPr>
+          <w:lang w:val="uk-UA"/>
+        </w:rPr>
+        <w:t>department_</w:t>
+      </w:r>
+      <w:bookmarkStart w:id="0" w:name="_GoBack"/>
+      <w:bookmarkEnd w:id="0"/>
+      <w:r>
+        <w:rPr>
+          <w:lang w:val="uk-UA"/>
+        </w:rPr>
+        <w:t>approved_date</w:t>
+      </w:r>
+      <w:r>
+        <w:rPr>
+          <w:lang w:val="uk-UA"/>
+        </w:rPr>
+        <w:t>}</w:t>
       </w:r>
     </w:p>
     <w:p>
@@ -1182,7 +1214,23 @@
           <w:i/>
           <w:lang w:val="uk-UA"/>
         </w:rPr>
-        <w:t>Байбуз О.Г.</w:t>
+        <w:t>{</w:t>
+      </w:r>
+      <w:r>
+        <w:rPr>
+          <w:b/>
+          <w:i/>
+          <w:lang w:val="uk-UA"/>
+        </w:rPr>
+        <w:t>head_of_department</w:t>
+      </w:r>
+      <w:r>
+        <w:rPr>
+          <w:b/>
+          <w:i/>
+          <w:lang w:val="uk-UA"/>
+        </w:rPr>
+        <w:t>}</w:t>
       </w:r>
       <w:r>
         <w:rPr>
@@ -1293,7 +1341,25 @@
         <w:rPr>
           <w:lang w:val="uk-UA"/>
         </w:rPr>
-        <w:t>від.  “16” червня 2015 року № 14</w:t>
+        <w:t xml:space="preserve">від.  </w:t>
+      </w:r>
+      <w:r>
+        <w:rPr>
+          <w:lang w:val="uk-UA"/>
+        </w:rPr>
+        <w:t>{</w:t>
+      </w:r>
+      <w:r>
+        <w:rPr>
+          <w:lang w:val="uk-UA"/>
+        </w:rPr>
+        <w:t>program_commission_approved_date</w:t>
+      </w:r>
+      <w:r>
+        <w:rPr>
+          <w:lang w:val="uk-UA"/>
+        </w:rPr>
+        <w:t>}</w:t>
       </w:r>
     </w:p>
     <w:p>
@@ -1323,7 +1389,7 @@
           <w:i/>
           <w:lang w:val="uk-UA"/>
         </w:rPr>
-        <w:t>Ламзюк В.Д</w:t>
+        <w:t>{</w:t>
       </w:r>
       <w:r>
         <w:rPr>
@@ -1331,7 +1397,15 @@
           <w:i/>
           <w:lang w:val="uk-UA"/>
         </w:rPr>
-        <w:t>.</w:t>
+        <w:t>head_of_commission</w:t>
+      </w:r>
+      <w:r>
+        <w:rPr>
+          <w:b/>
+          <w:i/>
+          <w:lang w:val="uk-UA"/>
+        </w:rPr>
+        <w:t>}</w:t>
       </w:r>
       <w:r>
         <w:rPr>
@@ -1456,7 +1530,25 @@
         <w:rPr>
           <w:lang w:val="uk-UA"/>
         </w:rPr>
-        <w:t>Протокол від.  “18” червня 2015 року № 9</w:t>
+        <w:t xml:space="preserve">Протокол від.  </w:t>
+      </w:r>
+      <w:r>
+        <w:rPr>
+          <w:lang w:val="uk-UA"/>
+        </w:rPr>
+        <w:t>{</w:t>
+      </w:r>
+      <w:r>
+        <w:rPr>
+          <w:lang w:val="uk-UA"/>
+        </w:rPr>
+        <w:t>program_academic_council_approved_date</w:t>
+      </w:r>
+      <w:r>
+        <w:rPr>
+          <w:lang w:val="uk-UA"/>
+        </w:rPr>
+        <w:t>}</w:t>
       </w:r>
     </w:p>
     <w:p>
@@ -1486,7 +1578,23 @@
           <w:i/>
           <w:lang w:val="uk-UA"/>
         </w:rPr>
-        <w:t>Кісельова__О.М.</w:t>
+        <w:t>{</w:t>
+      </w:r>
+      <w:r>
+        <w:rPr>
+          <w:b/>
+          <w:i/>
+          <w:lang w:val="uk-UA"/>
+        </w:rPr>
+        <w:t>head_of_academic_council</w:t>
+      </w:r>
+      <w:r>
+        <w:rPr>
+          <w:b/>
+          <w:i/>
+          <w:lang w:val="uk-UA"/>
+        </w:rPr>
+        <w:t>}</w:t>
       </w:r>
       <w:r>
         <w:rPr>
@@ -11609,8 +11717,6 @@
         </w:rPr>
         <w:t xml:space="preserve">                               </w:t>
       </w:r>
-      <w:bookmarkStart w:id="0" w:name="_GoBack"/>
-      <w:bookmarkEnd w:id="0"/>
       <w:r>
         <w:rPr>
           <w:b/>
@@ -13552,7 +13658,7 @@
         <w:rStyle w:val="PageNumber"/>
         <w:noProof/>
       </w:rPr>
-      <w:t>11</w:t>
+      <w:t>2</w:t>
     </w:r>
     <w:r>
       <w:rPr>

</xml_diff>

<commit_message>
Add rendering of data about Labs into document
</commit_message>
<xml_diff>
--- a/app/assets/templates/template.docx
+++ b/app/assets/templates/template.docx
@@ -218,7 +218,6 @@
       <w:r>
         <w:rPr>
           <w:sz w:val="24"/>
-          <w:lang w:val="en-US"/>
         </w:rPr>
         <w:t>6</w:t>
       </w:r>
@@ -302,27 +301,37 @@
           <w:b/>
           <w:i/>
           <w:szCs w:val="28"/>
+        </w:rPr>
+      </w:pPr>
+      <w:r>
+        <w:rPr>
+          <w:b/>
+        </w:rPr>
+        <w:t>{</w:t>
+      </w:r>
+      <w:r>
+        <w:rPr>
+          <w:b/>
           <w:lang w:val="en-US"/>
         </w:rPr>
-      </w:pPr>
+        <w:t>discipline</w:t>
+      </w:r>
+      <w:r>
+        <w:rPr>
+          <w:b/>
+        </w:rPr>
+        <w:t>_</w:t>
+      </w:r>
       <w:r>
         <w:rPr>
           <w:b/>
           <w:lang w:val="en-US"/>
         </w:rPr>
-        <w:t>{</w:t>
-      </w:r>
-      <w:r>
-        <w:rPr>
-          <w:b/>
-          <w:lang w:val="en-US"/>
-        </w:rPr>
-        <w:t>discipline_code</w:t>
-      </w:r>
-      <w:r>
-        <w:rPr>
-          <w:b/>
-          <w:lang w:val="en-US"/>
+        <w:t>code</w:t>
+      </w:r>
+      <w:r>
+        <w:rPr>
+          <w:b/>
         </w:rPr>
         <w:t>}</w:t>
       </w:r>
@@ -424,12 +433,83 @@
       <w:r>
         <w:rPr>
           <w:u w:val="single"/>
-        </w:rPr>
-        <w:t>field_of_study</w:t>
+          <w:lang w:val="en-US"/>
+        </w:rPr>
+        <w:t>field_of_study}</w:t>
+      </w:r>
+    </w:p>
+    <w:p>
+      <w:pPr>
+        <w:jc w:val="center"/>
+        <w:rPr>
+          <w:lang w:val="uk-UA"/>
+        </w:rPr>
+      </w:pPr>
+      <w:r>
+        <w:rPr>
+          <w:sz w:val="16"/>
+          <w:lang w:val="uk-UA"/>
+        </w:rPr>
+        <w:t>(шифр і назва напряму підготовки)</w:t>
+      </w:r>
+    </w:p>
+    <w:p>
+      <w:pPr>
+        <w:ind w:firstLine="708"/>
+        <w:rPr>
+          <w:sz w:val="16"/>
+          <w:lang w:val="uk-UA"/>
+        </w:rPr>
+      </w:pPr>
+      <w:r>
+        <w:rPr>
+          <w:lang w:val="uk-UA"/>
+        </w:rPr>
+        <w:t xml:space="preserve">спеціальність </w:t>
       </w:r>
       <w:r>
         <w:rPr>
           <w:u w:val="single"/>
+          <w:lang w:val="uk-UA"/>
+        </w:rPr>
+        <w:t>{</w:t>
+      </w:r>
+      <w:r>
+        <w:rPr>
+          <w:u w:val="single"/>
+        </w:rPr>
+        <w:t>formatted</w:t>
+      </w:r>
+      <w:r>
+        <w:rPr>
+          <w:u w:val="single"/>
+          <w:lang w:val="uk-UA"/>
+        </w:rPr>
+        <w:t>_</w:t>
+      </w:r>
+      <w:r>
+        <w:rPr>
+          <w:u w:val="single"/>
+        </w:rPr>
+        <w:t>speciality</w:t>
+      </w:r>
+      <w:r>
+        <w:rPr>
+          <w:u w:val="single"/>
+          <w:lang w:val="uk-UA"/>
+        </w:rPr>
+        <w:t>_</w:t>
+      </w:r>
+      <w:r>
+        <w:rPr>
+          <w:u w:val="single"/>
+        </w:rPr>
+        <w:t>name</w:t>
+      </w:r>
+      <w:r>
+        <w:rPr>
+          <w:u w:val="single"/>
+          <w:lang w:val="uk-UA"/>
         </w:rPr>
         <w:t>}</w:t>
       </w:r>
@@ -446,7 +526,7 @@
           <w:sz w:val="16"/>
           <w:lang w:val="uk-UA"/>
         </w:rPr>
-        <w:t>(шифр і назва напряму підготовки)</w:t>
+        <w:t>(шифр і назва спеціальності)</w:t>
       </w:r>
     </w:p>
     <w:p>
@@ -461,29 +541,96 @@
         <w:rPr>
           <w:lang w:val="uk-UA"/>
         </w:rPr>
-        <w:t xml:space="preserve">спеціальність </w:t>
+        <w:t>спеціалізація</w:t>
+      </w:r>
+      <w:r>
+        <w:rPr>
+          <w:lang w:val="uk-UA"/>
+        </w:rPr>
+        <w:t xml:space="preserve"> </w:t>
       </w:r>
       <w:r>
         <w:rPr>
           <w:u w:val="single"/>
+          <w:lang w:val="uk-UA"/>
         </w:rPr>
         <w:t>{</w:t>
       </w:r>
       <w:r>
         <w:rPr>
           <w:u w:val="single"/>
+          <w:lang w:val="uk-UA"/>
         </w:rPr>
         <w:t>formatted_</w:t>
       </w:r>
       <w:r>
         <w:rPr>
           <w:u w:val="single"/>
-        </w:rPr>
-        <w:t>speciality_name</w:t>
+          <w:lang w:val="uk-UA"/>
+        </w:rPr>
+        <w:t>specialization_name}</w:t>
+      </w:r>
+    </w:p>
+    <w:p>
+      <w:pPr>
+        <w:jc w:val="center"/>
+        <w:rPr>
+          <w:lang w:val="uk-UA"/>
+        </w:rPr>
+      </w:pPr>
+      <w:r>
+        <w:rPr>
+          <w:sz w:val="16"/>
+          <w:lang w:val="uk-UA"/>
+        </w:rPr>
+        <w:t>(назва спеціалізації)</w:t>
+      </w:r>
+    </w:p>
+    <w:p>
+      <w:pPr>
+        <w:ind w:firstLine="708"/>
+        <w:rPr>
+          <w:sz w:val="16"/>
+          <w:lang w:val="uk-UA"/>
+        </w:rPr>
+      </w:pPr>
+      <w:r>
+        <w:rPr>
+          <w:lang w:val="uk-UA"/>
+        </w:rPr>
+        <w:t>факультет/центр</w:t>
+      </w:r>
+      <w:r>
+        <w:rPr>
+          <w:lang w:val="uk-UA"/>
+        </w:rPr>
+        <w:t xml:space="preserve"> </w:t>
       </w:r>
       <w:r>
         <w:rPr>
           <w:u w:val="single"/>
+          <w:lang w:val="uk-UA"/>
+        </w:rPr>
+        <w:t>{</w:t>
+      </w:r>
+      <w:r>
+        <w:rPr>
+          <w:u w:val="single"/>
+          <w:lang w:val="uk-UA"/>
+        </w:rPr>
+        <w:t>formatted_</w:t>
+      </w:r>
+      <w:r>
+        <w:rPr>
+          <w:u w:val="single"/>
+          <w:lang w:val="uk-UA"/>
+        </w:rPr>
+        <w:t>faculty_name</w:t>
+      </w:r>
+      <w:r>
+        <w:rPr>
+          <w:u w:val="single"/>
+          <w:lang w:val="uk-UA"/>
         </w:rPr>
         <w:t>}</w:t>
       </w:r>
@@ -500,50 +647,120 @@
           <w:sz w:val="16"/>
           <w:lang w:val="uk-UA"/>
         </w:rPr>
-        <w:t>(шифр і назва спеціальності)</w:t>
-      </w:r>
-    </w:p>
-    <w:p>
-      <w:pPr>
-        <w:ind w:firstLine="708"/>
-        <w:rPr>
-          <w:sz w:val="16"/>
-          <w:lang w:val="uk-UA"/>
-        </w:rPr>
-      </w:pPr>
-      <w:r>
-        <w:rPr>
-          <w:lang w:val="uk-UA"/>
-        </w:rPr>
-        <w:t>спеціалізація</w:t>
-      </w:r>
-      <w:r>
-        <w:rPr>
-          <w:lang w:val="uk-UA"/>
-        </w:rPr>
-        <w:t xml:space="preserve"> </w:t>
-      </w:r>
-      <w:r>
-        <w:rPr>
-          <w:u w:val="single"/>
-          <w:lang w:val="uk-UA"/>
-        </w:rPr>
-        <w:t>{</w:t>
-      </w:r>
-      <w:r>
-        <w:rPr>
-          <w:u w:val="single"/>
-          <w:lang w:val="uk-UA"/>
-        </w:rPr>
-        <w:t>formatted_</w:t>
-      </w:r>
-      <w:r>
-        <w:rPr>
-          <w:u w:val="single"/>
-          <w:lang w:val="uk-UA"/>
-        </w:rPr>
-        <w:t>specialization_name}</w:t>
-      </w:r>
+        <w:t xml:space="preserve">   (назва факультету/центру)</w:t>
+      </w:r>
+    </w:p>
+    <w:p>
+      <w:pPr>
+        <w:jc w:val="both"/>
+        <w:rPr>
+          <w:lang w:val="uk-UA"/>
+        </w:rPr>
+      </w:pPr>
+    </w:p>
+    <w:p>
+      <w:pPr>
+        <w:jc w:val="both"/>
+        <w:rPr>
+          <w:lang w:val="uk-UA"/>
+        </w:rPr>
+      </w:pPr>
+    </w:p>
+    <w:p>
+      <w:pPr>
+        <w:jc w:val="both"/>
+        <w:rPr>
+          <w:lang w:val="uk-UA"/>
+        </w:rPr>
+      </w:pPr>
+    </w:p>
+    <w:p>
+      <w:pPr>
+        <w:jc w:val="both"/>
+        <w:rPr>
+          <w:lang w:val="uk-UA"/>
+        </w:rPr>
+      </w:pPr>
+    </w:p>
+    <w:p>
+      <w:pPr>
+        <w:jc w:val="both"/>
+        <w:rPr>
+          <w:lang w:val="uk-UA"/>
+        </w:rPr>
+      </w:pPr>
+    </w:p>
+    <w:p>
+      <w:pPr>
+        <w:jc w:val="both"/>
+        <w:rPr>
+          <w:lang w:val="uk-UA"/>
+        </w:rPr>
+      </w:pPr>
+    </w:p>
+    <w:p>
+      <w:pPr>
+        <w:jc w:val="both"/>
+        <w:rPr>
+          <w:lang w:val="uk-UA"/>
+        </w:rPr>
+      </w:pPr>
+    </w:p>
+    <w:p>
+      <w:pPr>
+        <w:jc w:val="both"/>
+        <w:rPr>
+          <w:lang w:val="uk-UA"/>
+        </w:rPr>
+      </w:pPr>
+    </w:p>
+    <w:p>
+      <w:pPr>
+        <w:jc w:val="both"/>
+        <w:rPr>
+          <w:lang w:val="uk-UA"/>
+        </w:rPr>
+      </w:pPr>
+    </w:p>
+    <w:p>
+      <w:pPr>
+        <w:jc w:val="both"/>
+        <w:rPr>
+          <w:lang w:val="uk-UA"/>
+        </w:rPr>
+      </w:pPr>
+    </w:p>
+    <w:p>
+      <w:pPr>
+        <w:jc w:val="both"/>
+        <w:rPr>
+          <w:lang w:val="uk-UA"/>
+        </w:rPr>
+      </w:pPr>
+    </w:p>
+    <w:p>
+      <w:pPr>
+        <w:jc w:val="both"/>
+        <w:rPr>
+          <w:lang w:val="uk-UA"/>
+        </w:rPr>
+      </w:pPr>
+    </w:p>
+    <w:p>
+      <w:pPr>
+        <w:jc w:val="both"/>
+        <w:rPr>
+          <w:lang w:val="uk-UA"/>
+        </w:rPr>
+      </w:pPr>
+    </w:p>
+    <w:p>
+      <w:pPr>
+        <w:jc w:val="both"/>
+        <w:rPr>
+          <w:lang w:val="uk-UA"/>
+        </w:rPr>
+      </w:pPr>
     </w:p>
     <w:p>
       <w:pPr>
@@ -554,197 +771,6 @@
       </w:pPr>
       <w:r>
         <w:rPr>
-          <w:sz w:val="16"/>
-          <w:lang w:val="uk-UA"/>
-        </w:rPr>
-        <w:t>(назва спеціалізації)</w:t>
-      </w:r>
-    </w:p>
-    <w:p>
-      <w:pPr>
-        <w:ind w:firstLine="708"/>
-        <w:rPr>
-          <w:sz w:val="16"/>
-          <w:lang w:val="uk-UA"/>
-        </w:rPr>
-      </w:pPr>
-      <w:r>
-        <w:rPr>
-          <w:lang w:val="uk-UA"/>
-        </w:rPr>
-        <w:t>факультет/центр</w:t>
-      </w:r>
-      <w:r>
-        <w:rPr>
-          <w:lang w:val="uk-UA"/>
-        </w:rPr>
-        <w:t xml:space="preserve"> </w:t>
-      </w:r>
-      <w:r>
-        <w:rPr>
-          <w:u w:val="single"/>
-          <w:lang w:val="uk-UA"/>
-        </w:rPr>
-        <w:t>{</w:t>
-      </w:r>
-      <w:r>
-        <w:rPr>
-          <w:u w:val="single"/>
-          <w:lang w:val="uk-UA"/>
-        </w:rPr>
-        <w:t>formatted_</w:t>
-      </w:r>
-      <w:r>
-        <w:rPr>
-          <w:u w:val="single"/>
-          <w:lang w:val="uk-UA"/>
-        </w:rPr>
-        <w:t>faculty_name</w:t>
-      </w:r>
-      <w:r>
-        <w:rPr>
-          <w:u w:val="single"/>
-          <w:lang w:val="uk-UA"/>
-        </w:rPr>
-        <w:t>}</w:t>
-      </w:r>
-    </w:p>
-    <w:p>
-      <w:pPr>
-        <w:jc w:val="center"/>
-        <w:rPr>
-          <w:lang w:val="uk-UA"/>
-        </w:rPr>
-      </w:pPr>
-      <w:r>
-        <w:rPr>
-          <w:sz w:val="16"/>
-          <w:lang w:val="uk-UA"/>
-        </w:rPr>
-        <w:t xml:space="preserve">   (назва факультету/центру)</w:t>
-      </w:r>
-    </w:p>
-    <w:p>
-      <w:pPr>
-        <w:jc w:val="both"/>
-        <w:rPr>
-          <w:lang w:val="uk-UA"/>
-        </w:rPr>
-      </w:pPr>
-    </w:p>
-    <w:p>
-      <w:pPr>
-        <w:jc w:val="both"/>
-        <w:rPr>
-          <w:lang w:val="uk-UA"/>
-        </w:rPr>
-      </w:pPr>
-    </w:p>
-    <w:p>
-      <w:pPr>
-        <w:jc w:val="both"/>
-        <w:rPr>
-          <w:lang w:val="uk-UA"/>
-        </w:rPr>
-      </w:pPr>
-    </w:p>
-    <w:p>
-      <w:pPr>
-        <w:jc w:val="both"/>
-        <w:rPr>
-          <w:lang w:val="uk-UA"/>
-        </w:rPr>
-      </w:pPr>
-    </w:p>
-    <w:p>
-      <w:pPr>
-        <w:jc w:val="both"/>
-        <w:rPr>
-          <w:lang w:val="uk-UA"/>
-        </w:rPr>
-      </w:pPr>
-    </w:p>
-    <w:p>
-      <w:pPr>
-        <w:jc w:val="both"/>
-        <w:rPr>
-          <w:lang w:val="uk-UA"/>
-        </w:rPr>
-      </w:pPr>
-    </w:p>
-    <w:p>
-      <w:pPr>
-        <w:jc w:val="both"/>
-        <w:rPr>
-          <w:lang w:val="uk-UA"/>
-        </w:rPr>
-      </w:pPr>
-    </w:p>
-    <w:p>
-      <w:pPr>
-        <w:jc w:val="both"/>
-        <w:rPr>
-          <w:lang w:val="uk-UA"/>
-        </w:rPr>
-      </w:pPr>
-    </w:p>
-    <w:p>
-      <w:pPr>
-        <w:jc w:val="both"/>
-        <w:rPr>
-          <w:lang w:val="uk-UA"/>
-        </w:rPr>
-      </w:pPr>
-    </w:p>
-    <w:p>
-      <w:pPr>
-        <w:jc w:val="both"/>
-        <w:rPr>
-          <w:lang w:val="uk-UA"/>
-        </w:rPr>
-      </w:pPr>
-    </w:p>
-    <w:p>
-      <w:pPr>
-        <w:jc w:val="both"/>
-        <w:rPr>
-          <w:lang w:val="uk-UA"/>
-        </w:rPr>
-      </w:pPr>
-    </w:p>
-    <w:p>
-      <w:pPr>
-        <w:jc w:val="both"/>
-        <w:rPr>
-          <w:lang w:val="uk-UA"/>
-        </w:rPr>
-      </w:pPr>
-    </w:p>
-    <w:p>
-      <w:pPr>
-        <w:jc w:val="both"/>
-        <w:rPr>
-          <w:lang w:val="uk-UA"/>
-        </w:rPr>
-      </w:pPr>
-    </w:p>
-    <w:p>
-      <w:pPr>
-        <w:jc w:val="both"/>
-        <w:rPr>
-          <w:lang w:val="uk-UA"/>
-        </w:rPr>
-      </w:pPr>
-    </w:p>
-    <w:p>
-      <w:pPr>
-        <w:jc w:val="center"/>
-        <w:rPr>
-          <w:lang w:val="uk-UA"/>
-        </w:rPr>
-      </w:pPr>
-      <w:r>
-        <w:rPr>
           <w:lang w:val="uk-UA"/>
         </w:rPr>
         <w:t>Дніпро</w:t>
@@ -757,7 +783,7 @@
       </w:r>
       <w:r>
         <w:rPr>
-          <w:lang w:val="en-US"/>
+          <w:lang w:val="uk-UA"/>
         </w:rPr>
         <w:t>6</w:t>
       </w:r>
@@ -812,6 +838,9 @@
         <w:t xml:space="preserve">Робоча програма </w:t>
       </w:r>
       <w:r>
+        <w:rPr>
+          <w:lang w:val="uk-UA"/>
+        </w:rPr>
         <w:t>______</w:t>
       </w:r>
       <w:r>
@@ -820,6 +849,7 @@
           <w:i/>
           <w:szCs w:val="28"/>
           <w:u w:val="single"/>
+          <w:lang w:val="uk-UA"/>
         </w:rPr>
         <w:t xml:space="preserve"> </w:t>
       </w:r>
@@ -829,13 +859,53 @@
           <w:i/>
           <w:szCs w:val="28"/>
           <w:u w:val="single"/>
-        </w:rPr>
-        <w:t>{discipline_name}</w:t>
+          <w:lang w:val="uk-UA"/>
+        </w:rPr>
+        <w:t>{</w:t>
+      </w:r>
+      <w:r>
+        <w:rPr>
+          <w:b/>
+          <w:i/>
+          <w:szCs w:val="28"/>
+          <w:u w:val="single"/>
+        </w:rPr>
+        <w:t>discipline</w:t>
+      </w:r>
+      <w:r>
+        <w:rPr>
+          <w:b/>
+          <w:i/>
+          <w:szCs w:val="28"/>
+          <w:u w:val="single"/>
+          <w:lang w:val="uk-UA"/>
+        </w:rPr>
+        <w:t>_</w:t>
+      </w:r>
+      <w:r>
+        <w:rPr>
+          <w:b/>
+          <w:i/>
+          <w:szCs w:val="28"/>
+          <w:u w:val="single"/>
+        </w:rPr>
+        <w:t>name</w:t>
+      </w:r>
+      <w:r>
+        <w:rPr>
+          <w:b/>
+          <w:i/>
+          <w:szCs w:val="28"/>
+          <w:u w:val="single"/>
+          <w:lang w:val="uk-UA"/>
+        </w:rPr>
+        <w:t>}</w:t>
       </w:r>
       <w:r>
         <w:rPr>
           <w:i/>
           <w:u w:val="single"/>
+          <w:lang w:val="uk-UA"/>
         </w:rPr>
         <w:t xml:space="preserve"> </w:t>
       </w:r>
@@ -843,6 +913,7 @@
         <w:rPr>
           <w:i/>
           <w:u w:val="single"/>
+          <w:lang w:val="uk-UA"/>
         </w:rPr>
         <w:t>______</w:t>
       </w:r>
@@ -901,11 +972,38 @@
         <w:rPr>
           <w:u w:val="single"/>
         </w:rPr>
-        <w:t>field_of_study</w:t>
+        <w:t>field</w:t>
       </w:r>
       <w:r>
         <w:rPr>
           <w:u w:val="single"/>
+          <w:lang w:val="uk-UA"/>
+        </w:rPr>
+        <w:t>_</w:t>
+      </w:r>
+      <w:r>
+        <w:rPr>
+          <w:u w:val="single"/>
+        </w:rPr>
+        <w:t>of</w:t>
+      </w:r>
+      <w:r>
+        <w:rPr>
+          <w:u w:val="single"/>
+          <w:lang w:val="uk-UA"/>
+        </w:rPr>
+        <w:t>_</w:t>
+      </w:r>
+      <w:r>
+        <w:rPr>
+          <w:u w:val="single"/>
+        </w:rPr>
+        <w:t>study</w:t>
+      </w:r>
+      <w:r>
+        <w:rPr>
+          <w:u w:val="single"/>
+          <w:lang w:val="uk-UA"/>
         </w:rPr>
         <w:t>}</w:t>
       </w:r>
@@ -916,6 +1014,9 @@
         <w:t xml:space="preserve">, </w:t>
       </w:r>
       <w:r>
+        <w:rPr>
+          <w:lang w:val="uk-UA"/>
+        </w:rPr>
         <w:t xml:space="preserve"> </w:t>
       </w:r>
       <w:r>
@@ -1143,8 +1244,6 @@
         </w:rPr>
         <w:t>department_</w:t>
       </w:r>
-      <w:bookmarkStart w:id="0" w:name="_GoBack"/>
-      <w:bookmarkEnd w:id="0"/>
       <w:r>
         <w:rPr>
           <w:lang w:val="uk-UA"/>
@@ -2322,11 +2421,6 @@
             <w:vAlign w:val="center"/>
           </w:tcPr>
           <w:p>
-            <w:pPr>
-              <w:rPr>
-                <w:lang w:val="en-US"/>
-              </w:rPr>
-            </w:pPr>
             <w:r>
               <w:rPr>
                 <w:lang w:val="uk-UA"/>
@@ -2453,10 +2547,34 @@
               <w:t xml:space="preserve"> </w:t>
             </w:r>
             <w:r>
+              <w:t>{</w:t>
+            </w:r>
+            <w:r>
               <w:rPr>
                 <w:lang w:val="en-US"/>
               </w:rPr>
-              <w:t>{total_hours_count}</w:t>
+              <w:t>total</w:t>
+            </w:r>
+            <w:r>
+              <w:t>_</w:t>
+            </w:r>
+            <w:r>
+              <w:rPr>
+                <w:lang w:val="en-US"/>
+              </w:rPr>
+              <w:t>hours</w:t>
+            </w:r>
+            <w:r>
+              <w:t>_</w:t>
+            </w:r>
+            <w:r>
+              <w:rPr>
+                <w:lang w:val="en-US"/>
+              </w:rPr>
+              <w:t>count</w:t>
+            </w:r>
+            <w:r>
+              <w:t>}</w:t>
             </w:r>
           </w:p>
         </w:tc>
@@ -3351,6 +3469,7 @@
         <w:jc w:val="center"/>
         <w:rPr>
           <w:b/>
+          <w:lang w:val="en-US"/>
         </w:rPr>
       </w:pPr>
     </w:p>
@@ -3366,12 +3485,14 @@
       <w:r>
         <w:rPr>
           <w:b/>
+          <w:lang w:val="en-US"/>
         </w:rPr>
         <w:br w:type="page"/>
       </w:r>
       <w:r>
         <w:rPr>
           <w:b/>
+          <w:lang w:val="en-US"/>
         </w:rPr>
         <w:lastRenderedPageBreak/>
         <w:t xml:space="preserve">2. </w:t>
@@ -3704,7 +3825,6 @@
         <w:jc w:val="both"/>
         <w:rPr>
           <w:b/>
-          <w:lang w:val="en-US"/>
         </w:rPr>
       </w:pPr>
     </w:p>
@@ -6127,14 +6247,14 @@
         <w:tblLook w:val="01E0" w:firstRow="1" w:lastRow="1" w:firstColumn="1" w:lastColumn="1" w:noHBand="0" w:noVBand="0"/>
       </w:tblPr>
       <w:tblGrid>
-        <w:gridCol w:w="709"/>
-        <w:gridCol w:w="7087"/>
-        <w:gridCol w:w="1560"/>
+        <w:gridCol w:w="1717"/>
+        <w:gridCol w:w="5429"/>
+        <w:gridCol w:w="2210"/>
       </w:tblGrid>
       <w:tr>
         <w:tc>
           <w:tcPr>
-            <w:tcW w:w="709" w:type="dxa"/>
+            <w:tcW w:w="953" w:type="dxa"/>
             <w:shd w:val="clear" w:color="auto" w:fill="auto"/>
           </w:tcPr>
           <w:p>
@@ -6170,7 +6290,7 @@
         </w:tc>
         <w:tc>
           <w:tcPr>
-            <w:tcW w:w="7087" w:type="dxa"/>
+            <w:tcW w:w="6857" w:type="dxa"/>
             <w:shd w:val="clear" w:color="auto" w:fill="auto"/>
           </w:tcPr>
           <w:p>
@@ -6190,7 +6310,7 @@
         </w:tc>
         <w:tc>
           <w:tcPr>
-            <w:tcW w:w="1560" w:type="dxa"/>
+            <w:tcW w:w="1546" w:type="dxa"/>
             <w:shd w:val="clear" w:color="auto" w:fill="auto"/>
           </w:tcPr>
           <w:p>
@@ -6226,7 +6346,7 @@
       <w:tr>
         <w:tc>
           <w:tcPr>
-            <w:tcW w:w="709" w:type="dxa"/>
+            <w:tcW w:w="953" w:type="dxa"/>
             <w:shd w:val="clear" w:color="auto" w:fill="auto"/>
           </w:tcPr>
           <w:p>
@@ -6240,47 +6360,24 @@
               <w:rPr>
                 <w:lang w:val="uk-UA"/>
               </w:rPr>
-              <w:t>1</w:t>
-            </w:r>
-          </w:p>
-        </w:tc>
-        <w:tc>
-          <w:tcPr>
-            <w:tcW w:w="7087" w:type="dxa"/>
+              <w:t>{#labs}{index}</w:t>
+            </w:r>
+          </w:p>
+        </w:tc>
+        <w:tc>
+          <w:tcPr>
+            <w:tcW w:w="6857" w:type="dxa"/>
             <w:shd w:val="clear" w:color="auto" w:fill="auto"/>
           </w:tcPr>
           <w:p>
             <w:r>
-              <w:rPr>
-                <w:rFonts w:eastAsia="MS Mincho"/>
-                <w:color w:val="000000"/>
-                <w:sz w:val="28"/>
-                <w:lang w:val="uk-UA"/>
-              </w:rPr>
-              <w:t>Програмні та апаратні засоби комп</w:t>
-            </w:r>
-            <w:r>
-              <w:rPr>
-                <w:rFonts w:eastAsia="MS Mincho"/>
-                <w:color w:val="000000"/>
-                <w:sz w:val="28"/>
-              </w:rPr>
-              <w:t>’</w:t>
-            </w:r>
-            <w:r>
-              <w:rPr>
-                <w:rFonts w:eastAsia="MS Mincho"/>
-                <w:color w:val="000000"/>
-                <w:sz w:val="28"/>
-                <w:lang w:val="uk-UA"/>
-              </w:rPr>
-              <w:t>ютерних мереж</w:t>
-            </w:r>
-          </w:p>
-        </w:tc>
-        <w:tc>
-          <w:tcPr>
-            <w:tcW w:w="1560" w:type="dxa"/>
+              <w:t>{name}</w:t>
+            </w:r>
+          </w:p>
+        </w:tc>
+        <w:tc>
+          <w:tcPr>
+            <w:tcW w:w="1546" w:type="dxa"/>
             <w:shd w:val="clear" w:color="auto" w:fill="auto"/>
           </w:tcPr>
           <w:p>
@@ -6294,151 +6391,10 @@
               <w:rPr>
                 <w:lang w:val="en-US"/>
               </w:rPr>
-              <w:t>4</w:t>
-            </w:r>
-          </w:p>
-        </w:tc>
-      </w:tr>
-      <w:tr>
-        <w:tc>
-          <w:tcPr>
-            <w:tcW w:w="709" w:type="dxa"/>
-            <w:shd w:val="clear" w:color="auto" w:fill="auto"/>
-          </w:tcPr>
-          <w:p>
-            <w:pPr>
-              <w:jc w:val="center"/>
-              <w:rPr>
-                <w:lang w:val="uk-UA"/>
-              </w:rPr>
-            </w:pPr>
-            <w:r>
-              <w:rPr>
-                <w:lang w:val="uk-UA"/>
-              </w:rPr>
-              <w:t>2</w:t>
-            </w:r>
-          </w:p>
-        </w:tc>
-        <w:tc>
-          <w:tcPr>
-            <w:tcW w:w="7087" w:type="dxa"/>
-            <w:shd w:val="clear" w:color="auto" w:fill="auto"/>
-          </w:tcPr>
-          <w:p>
-            <w:r>
-              <w:rPr>
-                <w:color w:val="000000"/>
-                <w:sz w:val="28"/>
-                <w:szCs w:val="26"/>
-                <w:lang w:val="uk-UA"/>
-              </w:rPr>
-              <w:t>Розробка простої комп'ютерної</w:t>
-            </w:r>
-            <w:r>
-              <w:rPr>
-                <w:sz w:val="28"/>
-                <w:lang w:val="uk-UA"/>
-              </w:rPr>
-              <w:t xml:space="preserve"> </w:t>
-            </w:r>
-            <w:r>
-              <w:rPr>
-                <w:color w:val="000000"/>
-                <w:sz w:val="28"/>
-                <w:szCs w:val="26"/>
-                <w:lang w:val="uk-UA"/>
-              </w:rPr>
-              <w:t>гри  для  двох  користувачів у локальній мережі</w:t>
-            </w:r>
-            <w:r>
-              <w:rPr>
-                <w:color w:val="000000"/>
-                <w:sz w:val="28"/>
-                <w:szCs w:val="26"/>
-                <w:lang w:val="uk-UA"/>
-              </w:rPr>
-              <w:t xml:space="preserve"> </w:t>
-            </w:r>
-          </w:p>
-        </w:tc>
-        <w:tc>
-          <w:tcPr>
-            <w:tcW w:w="1560" w:type="dxa"/>
-            <w:shd w:val="clear" w:color="auto" w:fill="auto"/>
-          </w:tcPr>
-          <w:p>
-            <w:pPr>
-              <w:jc w:val="center"/>
-              <w:rPr>
-                <w:lang w:val="uk-UA"/>
-              </w:rPr>
-            </w:pPr>
-            <w:r>
-              <w:rPr>
-                <w:lang w:val="en-US"/>
-              </w:rPr>
-              <w:t>6</w:t>
-            </w:r>
-          </w:p>
-        </w:tc>
-      </w:tr>
-      <w:tr>
-        <w:tc>
-          <w:tcPr>
-            <w:tcW w:w="709" w:type="dxa"/>
-            <w:shd w:val="clear" w:color="auto" w:fill="auto"/>
-          </w:tcPr>
-          <w:p>
-            <w:pPr>
-              <w:jc w:val="center"/>
-              <w:rPr>
-                <w:lang w:val="uk-UA"/>
-              </w:rPr>
-            </w:pPr>
-            <w:r>
-              <w:rPr>
-                <w:lang w:val="uk-UA"/>
-              </w:rPr>
-              <w:t>3</w:t>
-            </w:r>
-          </w:p>
-        </w:tc>
-        <w:tc>
-          <w:tcPr>
-            <w:tcW w:w="7087" w:type="dxa"/>
-            <w:shd w:val="clear" w:color="auto" w:fill="auto"/>
-          </w:tcPr>
-          <w:p>
-            <w:r>
-              <w:rPr>
-                <w:color w:val="000000"/>
-                <w:sz w:val="28"/>
-                <w:szCs w:val="26"/>
-                <w:lang w:val="uk-UA"/>
-              </w:rPr>
-              <w:t>Програмування  мережевого додатку для роботи з базами даних</w:t>
-            </w:r>
-          </w:p>
-        </w:tc>
-        <w:tc>
-          <w:tcPr>
-            <w:tcW w:w="1560" w:type="dxa"/>
-            <w:shd w:val="clear" w:color="auto" w:fill="auto"/>
-          </w:tcPr>
-          <w:p>
-            <w:pPr>
-              <w:jc w:val="center"/>
-              <w:rPr>
-                <w:lang w:val="uk-UA"/>
-              </w:rPr>
-            </w:pPr>
-            <w:r>
-              <w:rPr>
-                <w:lang w:val="en-US"/>
-              </w:rPr>
-              <w:t>8</w:t>
-            </w:r>
+              <w:t>{time_count}{/labs}</w:t>
+            </w:r>
+            <w:bookmarkStart w:id="0" w:name="_GoBack"/>
+            <w:bookmarkEnd w:id="0"/>
           </w:p>
         </w:tc>
       </w:tr>
@@ -9866,6 +9822,7 @@
           <w:iCs/>
           <w:color w:val="000000"/>
           <w:sz w:val="28"/>
+          <w:lang w:val="en-US"/>
         </w:rPr>
         <w:t xml:space="preserve">8. </w:t>
       </w:r>
@@ -9884,6 +9841,7 @@
           <w:iCs/>
           <w:color w:val="000000"/>
           <w:sz w:val="28"/>
+          <w:lang w:val="en-US"/>
         </w:rPr>
         <w:t xml:space="preserve"> </w:t>
       </w:r>
@@ -9902,6 +9860,7 @@
           <w:iCs/>
           <w:color w:val="000000"/>
           <w:sz w:val="28"/>
+          <w:lang w:val="en-US"/>
         </w:rPr>
         <w:t xml:space="preserve">., </w:t>
       </w:r>
@@ -9920,6 +9879,7 @@
           <w:iCs/>
           <w:color w:val="000000"/>
           <w:sz w:val="28"/>
+          <w:lang w:val="en-US"/>
         </w:rPr>
         <w:t xml:space="preserve"> </w:t>
       </w:r>
@@ -9939,6 +9899,7 @@
           <w:iCs/>
           <w:color w:val="000000"/>
           <w:sz w:val="28"/>
+          <w:lang w:val="en-US"/>
         </w:rPr>
         <w:t xml:space="preserve">. </w:t>
       </w:r>
@@ -9956,6 +9917,7 @@
           <w:bCs/>
           <w:color w:val="000000"/>
           <w:sz w:val="28"/>
+          <w:lang w:val="en-US"/>
         </w:rPr>
         <w:t xml:space="preserve"> </w:t>
       </w:r>
@@ -9973,6 +9935,7 @@
           <w:bCs/>
           <w:color w:val="000000"/>
           <w:sz w:val="28"/>
+          <w:lang w:val="en-US"/>
         </w:rPr>
         <w:t xml:space="preserve">. - </w:t>
       </w:r>
@@ -9990,6 +9953,7 @@
           <w:bCs/>
           <w:color w:val="000000"/>
           <w:sz w:val="28"/>
+          <w:lang w:val="en-US"/>
         </w:rPr>
         <w:t>-</w:t>
       </w:r>
@@ -10006,6 +9970,7 @@
           <w:bCs/>
           <w:color w:val="000000"/>
           <w:sz w:val="28"/>
+          <w:lang w:val="en-US"/>
         </w:rPr>
         <w:t>, 1998.</w:t>
       </w:r>
@@ -11673,6 +11638,7 @@
       <w:r>
         <w:rPr>
           <w:b/>
+          <w:lang w:val="uk-UA"/>
         </w:rPr>
         <w:t>1</w:t>
       </w:r>
@@ -11693,6 +11659,7 @@
       <w:r>
         <w:rPr>
           <w:b/>
+          <w:lang w:val="uk-UA"/>
         </w:rPr>
         <w:t>1</w:t>
       </w:r>
@@ -12196,9 +12163,6 @@
         <w:t xml:space="preserve">Максимальна кількість балів – </w:t>
       </w:r>
       <w:r>
-        <w:rPr>
-          <w:lang w:val="en-US"/>
-        </w:rPr>
         <w:t>2</w:t>
       </w:r>
       <w:r>
@@ -13055,7 +13019,6 @@
           <w:b w:val="0"/>
           <w:bCs w:val="0"/>
           <w:sz w:val="24"/>
-          <w:lang w:val="en-US"/>
         </w:rPr>
       </w:pPr>
     </w:p>
@@ -13069,7 +13032,6 @@
           <w:b w:val="0"/>
           <w:bCs w:val="0"/>
           <w:sz w:val="24"/>
-          <w:lang w:val="en-US"/>
         </w:rPr>
       </w:pPr>
     </w:p>
@@ -13133,9 +13095,6 @@
         <w:tab/>
       </w:r>
       <w:r>
-        <w:rPr>
-          <w:lang w:val="en-US"/>
-        </w:rPr>
         <w:t>11</w:t>
       </w:r>
       <w:r>
@@ -13658,7 +13617,7 @@
         <w:rStyle w:val="PageNumber"/>
         <w:noProof/>
       </w:rPr>
-      <w:t>2</w:t>
+      <w:t>6</w:t>
     </w:r>
     <w:r>
       <w:rPr>

</xml_diff>